<commit_message>
Hice algo de la especificacion de compra
</commit_message>
<xml_diff>
--- a/Especificaciones/Especificaciones.docx
+++ b/Especificaciones/Especificaciones.docx
@@ -1,6 +1,6 @@
 
 <file path=word/document.xml><?xml version="1.0" encoding="utf-8"?>
-<w:document xmlns:wpc="http://schemas.microsoft.com/office/word/2010/wordprocessingCanvas" xmlns:cx="http://schemas.microsoft.com/office/drawing/2014/chartex" xmlns:mc="http://schemas.openxmlformats.org/markup-compatibility/2006" xmlns:o="urn:schemas-microsoft-com:office:office" xmlns:r="http://schemas.openxmlformats.org/officeDocument/2006/relationships" xmlns:m="http://schemas.openxmlformats.org/officeDocument/2006/math" xmlns:v="urn:schemas-microsoft-com:vml" xmlns:wp14="http://schemas.microsoft.com/office/word/2010/wordprocessingDrawing" xmlns:wp="http://schemas.openxmlformats.org/drawingml/2006/wordprocessingDrawing" xmlns:w10="urn:schemas-microsoft-com:office:word" xmlns:w="http://schemas.openxmlformats.org/wordprocessingml/2006/main" xmlns:w14="http://schemas.microsoft.com/office/word/2010/wordml" xmlns:w15="http://schemas.microsoft.com/office/word/2012/wordml" xmlns:w16se="http://schemas.microsoft.com/office/word/2015/wordml/symex" xmlns:wpg="http://schemas.microsoft.com/office/word/2010/wordprocessingGroup" xmlns:wpi="http://schemas.microsoft.com/office/word/2010/wordprocessingInk" xmlns:wne="http://schemas.microsoft.com/office/word/2006/wordml" xmlns:wps="http://schemas.microsoft.com/office/word/2010/wordprocessingShape" mc:Ignorable="w14 w15 w16se wp14">
+<w:document xmlns:wpc="http://schemas.microsoft.com/office/word/2010/wordprocessingCanvas" xmlns:mc="http://schemas.openxmlformats.org/markup-compatibility/2006" xmlns:o="urn:schemas-microsoft-com:office:office" xmlns:r="http://schemas.openxmlformats.org/officeDocument/2006/relationships" xmlns:m="http://schemas.openxmlformats.org/officeDocument/2006/math" xmlns:v="urn:schemas-microsoft-com:vml" xmlns:wp14="http://schemas.microsoft.com/office/word/2010/wordprocessingDrawing" xmlns:wp="http://schemas.openxmlformats.org/drawingml/2006/wordprocessingDrawing" xmlns:w10="urn:schemas-microsoft-com:office:word" xmlns:w="http://schemas.openxmlformats.org/wordprocessingml/2006/main" xmlns:w14="http://schemas.microsoft.com/office/word/2010/wordml" xmlns:wpg="http://schemas.microsoft.com/office/word/2010/wordprocessingGroup" xmlns:wpi="http://schemas.microsoft.com/office/word/2010/wordprocessingInk" xmlns:wne="http://schemas.microsoft.com/office/word/2006/wordml" xmlns:wps="http://schemas.microsoft.com/office/word/2010/wordprocessingShape" mc:Ignorable="w14 wp14">
   <w:body>
     <w:tbl>
       <w:tblPr>
@@ -300,21 +300,12 @@
               </w:rPr>
               <w:t xml:space="preserve"> </w:t>
             </w:r>
-            <w:bookmarkStart w:id="0" w:name="_GoBack"/>
-            <w:bookmarkEnd w:id="0"/>
-            <w:r>
-              <w:rPr>
-                <w:rFonts w:cstheme="minorHAnsi"/>
-                <w:lang w:val="es-AR"/>
-              </w:rPr>
-              <w:t xml:space="preserve"> </w:t>
-            </w:r>
-            <w:r>
-              <w:rPr>
-                <w:rFonts w:cstheme="minorHAnsi"/>
-                <w:lang w:val="es-AR"/>
-              </w:rPr>
-              <w:t>Adm</w:t>
+            <w:r>
+              <w:rPr>
+                <w:rFonts w:cstheme="minorHAnsi"/>
+                <w:lang w:val="es-AR"/>
+              </w:rPr>
+              <w:t xml:space="preserve"> Adm</w:t>
             </w:r>
             <w:r>
               <w:rPr>
@@ -1077,14 +1068,7 @@
                 <w:rFonts w:cstheme="minorHAnsi"/>
                 <w:lang w:val="es-AR"/>
               </w:rPr>
-              <w:t xml:space="preserve">        </w:t>
-            </w:r>
-            <w:r>
-              <w:rPr>
-                <w:rFonts w:cstheme="minorHAnsi"/>
-                <w:lang w:val="es-AR"/>
-              </w:rPr>
-              <w:t>Administrador de Stock / General</w:t>
+              <w:t xml:space="preserve">        Administrador de Stock / General</w:t>
             </w:r>
             <w:r>
               <w:rPr>
@@ -1383,6 +1367,682 @@
                 <w:lang w:val="es-AR"/>
               </w:rPr>
               <w:t xml:space="preserve"> sobre el botón actualizar, alguno de los datos actualizados no es correcto, se indica al usuario que lo modifique.</w:t>
+            </w:r>
+          </w:p>
+        </w:tc>
+      </w:tr>
+    </w:tbl>
+    <w:p>
+      <w:pPr>
+        <w:rPr>
+          <w:lang w:val="es-AR"/>
+        </w:rPr>
+      </w:pPr>
+    </w:p>
+    <w:p>
+      <w:pPr>
+        <w:rPr>
+          <w:lang w:val="es-AR"/>
+        </w:rPr>
+      </w:pPr>
+    </w:p>
+    <w:p>
+      <w:pPr>
+        <w:rPr>
+          <w:lang w:val="es-AR"/>
+        </w:rPr>
+      </w:pPr>
+    </w:p>
+    <w:p>
+      <w:pPr>
+        <w:rPr>
+          <w:lang w:val="es-AR"/>
+        </w:rPr>
+      </w:pPr>
+    </w:p>
+    <w:p>
+      <w:pPr>
+        <w:rPr>
+          <w:lang w:val="es-AR"/>
+        </w:rPr>
+      </w:pPr>
+    </w:p>
+    <w:p>
+      <w:pPr>
+        <w:rPr>
+          <w:lang w:val="es-AR"/>
+        </w:rPr>
+      </w:pPr>
+    </w:p>
+    <w:p>
+      <w:pPr>
+        <w:rPr>
+          <w:lang w:val="es-AR"/>
+        </w:rPr>
+      </w:pPr>
+    </w:p>
+    <w:p>
+      <w:pPr>
+        <w:rPr>
+          <w:lang w:val="es-AR"/>
+        </w:rPr>
+      </w:pPr>
+    </w:p>
+    <w:p>
+      <w:pPr>
+        <w:rPr>
+          <w:lang w:val="es-AR"/>
+        </w:rPr>
+      </w:pPr>
+    </w:p>
+    <w:tbl>
+      <w:tblPr>
+        <w:tblStyle w:val="Tablaconcuadrcula"/>
+        <w:tblW w:w="0" w:type="auto"/>
+        <w:tblLook w:val="04A0" w:firstRow="1" w:lastRow="0" w:firstColumn="1" w:lastColumn="0" w:noHBand="0" w:noVBand="1"/>
+      </w:tblPr>
+      <w:tblGrid>
+        <w:gridCol w:w="8828"/>
+      </w:tblGrid>
+      <w:tr>
+        <w:trPr>
+          <w:trHeight w:val="515"/>
+        </w:trPr>
+        <w:tc>
+          <w:tcPr>
+            <w:tcW w:w="8828" w:type="dxa"/>
+          </w:tcPr>
+          <w:p>
+            <w:pPr>
+              <w:jc w:val="center"/>
+              <w:rPr>
+                <w:rFonts w:cstheme="minorHAnsi"/>
+                <w:b/>
+                <w:u w:val="single"/>
+                <w:lang w:val="es-AR"/>
+              </w:rPr>
+            </w:pPr>
+            <w:r>
+              <w:rPr>
+                <w:rFonts w:cstheme="minorHAnsi"/>
+                <w:b/>
+                <w:u w:val="single"/>
+                <w:lang w:val="es-AR"/>
+              </w:rPr>
+              <w:lastRenderedPageBreak/>
+              <w:t>Comprar Producto</w:t>
+            </w:r>
+          </w:p>
+        </w:tc>
+      </w:tr>
+      <w:tr>
+        <w:trPr>
+          <w:trHeight w:val="565"/>
+        </w:trPr>
+        <w:tc>
+          <w:tcPr>
+            <w:tcW w:w="8828" w:type="dxa"/>
+          </w:tcPr>
+          <w:p>
+            <w:pPr>
+              <w:rPr>
+                <w:rFonts w:cstheme="minorHAnsi"/>
+                <w:lang w:val="es-AR"/>
+              </w:rPr>
+            </w:pPr>
+            <w:r>
+              <w:rPr>
+                <w:rFonts w:cstheme="minorHAnsi"/>
+                <w:b/>
+                <w:lang w:val="es-AR"/>
+              </w:rPr>
+              <w:t>Numeración</w:t>
+            </w:r>
+            <w:r>
+              <w:rPr>
+                <w:rFonts w:cstheme="minorHAnsi"/>
+                <w:lang w:val="es-AR"/>
+              </w:rPr>
+              <w:t xml:space="preserve"> : 1.2</w:t>
+            </w:r>
+          </w:p>
+        </w:tc>
+      </w:tr>
+      <w:tr>
+        <w:trPr>
+          <w:trHeight w:val="843"/>
+        </w:trPr>
+        <w:tc>
+          <w:tcPr>
+            <w:tcW w:w="8828" w:type="dxa"/>
+          </w:tcPr>
+          <w:p>
+            <w:pPr>
+              <w:rPr>
+                <w:rFonts w:cstheme="minorHAnsi"/>
+                <w:lang w:val="es-AR"/>
+              </w:rPr>
+            </w:pPr>
+            <w:r>
+              <w:rPr>
+                <w:rFonts w:cstheme="minorHAnsi"/>
+                <w:b/>
+                <w:lang w:val="es-AR"/>
+              </w:rPr>
+              <w:t>Pre condición</w:t>
+            </w:r>
+            <w:r>
+              <w:rPr>
+                <w:rFonts w:cstheme="minorHAnsi"/>
+                <w:lang w:val="es-AR"/>
+              </w:rPr>
+              <w:t>:</w:t>
+            </w:r>
+          </w:p>
+          <w:p>
+            <w:pPr>
+              <w:pStyle w:val="Prrafodelista"/>
+              <w:ind w:left="2204"/>
+              <w:rPr>
+                <w:rFonts w:cstheme="minorHAnsi"/>
+              </w:rPr>
+            </w:pPr>
+          </w:p>
+        </w:tc>
+      </w:tr>
+      <w:tr>
+        <w:trPr>
+          <w:trHeight w:val="877"/>
+        </w:trPr>
+        <w:tc>
+          <w:tcPr>
+            <w:tcW w:w="8828" w:type="dxa"/>
+          </w:tcPr>
+          <w:p>
+            <w:pPr>
+              <w:rPr>
+                <w:rFonts w:cstheme="minorHAnsi"/>
+                <w:b/>
+                <w:lang w:val="es-AR"/>
+              </w:rPr>
+            </w:pPr>
+            <w:r>
+              <w:rPr>
+                <w:rFonts w:cstheme="minorHAnsi"/>
+                <w:b/>
+                <w:lang w:val="es-AR"/>
+              </w:rPr>
+              <w:t>Post condición:</w:t>
+            </w:r>
+          </w:p>
+          <w:p>
+            <w:pPr>
+              <w:pStyle w:val="Prrafodelista"/>
+              <w:ind w:left="2204"/>
+              <w:rPr>
+                <w:rFonts w:cstheme="minorHAnsi"/>
+                <w:lang w:val="es-AR"/>
+              </w:rPr>
+            </w:pPr>
+          </w:p>
+        </w:tc>
+      </w:tr>
+      <w:tr>
+        <w:trPr>
+          <w:trHeight w:val="562"/>
+        </w:trPr>
+        <w:tc>
+          <w:tcPr>
+            <w:tcW w:w="8828" w:type="dxa"/>
+          </w:tcPr>
+          <w:p>
+            <w:pPr>
+              <w:rPr>
+                <w:rFonts w:cstheme="minorHAnsi"/>
+                <w:lang w:val="es-AR"/>
+              </w:rPr>
+            </w:pPr>
+            <w:r>
+              <w:rPr>
+                <w:rFonts w:cstheme="minorHAnsi"/>
+                <w:b/>
+                <w:lang w:val="es-AR"/>
+              </w:rPr>
+              <w:t>Quien lo comienza:</w:t>
+            </w:r>
+            <w:r>
+              <w:rPr>
+                <w:rFonts w:cstheme="minorHAnsi"/>
+                <w:lang w:val="es-AR"/>
+              </w:rPr>
+              <w:t xml:space="preserve">    </w:t>
+            </w:r>
+          </w:p>
+        </w:tc>
+      </w:tr>
+      <w:tr>
+        <w:trPr>
+          <w:trHeight w:val="556"/>
+        </w:trPr>
+        <w:tc>
+          <w:tcPr>
+            <w:tcW w:w="8828" w:type="dxa"/>
+          </w:tcPr>
+          <w:p>
+            <w:pPr>
+              <w:rPr>
+                <w:rFonts w:cstheme="minorHAnsi"/>
+                <w:lang w:val="es-AR"/>
+              </w:rPr>
+            </w:pPr>
+            <w:r>
+              <w:rPr>
+                <w:rFonts w:cstheme="minorHAnsi"/>
+                <w:b/>
+                <w:lang w:val="es-AR"/>
+              </w:rPr>
+              <w:t>Quien lo finaliza :</w:t>
+            </w:r>
+            <w:r>
+              <w:rPr>
+                <w:rFonts w:cstheme="minorHAnsi"/>
+                <w:lang w:val="es-AR"/>
+              </w:rPr>
+              <w:t xml:space="preserve">        </w:t>
+            </w:r>
+          </w:p>
+        </w:tc>
+      </w:tr>
+      <w:tr>
+        <w:trPr>
+          <w:trHeight w:val="408"/>
+        </w:trPr>
+        <w:tc>
+          <w:tcPr>
+            <w:tcW w:w="8828" w:type="dxa"/>
+          </w:tcPr>
+          <w:p>
+            <w:pPr>
+              <w:rPr>
+                <w:rFonts w:cstheme="minorHAnsi"/>
+                <w:lang w:val="es-AR"/>
+              </w:rPr>
+            </w:pPr>
+            <w:r>
+              <w:rPr>
+                <w:rFonts w:cstheme="minorHAnsi"/>
+                <w:b/>
+                <w:lang w:val="es-AR"/>
+              </w:rPr>
+              <w:t>Excepciones :</w:t>
+            </w:r>
+            <w:r>
+              <w:rPr>
+                <w:rFonts w:cstheme="minorHAnsi"/>
+                <w:lang w:val="es-AR"/>
+              </w:rPr>
+              <w:t xml:space="preserve">  </w:t>
+            </w:r>
+          </w:p>
+        </w:tc>
+      </w:tr>
+      <w:tr>
+        <w:trPr>
+          <w:trHeight w:val="4669"/>
+        </w:trPr>
+        <w:tc>
+          <w:tcPr>
+            <w:tcW w:w="8828" w:type="dxa"/>
+          </w:tcPr>
+          <w:p>
+            <w:pPr>
+              <w:rPr>
+                <w:rFonts w:cstheme="minorHAnsi"/>
+                <w:b/>
+                <w:lang w:val="es-AR"/>
+              </w:rPr>
+            </w:pPr>
+          </w:p>
+          <w:p>
+            <w:pPr>
+              <w:rPr>
+                <w:rFonts w:cstheme="minorHAnsi"/>
+                <w:b/>
+                <w:lang w:val="es-AR"/>
+              </w:rPr>
+            </w:pPr>
+            <w:r>
+              <w:rPr>
+                <w:rFonts w:cstheme="minorHAnsi"/>
+                <w:b/>
+                <w:lang w:val="es-AR"/>
+              </w:rPr>
+              <w:t xml:space="preserve">Principal: </w:t>
+            </w:r>
+          </w:p>
+          <w:p>
+            <w:pPr>
+              <w:pStyle w:val="Prrafodelista"/>
+              <w:numPr>
+                <w:ilvl w:val="0"/>
+                <w:numId w:val="7"/>
+              </w:numPr>
+              <w:rPr>
+                <w:rFonts w:cstheme="minorHAnsi"/>
+                <w:lang w:val="es-AR"/>
+              </w:rPr>
+            </w:pPr>
+            <w:r>
+              <w:rPr>
+                <w:rFonts w:cstheme="minorHAnsi"/>
+                <w:lang w:val="es-AR"/>
+              </w:rPr>
+              <w:t xml:space="preserve">El usuario ingresa a </w:t>
+            </w:r>
+            <w:r>
+              <w:rPr>
+                <w:rFonts w:cstheme="minorHAnsi"/>
+                <w:lang w:val="es-AR"/>
+              </w:rPr>
+              <w:t>la sección de su carrito.</w:t>
+            </w:r>
+          </w:p>
+          <w:p>
+            <w:pPr>
+              <w:pStyle w:val="Prrafodelista"/>
+              <w:numPr>
+                <w:ilvl w:val="0"/>
+                <w:numId w:val="7"/>
+              </w:numPr>
+              <w:rPr>
+                <w:rFonts w:cstheme="minorHAnsi"/>
+                <w:lang w:val="es-AR"/>
+              </w:rPr>
+            </w:pPr>
+            <w:r>
+              <w:rPr>
+                <w:rFonts w:cstheme="minorHAnsi"/>
+                <w:lang w:val="es-AR"/>
+              </w:rPr>
+              <w:t xml:space="preserve">El usuario </w:t>
+            </w:r>
+            <w:r>
+              <w:rPr>
+                <w:rFonts w:cstheme="minorHAnsi"/>
+                <w:lang w:val="es-AR"/>
+              </w:rPr>
+              <w:t xml:space="preserve">podrá visualizar el listado de los productos agregados al carrito; y podrá quitarlos si así lo deseara. </w:t>
+            </w:r>
+          </w:p>
+          <w:p>
+            <w:pPr>
+              <w:pStyle w:val="Prrafodelista"/>
+              <w:numPr>
+                <w:ilvl w:val="0"/>
+                <w:numId w:val="7"/>
+              </w:numPr>
+              <w:rPr>
+                <w:rFonts w:cstheme="minorHAnsi"/>
+                <w:lang w:val="es-AR"/>
+              </w:rPr>
+            </w:pPr>
+            <w:r>
+              <w:rPr>
+                <w:rFonts w:cstheme="minorHAnsi"/>
+                <w:lang w:val="es-AR"/>
+              </w:rPr>
+              <w:t>Además deberá mostrar el precio total de la compra.</w:t>
+            </w:r>
+          </w:p>
+          <w:p>
+            <w:pPr>
+              <w:pStyle w:val="Prrafodelista"/>
+              <w:numPr>
+                <w:ilvl w:val="0"/>
+                <w:numId w:val="7"/>
+              </w:numPr>
+              <w:rPr>
+                <w:rFonts w:cstheme="minorHAnsi"/>
+                <w:lang w:val="es-AR"/>
+              </w:rPr>
+            </w:pPr>
+            <w:r>
+              <w:rPr>
+                <w:rFonts w:cstheme="minorHAnsi"/>
+                <w:lang w:val="es-AR"/>
+              </w:rPr>
+              <w:t>El cliente deberá elegir el método de pago que desea; los cuales se encontraran predefinidos.</w:t>
+            </w:r>
+          </w:p>
+          <w:p>
+            <w:pPr>
+              <w:pStyle w:val="Prrafodelista"/>
+              <w:numPr>
+                <w:ilvl w:val="0"/>
+                <w:numId w:val="7"/>
+              </w:numPr>
+              <w:rPr>
+                <w:rFonts w:cstheme="minorHAnsi"/>
+                <w:lang w:val="es-AR"/>
+              </w:rPr>
+            </w:pPr>
+            <w:r>
+              <w:rPr>
+                <w:rFonts w:cstheme="minorHAnsi"/>
+                <w:lang w:val="es-AR"/>
+              </w:rPr>
+              <w:t>El sistema deberá mostrar la fecha y hora del momento.</w:t>
+            </w:r>
+          </w:p>
+          <w:p>
+            <w:pPr>
+              <w:pStyle w:val="Prrafodelista"/>
+              <w:numPr>
+                <w:ilvl w:val="0"/>
+                <w:numId w:val="7"/>
+              </w:numPr>
+              <w:rPr>
+                <w:rFonts w:cstheme="minorHAnsi"/>
+                <w:lang w:val="es-AR"/>
+              </w:rPr>
+            </w:pPr>
+            <w:r>
+              <w:rPr>
+                <w:rFonts w:cstheme="minorHAnsi"/>
+                <w:lang w:val="es-AR"/>
+              </w:rPr>
+              <w:t xml:space="preserve">Una vez terminado, se hace </w:t>
+            </w:r>
+            <w:proofErr w:type="spellStart"/>
+            <w:r>
+              <w:rPr>
+                <w:rFonts w:cstheme="minorHAnsi"/>
+                <w:lang w:val="es-AR"/>
+              </w:rPr>
+              <w:t>click</w:t>
+            </w:r>
+            <w:proofErr w:type="spellEnd"/>
+            <w:r>
+              <w:rPr>
+                <w:rFonts w:cstheme="minorHAnsi"/>
+                <w:lang w:val="es-AR"/>
+              </w:rPr>
+              <w:t xml:space="preserve"> sobre el botón “</w:t>
+            </w:r>
+            <w:r>
+              <w:rPr>
+                <w:rFonts w:cstheme="minorHAnsi"/>
+                <w:lang w:val="es-AR"/>
+              </w:rPr>
+              <w:t>comprar</w:t>
+            </w:r>
+            <w:r>
+              <w:rPr>
+                <w:rFonts w:cstheme="minorHAnsi"/>
+                <w:lang w:val="es-AR"/>
+              </w:rPr>
+              <w:t xml:space="preserve">”, </w:t>
+            </w:r>
+            <w:r>
+              <w:rPr>
+                <w:rFonts w:cstheme="minorHAnsi"/>
+                <w:lang w:val="es-AR"/>
+              </w:rPr>
+              <w:t xml:space="preserve">se redirige al servicio correspondiente al método de pago, y se </w:t>
+            </w:r>
+            <w:r>
+              <w:rPr>
+                <w:rFonts w:cstheme="minorHAnsi"/>
+                <w:lang w:val="es-AR"/>
+              </w:rPr>
+              <w:t xml:space="preserve">verifica </w:t>
+            </w:r>
+            <w:r>
+              <w:rPr>
+                <w:rFonts w:cstheme="minorHAnsi"/>
+                <w:lang w:val="es-AR"/>
+              </w:rPr>
+              <w:t>que la compra se ha realizado</w:t>
+            </w:r>
+            <w:bookmarkStart w:id="0" w:name="_GoBack"/>
+            <w:bookmarkEnd w:id="0"/>
+            <w:r>
+              <w:rPr>
+                <w:rFonts w:cstheme="minorHAnsi"/>
+                <w:lang w:val="es-AR"/>
+              </w:rPr>
+              <w:t xml:space="preserve"> con éxito</w:t>
+            </w:r>
+            <w:r>
+              <w:rPr>
+                <w:rFonts w:cstheme="minorHAnsi"/>
+                <w:lang w:val="es-AR"/>
+              </w:rPr>
+              <w:t>.</w:t>
+            </w:r>
+          </w:p>
+          <w:p>
+            <w:pPr>
+              <w:pStyle w:val="Prrafodelista"/>
+              <w:numPr>
+                <w:ilvl w:val="0"/>
+                <w:numId w:val="7"/>
+              </w:numPr>
+              <w:rPr>
+                <w:rFonts w:cstheme="minorHAnsi"/>
+                <w:lang w:val="es-AR"/>
+              </w:rPr>
+            </w:pPr>
+            <w:r>
+              <w:rPr>
+                <w:rFonts w:cstheme="minorHAnsi"/>
+                <w:lang w:val="es-AR"/>
+              </w:rPr>
+              <w:t xml:space="preserve">Se </w:t>
+            </w:r>
+            <w:r>
+              <w:rPr>
+                <w:rFonts w:cstheme="minorHAnsi"/>
+                <w:lang w:val="es-AR"/>
+              </w:rPr>
+              <w:t>genera la compra</w:t>
+            </w:r>
+            <w:r>
+              <w:rPr>
+                <w:rFonts w:cstheme="minorHAnsi"/>
+                <w:lang w:val="es-AR"/>
+              </w:rPr>
+              <w:t>.</w:t>
+            </w:r>
+          </w:p>
+          <w:p>
+            <w:pPr>
+              <w:rPr>
+                <w:rFonts w:cstheme="minorHAnsi"/>
+                <w:b/>
+                <w:lang w:val="es-AR"/>
+              </w:rPr>
+            </w:pPr>
+          </w:p>
+          <w:p>
+            <w:pPr>
+              <w:rPr>
+                <w:rFonts w:cstheme="minorHAnsi"/>
+                <w:b/>
+                <w:lang w:val="es-AR"/>
+              </w:rPr>
+            </w:pPr>
+            <w:r>
+              <w:rPr>
+                <w:rFonts w:cstheme="minorHAnsi"/>
+                <w:b/>
+                <w:lang w:val="es-AR"/>
+              </w:rPr>
+              <w:t>Alternativo:</w:t>
+            </w:r>
+          </w:p>
+          <w:p>
+            <w:pPr>
+              <w:pStyle w:val="Prrafodelista"/>
+              <w:numPr>
+                <w:ilvl w:val="0"/>
+                <w:numId w:val="8"/>
+              </w:numPr>
+              <w:rPr>
+                <w:rFonts w:cstheme="minorHAnsi"/>
+                <w:lang w:val="es-AR"/>
+              </w:rPr>
+            </w:pPr>
+            <w:r>
+              <w:rPr>
+                <w:rFonts w:cstheme="minorHAnsi"/>
+                <w:lang w:val="es-AR"/>
+              </w:rPr>
+              <w:t xml:space="preserve">Si cuando el usuario hace </w:t>
+            </w:r>
+            <w:proofErr w:type="spellStart"/>
+            <w:r>
+              <w:rPr>
+                <w:rFonts w:cstheme="minorHAnsi"/>
+                <w:lang w:val="es-AR"/>
+              </w:rPr>
+              <w:t>click</w:t>
+            </w:r>
+            <w:proofErr w:type="spellEnd"/>
+            <w:r>
+              <w:rPr>
+                <w:rFonts w:cstheme="minorHAnsi"/>
+                <w:lang w:val="es-AR"/>
+              </w:rPr>
+              <w:t xml:space="preserve"> sobre el botón </w:t>
+            </w:r>
+            <w:r>
+              <w:rPr>
+                <w:rFonts w:cstheme="minorHAnsi"/>
+                <w:lang w:val="es-AR"/>
+              </w:rPr>
+              <w:t>comprar</w:t>
+            </w:r>
+            <w:r>
+              <w:rPr>
+                <w:rFonts w:cstheme="minorHAnsi"/>
+                <w:lang w:val="es-AR"/>
+              </w:rPr>
+              <w:t xml:space="preserve">, </w:t>
+            </w:r>
+            <w:r>
+              <w:rPr>
+                <w:rFonts w:cstheme="minorHAnsi"/>
+                <w:lang w:val="es-AR"/>
+              </w:rPr>
+              <w:t>el método de pago es incorrecto</w:t>
+            </w:r>
+            <w:r>
+              <w:rPr>
+                <w:rFonts w:cstheme="minorHAnsi"/>
+                <w:lang w:val="es-AR"/>
+              </w:rPr>
+              <w:t>, se indica al usuario que lo modifique.</w:t>
             </w:r>
           </w:p>
         </w:tc>
@@ -1406,8 +2066,8 @@
 </file>
 
 <file path=word/numbering.xml><?xml version="1.0" encoding="utf-8"?>
-<w:numbering xmlns:wpc="http://schemas.microsoft.com/office/word/2010/wordprocessingCanvas" xmlns:cx="http://schemas.microsoft.com/office/drawing/2014/chartex" xmlns:mc="http://schemas.openxmlformats.org/markup-compatibility/2006" xmlns:o="urn:schemas-microsoft-com:office:office" xmlns:r="http://schemas.openxmlformats.org/officeDocument/2006/relationships" xmlns:m="http://schemas.openxmlformats.org/officeDocument/2006/math" xmlns:v="urn:schemas-microsoft-com:vml" xmlns:wp14="http://schemas.microsoft.com/office/word/2010/wordprocessingDrawing" xmlns:wp="http://schemas.openxmlformats.org/drawingml/2006/wordprocessingDrawing" xmlns:w10="urn:schemas-microsoft-com:office:word" xmlns:w="http://schemas.openxmlformats.org/wordprocessingml/2006/main" xmlns:w14="http://schemas.microsoft.com/office/word/2010/wordml" xmlns:w15="http://schemas.microsoft.com/office/word/2012/wordml" xmlns:w16se="http://schemas.microsoft.com/office/word/2015/wordml/symex" xmlns:wpg="http://schemas.microsoft.com/office/word/2010/wordprocessingGroup" xmlns:wpi="http://schemas.microsoft.com/office/word/2010/wordprocessingInk" xmlns:wne="http://schemas.microsoft.com/office/word/2006/wordml" xmlns:wps="http://schemas.microsoft.com/office/word/2010/wordprocessingShape" mc:Ignorable="w14 w15 w16se wp14">
-  <w:abstractNum w:abstractNumId="0" w15:restartNumberingAfterBreak="0">
+<w:numbering xmlns:wpc="http://schemas.microsoft.com/office/word/2010/wordprocessingCanvas" xmlns:mc="http://schemas.openxmlformats.org/markup-compatibility/2006" xmlns:o="urn:schemas-microsoft-com:office:office" xmlns:r="http://schemas.openxmlformats.org/officeDocument/2006/relationships" xmlns:m="http://schemas.openxmlformats.org/officeDocument/2006/math" xmlns:v="urn:schemas-microsoft-com:vml" xmlns:wp14="http://schemas.microsoft.com/office/word/2010/wordprocessingDrawing" xmlns:wp="http://schemas.openxmlformats.org/drawingml/2006/wordprocessingDrawing" xmlns:w10="urn:schemas-microsoft-com:office:word" xmlns:w="http://schemas.openxmlformats.org/wordprocessingml/2006/main" xmlns:w14="http://schemas.microsoft.com/office/word/2010/wordml" xmlns:wpg="http://schemas.microsoft.com/office/word/2010/wordprocessingGroup" xmlns:wpi="http://schemas.microsoft.com/office/word/2010/wordprocessingInk" xmlns:wne="http://schemas.microsoft.com/office/word/2006/wordml" xmlns:wps="http://schemas.microsoft.com/office/word/2010/wordprocessingShape" mc:Ignorable="w14 wp14">
+  <w:abstractNum w:abstractNumId="0">
     <w:nsid w:val="13EF65F4"/>
     <w:multiLevelType w:val="hybridMultilevel"/>
     <w:tmpl w:val="F1C46E36"/>
@@ -1520,7 +2180,7 @@
       </w:rPr>
     </w:lvl>
   </w:abstractNum>
-  <w:abstractNum w:abstractNumId="1" w15:restartNumberingAfterBreak="0">
+  <w:abstractNum w:abstractNumId="1">
     <w:nsid w:val="191A1EA6"/>
     <w:multiLevelType w:val="hybridMultilevel"/>
     <w:tmpl w:val="2CE0F416"/>
@@ -1632,7 +2292,7 @@
       </w:rPr>
     </w:lvl>
   </w:abstractNum>
-  <w:abstractNum w:abstractNumId="2" w15:restartNumberingAfterBreak="0">
+  <w:abstractNum w:abstractNumId="2">
     <w:nsid w:val="1A5D0DA7"/>
     <w:multiLevelType w:val="hybridMultilevel"/>
     <w:tmpl w:val="91C006A0"/>
@@ -1744,7 +2404,7 @@
       </w:rPr>
     </w:lvl>
   </w:abstractNum>
-  <w:abstractNum w:abstractNumId="3" w15:restartNumberingAfterBreak="0">
+  <w:abstractNum w:abstractNumId="3">
     <w:nsid w:val="22530532"/>
     <w:multiLevelType w:val="hybridMultilevel"/>
     <w:tmpl w:val="471A4450"/>
@@ -1856,7 +2516,7 @@
       </w:rPr>
     </w:lvl>
   </w:abstractNum>
-  <w:abstractNum w:abstractNumId="4" w15:restartNumberingAfterBreak="0">
+  <w:abstractNum w:abstractNumId="4">
     <w:nsid w:val="3F170DB4"/>
     <w:multiLevelType w:val="hybridMultilevel"/>
     <w:tmpl w:val="35FA1B04"/>
@@ -1968,7 +2628,7 @@
       </w:rPr>
     </w:lvl>
   </w:abstractNum>
-  <w:abstractNum w:abstractNumId="5" w15:restartNumberingAfterBreak="0">
+  <w:abstractNum w:abstractNumId="5">
     <w:nsid w:val="3FEA3102"/>
     <w:multiLevelType w:val="hybridMultilevel"/>
     <w:tmpl w:val="3AEE3D02"/>
@@ -2081,7 +2741,7 @@
       </w:rPr>
     </w:lvl>
   </w:abstractNum>
-  <w:abstractNum w:abstractNumId="6" w15:restartNumberingAfterBreak="0">
+  <w:abstractNum w:abstractNumId="6">
     <w:nsid w:val="723829D6"/>
     <w:multiLevelType w:val="hybridMultilevel"/>
     <w:tmpl w:val="7AB4E3F0"/>
@@ -2194,7 +2854,7 @@
       </w:rPr>
     </w:lvl>
   </w:abstractNum>
-  <w:abstractNum w:abstractNumId="7" w15:restartNumberingAfterBreak="0">
+  <w:abstractNum w:abstractNumId="7">
     <w:nsid w:val="789E13AC"/>
     <w:multiLevelType w:val="hybridMultilevel"/>
     <w:tmpl w:val="E00CD464"/>
@@ -2335,7 +2995,7 @@
 </file>
 
 <file path=word/styles.xml><?xml version="1.0" encoding="utf-8"?>
-<w:styles xmlns:mc="http://schemas.openxmlformats.org/markup-compatibility/2006" xmlns:r="http://schemas.openxmlformats.org/officeDocument/2006/relationships" xmlns:w="http://schemas.openxmlformats.org/wordprocessingml/2006/main" xmlns:w14="http://schemas.microsoft.com/office/word/2010/wordml" xmlns:w15="http://schemas.microsoft.com/office/word/2012/wordml" xmlns:w16se="http://schemas.microsoft.com/office/word/2015/wordml/symex" mc:Ignorable="w14 w15 w16se">
+<w:styles xmlns:mc="http://schemas.openxmlformats.org/markup-compatibility/2006" xmlns:r="http://schemas.openxmlformats.org/officeDocument/2006/relationships" xmlns:w="http://schemas.openxmlformats.org/wordprocessingml/2006/main" xmlns:w14="http://schemas.microsoft.com/office/word/2010/wordml" mc:Ignorable="w14">
   <w:docDefaults>
     <w:rPrDefault>
       <w:rPr>
@@ -2351,378 +3011,144 @@
       </w:pPr>
     </w:pPrDefault>
   </w:docDefaults>
-  <w:latentStyles w:defLockedState="0" w:defUIPriority="99" w:defSemiHidden="0" w:defUnhideWhenUsed="0" w:defQFormat="0" w:count="371">
-    <w:lsdException w:name="Normal" w:uiPriority="0" w:qFormat="1"/>
-    <w:lsdException w:name="heading 1" w:uiPriority="9" w:qFormat="1"/>
-    <w:lsdException w:name="heading 2" w:semiHidden="1" w:uiPriority="9" w:unhideWhenUsed="1" w:qFormat="1"/>
-    <w:lsdException w:name="heading 3" w:semiHidden="1" w:uiPriority="9" w:unhideWhenUsed="1" w:qFormat="1"/>
-    <w:lsdException w:name="heading 4" w:semiHidden="1" w:uiPriority="9" w:unhideWhenUsed="1" w:qFormat="1"/>
-    <w:lsdException w:name="heading 5" w:semiHidden="1" w:uiPriority="9" w:unhideWhenUsed="1" w:qFormat="1"/>
-    <w:lsdException w:name="heading 6" w:semiHidden="1" w:uiPriority="9" w:unhideWhenUsed="1" w:qFormat="1"/>
-    <w:lsdException w:name="heading 7" w:semiHidden="1" w:uiPriority="9" w:unhideWhenUsed="1" w:qFormat="1"/>
-    <w:lsdException w:name="heading 8" w:semiHidden="1" w:uiPriority="9" w:unhideWhenUsed="1" w:qFormat="1"/>
-    <w:lsdException w:name="heading 9" w:semiHidden="1" w:uiPriority="9" w:unhideWhenUsed="1" w:qFormat="1"/>
-    <w:lsdException w:name="index 1" w:semiHidden="1" w:unhideWhenUsed="1"/>
-    <w:lsdException w:name="index 2" w:semiHidden="1" w:unhideWhenUsed="1"/>
-    <w:lsdException w:name="index 3" w:semiHidden="1" w:unhideWhenUsed="1"/>
-    <w:lsdException w:name="index 4" w:semiHidden="1" w:unhideWhenUsed="1"/>
-    <w:lsdException w:name="index 5" w:semiHidden="1" w:unhideWhenUsed="1"/>
-    <w:lsdException w:name="index 6" w:semiHidden="1" w:unhideWhenUsed="1"/>
-    <w:lsdException w:name="index 7" w:semiHidden="1" w:unhideWhenUsed="1"/>
-    <w:lsdException w:name="index 8" w:semiHidden="1" w:unhideWhenUsed="1"/>
-    <w:lsdException w:name="index 9" w:semiHidden="1" w:unhideWhenUsed="1"/>
-    <w:lsdException w:name="toc 1" w:semiHidden="1" w:uiPriority="39" w:unhideWhenUsed="1"/>
-    <w:lsdException w:name="toc 2" w:semiHidden="1" w:uiPriority="39" w:unhideWhenUsed="1"/>
-    <w:lsdException w:name="toc 3" w:semiHidden="1" w:uiPriority="39" w:unhideWhenUsed="1"/>
-    <w:lsdException w:name="toc 4" w:semiHidden="1" w:uiPriority="39" w:unhideWhenUsed="1"/>
-    <w:lsdException w:name="toc 5" w:semiHidden="1" w:uiPriority="39" w:unhideWhenUsed="1"/>
-    <w:lsdException w:name="toc 6" w:semiHidden="1" w:uiPriority="39" w:unhideWhenUsed="1"/>
-    <w:lsdException w:name="toc 7" w:semiHidden="1" w:uiPriority="39" w:unhideWhenUsed="1"/>
-    <w:lsdException w:name="toc 8" w:semiHidden="1" w:uiPriority="39" w:unhideWhenUsed="1"/>
-    <w:lsdException w:name="toc 9" w:semiHidden="1" w:uiPriority="39" w:unhideWhenUsed="1"/>
-    <w:lsdException w:name="Normal Indent" w:semiHidden="1" w:unhideWhenUsed="1"/>
-    <w:lsdException w:name="footnote text" w:semiHidden="1" w:unhideWhenUsed="1"/>
-    <w:lsdException w:name="annotation text" w:semiHidden="1" w:unhideWhenUsed="1"/>
-    <w:lsdException w:name="header" w:semiHidden="1" w:unhideWhenUsed="1"/>
-    <w:lsdException w:name="footer" w:semiHidden="1" w:unhideWhenUsed="1"/>
-    <w:lsdException w:name="index heading" w:semiHidden="1" w:unhideWhenUsed="1"/>
-    <w:lsdException w:name="caption" w:semiHidden="1" w:uiPriority="35" w:unhideWhenUsed="1" w:qFormat="1"/>
-    <w:lsdException w:name="table of figures" w:semiHidden="1" w:unhideWhenUsed="1"/>
-    <w:lsdException w:name="envelope address" w:semiHidden="1" w:unhideWhenUsed="1"/>
-    <w:lsdException w:name="envelope return" w:semiHidden="1" w:unhideWhenUsed="1"/>
-    <w:lsdException w:name="footnote reference" w:semiHidden="1" w:unhideWhenUsed="1"/>
-    <w:lsdException w:name="annotation reference" w:semiHidden="1" w:unhideWhenUsed="1"/>
-    <w:lsdException w:name="line number" w:semiHidden="1" w:unhideWhenUsed="1"/>
-    <w:lsdException w:name="page number" w:semiHidden="1" w:unhideWhenUsed="1"/>
-    <w:lsdException w:name="endnote reference" w:semiHidden="1" w:unhideWhenUsed="1"/>
-    <w:lsdException w:name="endnote text" w:semiHidden="1" w:unhideWhenUsed="1"/>
-    <w:lsdException w:name="table of authorities" w:semiHidden="1" w:unhideWhenUsed="1"/>
-    <w:lsdException w:name="macro" w:semiHidden="1" w:unhideWhenUsed="1"/>
-    <w:lsdException w:name="toa heading" w:semiHidden="1" w:unhideWhenUsed="1"/>
-    <w:lsdException w:name="List" w:semiHidden="1" w:unhideWhenUsed="1"/>
-    <w:lsdException w:name="List Bullet" w:semiHidden="1" w:unhideWhenUsed="1"/>
-    <w:lsdException w:name="List Number" w:semiHidden="1" w:unhideWhenUsed="1"/>
-    <w:lsdException w:name="List 2" w:semiHidden="1" w:unhideWhenUsed="1"/>
-    <w:lsdException w:name="List 3" w:semiHidden="1" w:unhideWhenUsed="1"/>
-    <w:lsdException w:name="List 4" w:semiHidden="1" w:unhideWhenUsed="1"/>
-    <w:lsdException w:name="List 5" w:semiHidden="1" w:unhideWhenUsed="1"/>
-    <w:lsdException w:name="List Bullet 2" w:semiHidden="1" w:unhideWhenUsed="1"/>
-    <w:lsdException w:name="List Bullet 3" w:semiHidden="1" w:unhideWhenUsed="1"/>
-    <w:lsdException w:name="List Bullet 4" w:semiHidden="1" w:unhideWhenUsed="1"/>
-    <w:lsdException w:name="List Bullet 5" w:semiHidden="1" w:unhideWhenUsed="1"/>
-    <w:lsdException w:name="List Number 2" w:semiHidden="1" w:unhideWhenUsed="1"/>
-    <w:lsdException w:name="List Number 3" w:semiHidden="1" w:unhideWhenUsed="1"/>
-    <w:lsdException w:name="List Number 4" w:semiHidden="1" w:unhideWhenUsed="1"/>
-    <w:lsdException w:name="List Number 5" w:semiHidden="1" w:unhideWhenUsed="1"/>
-    <w:lsdException w:name="Title" w:uiPriority="10" w:qFormat="1"/>
-    <w:lsdException w:name="Closing" w:semiHidden="1" w:unhideWhenUsed="1"/>
-    <w:lsdException w:name="Signature" w:semiHidden="1" w:unhideWhenUsed="1"/>
-    <w:lsdException w:name="Default Paragraph Font" w:semiHidden="1" w:uiPriority="1" w:unhideWhenUsed="1"/>
-    <w:lsdException w:name="Body Text" w:semiHidden="1" w:unhideWhenUsed="1"/>
-    <w:lsdException w:name="Body Text Indent" w:semiHidden="1" w:unhideWhenUsed="1"/>
-    <w:lsdException w:name="List Continue" w:semiHidden="1" w:unhideWhenUsed="1"/>
-    <w:lsdException w:name="List Continue 2" w:semiHidden="1" w:unhideWhenUsed="1"/>
-    <w:lsdException w:name="List Continue 3" w:semiHidden="1" w:unhideWhenUsed="1"/>
-    <w:lsdException w:name="List Continue 4" w:semiHidden="1" w:unhideWhenUsed="1"/>
-    <w:lsdException w:name="List Continue 5" w:semiHidden="1" w:unhideWhenUsed="1"/>
-    <w:lsdException w:name="Message Header" w:semiHidden="1" w:unhideWhenUsed="1"/>
-    <w:lsdException w:name="Subtitle" w:uiPriority="11" w:qFormat="1"/>
-    <w:lsdException w:name="Salutation" w:semiHidden="1" w:unhideWhenUsed="1"/>
-    <w:lsdException w:name="Date" w:semiHidden="1" w:unhideWhenUsed="1"/>
-    <w:lsdException w:name="Body Text First Indent" w:semiHidden="1" w:unhideWhenUsed="1"/>
-    <w:lsdException w:name="Body Text First Indent 2" w:semiHidden="1" w:unhideWhenUsed="1"/>
-    <w:lsdException w:name="Note Heading" w:semiHidden="1" w:unhideWhenUsed="1"/>
-    <w:lsdException w:name="Body Text 2" w:semiHidden="1" w:unhideWhenUsed="1"/>
-    <w:lsdException w:name="Body Text 3" w:semiHidden="1" w:unhideWhenUsed="1"/>
-    <w:lsdException w:name="Body Text Indent 2" w:semiHidden="1" w:unhideWhenUsed="1"/>
-    <w:lsdException w:name="Body Text Indent 3" w:semiHidden="1" w:unhideWhenUsed="1"/>
-    <w:lsdException w:name="Block Text" w:semiHidden="1" w:unhideWhenUsed="1"/>
-    <w:lsdException w:name="Hyperlink" w:semiHidden="1" w:unhideWhenUsed="1"/>
-    <w:lsdException w:name="FollowedHyperlink" w:semiHidden="1" w:unhideWhenUsed="1"/>
-    <w:lsdException w:name="Strong" w:uiPriority="22" w:qFormat="1"/>
-    <w:lsdException w:name="Emphasis" w:uiPriority="20" w:qFormat="1"/>
-    <w:lsdException w:name="Document Map" w:semiHidden="1" w:unhideWhenUsed="1"/>
-    <w:lsdException w:name="Plain Text" w:semiHidden="1" w:unhideWhenUsed="1"/>
-    <w:lsdException w:name="E-mail Signature" w:semiHidden="1" w:unhideWhenUsed="1"/>
-    <w:lsdException w:name="HTML Top of Form" w:semiHidden="1" w:unhideWhenUsed="1"/>
-    <w:lsdException w:name="HTML Bottom of Form" w:semiHidden="1" w:unhideWhenUsed="1"/>
-    <w:lsdException w:name="Normal (Web)" w:semiHidden="1" w:unhideWhenUsed="1"/>
-    <w:lsdException w:name="HTML Acronym" w:semiHidden="1" w:unhideWhenUsed="1"/>
-    <w:lsdException w:name="HTML Address" w:semiHidden="1" w:unhideWhenUsed="1"/>
-    <w:lsdException w:name="HTML Cite" w:semiHidden="1" w:unhideWhenUsed="1"/>
-    <w:lsdException w:name="HTML Code" w:semiHidden="1" w:unhideWhenUsed="1"/>
-    <w:lsdException w:name="HTML Definition" w:semiHidden="1" w:unhideWhenUsed="1"/>
-    <w:lsdException w:name="HTML Keyboard" w:semiHidden="1" w:unhideWhenUsed="1"/>
-    <w:lsdException w:name="HTML Preformatted" w:semiHidden="1" w:unhideWhenUsed="1"/>
-    <w:lsdException w:name="HTML Sample" w:semiHidden="1" w:unhideWhenUsed="1"/>
-    <w:lsdException w:name="HTML Typewriter" w:semiHidden="1" w:unhideWhenUsed="1"/>
-    <w:lsdException w:name="HTML Variable" w:semiHidden="1" w:unhideWhenUsed="1"/>
-    <w:lsdException w:name="Normal Table" w:semiHidden="1" w:unhideWhenUsed="1"/>
-    <w:lsdException w:name="annotation subject" w:semiHidden="1" w:unhideWhenUsed="1"/>
-    <w:lsdException w:name="No List" w:semiHidden="1" w:unhideWhenUsed="1"/>
-    <w:lsdException w:name="Outline List 1" w:semiHidden="1" w:unhideWhenUsed="1"/>
-    <w:lsdException w:name="Outline List 2" w:semiHidden="1" w:unhideWhenUsed="1"/>
-    <w:lsdException w:name="Outline List 3" w:semiHidden="1" w:unhideWhenUsed="1"/>
-    <w:lsdException w:name="Table Simple 1" w:semiHidden="1" w:unhideWhenUsed="1"/>
-    <w:lsdException w:name="Table Simple 2" w:semiHidden="1" w:unhideWhenUsed="1"/>
-    <w:lsdException w:name="Table Simple 3" w:semiHidden="1" w:unhideWhenUsed="1"/>
-    <w:lsdException w:name="Table Classic 1" w:semiHidden="1" w:unhideWhenUsed="1"/>
-    <w:lsdException w:name="Table Classic 2" w:semiHidden="1" w:unhideWhenUsed="1"/>
-    <w:lsdException w:name="Table Classic 3" w:semiHidden="1" w:unhideWhenUsed="1"/>
-    <w:lsdException w:name="Table Classic 4" w:semiHidden="1" w:unhideWhenUsed="1"/>
-    <w:lsdException w:name="Table Colorful 1" w:semiHidden="1" w:unhideWhenUsed="1"/>
-    <w:lsdException w:name="Table Colorful 2" w:semiHidden="1" w:unhideWhenUsed="1"/>
-    <w:lsdException w:name="Table Colorful 3" w:semiHidden="1" w:unhideWhenUsed="1"/>
-    <w:lsdException w:name="Table Columns 1" w:semiHidden="1" w:unhideWhenUsed="1"/>
-    <w:lsdException w:name="Table Columns 2" w:semiHidden="1" w:unhideWhenUsed="1"/>
-    <w:lsdException w:name="Table Columns 3" w:semiHidden="1" w:unhideWhenUsed="1"/>
-    <w:lsdException w:name="Table Columns 4" w:semiHidden="1" w:unhideWhenUsed="1"/>
-    <w:lsdException w:name="Table Columns 5" w:semiHidden="1" w:unhideWhenUsed="1"/>
-    <w:lsdException w:name="Table Grid 1" w:semiHidden="1" w:unhideWhenUsed="1"/>
-    <w:lsdException w:name="Table Grid 2" w:semiHidden="1" w:unhideWhenUsed="1"/>
-    <w:lsdException w:name="Table Grid 3" w:semiHidden="1" w:unhideWhenUsed="1"/>
-    <w:lsdException w:name="Table Grid 4" w:semiHidden="1" w:unhideWhenUsed="1"/>
-    <w:lsdException w:name="Table Grid 5" w:semiHidden="1" w:unhideWhenUsed="1"/>
-    <w:lsdException w:name="Table Grid 6" w:semiHidden="1" w:unhideWhenUsed="1"/>
-    <w:lsdException w:name="Table Grid 7" w:semiHidden="1" w:unhideWhenUsed="1"/>
-    <w:lsdException w:name="Table Grid 8" w:semiHidden="1" w:unhideWhenUsed="1"/>
-    <w:lsdException w:name="Table List 1" w:semiHidden="1" w:unhideWhenUsed="1"/>
-    <w:lsdException w:name="Table List 2" w:semiHidden="1" w:unhideWhenUsed="1"/>
-    <w:lsdException w:name="Table List 3" w:semiHidden="1" w:unhideWhenUsed="1"/>
-    <w:lsdException w:name="Table List 4" w:semiHidden="1" w:unhideWhenUsed="1"/>
-    <w:lsdException w:name="Table List 5" w:semiHidden="1" w:unhideWhenUsed="1"/>
-    <w:lsdException w:name="Table List 6" w:semiHidden="1" w:unhideWhenUsed="1"/>
-    <w:lsdException w:name="Table List 7" w:semiHidden="1" w:unhideWhenUsed="1"/>
-    <w:lsdException w:name="Table List 8" w:semiHidden="1" w:unhideWhenUsed="1"/>
-    <w:lsdException w:name="Table 3D effects 1" w:semiHidden="1" w:unhideWhenUsed="1"/>
-    <w:lsdException w:name="Table 3D effects 2" w:semiHidden="1" w:unhideWhenUsed="1"/>
-    <w:lsdException w:name="Table 3D effects 3" w:semiHidden="1" w:unhideWhenUsed="1"/>
-    <w:lsdException w:name="Table Contemporary" w:semiHidden="1" w:unhideWhenUsed="1"/>
-    <w:lsdException w:name="Table Elegant" w:semiHidden="1" w:unhideWhenUsed="1"/>
-    <w:lsdException w:name="Table Professional" w:semiHidden="1" w:unhideWhenUsed="1"/>
-    <w:lsdException w:name="Table Subtle 1" w:semiHidden="1" w:unhideWhenUsed="1"/>
-    <w:lsdException w:name="Table Subtle 2" w:semiHidden="1" w:unhideWhenUsed="1"/>
-    <w:lsdException w:name="Table Web 1" w:semiHidden="1" w:unhideWhenUsed="1"/>
-    <w:lsdException w:name="Table Web 2" w:semiHidden="1" w:unhideWhenUsed="1"/>
-    <w:lsdException w:name="Table Web 3" w:semiHidden="1" w:unhideWhenUsed="1"/>
-    <w:lsdException w:name="Balloon Text" w:semiHidden="1" w:unhideWhenUsed="1"/>
-    <w:lsdException w:name="Table Grid" w:uiPriority="39"/>
-    <w:lsdException w:name="Table Theme" w:semiHidden="1" w:unhideWhenUsed="1"/>
-    <w:lsdException w:name="Placeholder Text" w:semiHidden="1"/>
-    <w:lsdException w:name="No Spacing" w:uiPriority="1" w:qFormat="1"/>
-    <w:lsdException w:name="Light Shading" w:uiPriority="60"/>
-    <w:lsdException w:name="Light List" w:uiPriority="61"/>
-    <w:lsdException w:name="Light Grid" w:uiPriority="62"/>
-    <w:lsdException w:name="Medium Shading 1" w:uiPriority="63"/>
-    <w:lsdException w:name="Medium Shading 2" w:uiPriority="64"/>
-    <w:lsdException w:name="Medium List 1" w:uiPriority="65"/>
-    <w:lsdException w:name="Medium List 2" w:uiPriority="66"/>
-    <w:lsdException w:name="Medium Grid 1" w:uiPriority="67"/>
-    <w:lsdException w:name="Medium Grid 2" w:uiPriority="68"/>
-    <w:lsdException w:name="Medium Grid 3" w:uiPriority="69"/>
-    <w:lsdException w:name="Dark List" w:uiPriority="70"/>
-    <w:lsdException w:name="Colorful Shading" w:uiPriority="71"/>
-    <w:lsdException w:name="Colorful List" w:uiPriority="72"/>
-    <w:lsdException w:name="Colorful Grid" w:uiPriority="73"/>
-    <w:lsdException w:name="Light Shading Accent 1" w:uiPriority="60"/>
-    <w:lsdException w:name="Light List Accent 1" w:uiPriority="61"/>
-    <w:lsdException w:name="Light Grid Accent 1" w:uiPriority="62"/>
-    <w:lsdException w:name="Medium Shading 1 Accent 1" w:uiPriority="63"/>
-    <w:lsdException w:name="Medium Shading 2 Accent 1" w:uiPriority="64"/>
-    <w:lsdException w:name="Medium List 1 Accent 1" w:uiPriority="65"/>
-    <w:lsdException w:name="Revision" w:semiHidden="1"/>
-    <w:lsdException w:name="List Paragraph" w:uiPriority="34" w:qFormat="1"/>
-    <w:lsdException w:name="Quote" w:uiPriority="29" w:qFormat="1"/>
-    <w:lsdException w:name="Intense Quote" w:uiPriority="30" w:qFormat="1"/>
-    <w:lsdException w:name="Medium List 2 Accent 1" w:uiPriority="66"/>
-    <w:lsdException w:name="Medium Grid 1 Accent 1" w:uiPriority="67"/>
-    <w:lsdException w:name="Medium Grid 2 Accent 1" w:uiPriority="68"/>
-    <w:lsdException w:name="Medium Grid 3 Accent 1" w:uiPriority="69"/>
-    <w:lsdException w:name="Dark List Accent 1" w:uiPriority="70"/>
-    <w:lsdException w:name="Colorful Shading Accent 1" w:uiPriority="71"/>
-    <w:lsdException w:name="Colorful List Accent 1" w:uiPriority="72"/>
-    <w:lsdException w:name="Colorful Grid Accent 1" w:uiPriority="73"/>
-    <w:lsdException w:name="Light Shading Accent 2" w:uiPriority="60"/>
-    <w:lsdException w:name="Light List Accent 2" w:uiPriority="61"/>
-    <w:lsdException w:name="Light Grid Accent 2" w:uiPriority="62"/>
-    <w:lsdException w:name="Medium Shading 1 Accent 2" w:uiPriority="63"/>
-    <w:lsdException w:name="Medium Shading 2 Accent 2" w:uiPriority="64"/>
-    <w:lsdException w:name="Medium List 1 Accent 2" w:uiPriority="65"/>
-    <w:lsdException w:name="Medium List 2 Accent 2" w:uiPriority="66"/>
-    <w:lsdException w:name="Medium Grid 1 Accent 2" w:uiPriority="67"/>
-    <w:lsdException w:name="Medium Grid 2 Accent 2" w:uiPriority="68"/>
-    <w:lsdException w:name="Medium Grid 3 Accent 2" w:uiPriority="69"/>
-    <w:lsdException w:name="Dark List Accent 2" w:uiPriority="70"/>
-    <w:lsdException w:name="Colorful Shading Accent 2" w:uiPriority="71"/>
-    <w:lsdException w:name="Colorful List Accent 2" w:uiPriority="72"/>
-    <w:lsdException w:name="Colorful Grid Accent 2" w:uiPriority="73"/>
-    <w:lsdException w:name="Light Shading Accent 3" w:uiPriority="60"/>
-    <w:lsdException w:name="Light List Accent 3" w:uiPriority="61"/>
-    <w:lsdException w:name="Light Grid Accent 3" w:uiPriority="62"/>
-    <w:lsdException w:name="Medium Shading 1 Accent 3" w:uiPriority="63"/>
-    <w:lsdException w:name="Medium Shading 2 Accent 3" w:uiPriority="64"/>
-    <w:lsdException w:name="Medium List 1 Accent 3" w:uiPriority="65"/>
-    <w:lsdException w:name="Medium List 2 Accent 3" w:uiPriority="66"/>
-    <w:lsdException w:name="Medium Grid 1 Accent 3" w:uiPriority="67"/>
-    <w:lsdException w:name="Medium Grid 2 Accent 3" w:uiPriority="68"/>
-    <w:lsdException w:name="Medium Grid 3 Accent 3" w:uiPriority="69"/>
-    <w:lsdException w:name="Dark List Accent 3" w:uiPriority="70"/>
-    <w:lsdException w:name="Colorful Shading Accent 3" w:uiPriority="71"/>
-    <w:lsdException w:name="Colorful List Accent 3" w:uiPriority="72"/>
-    <w:lsdException w:name="Colorful Grid Accent 3" w:uiPriority="73"/>
-    <w:lsdException w:name="Light Shading Accent 4" w:uiPriority="60"/>
-    <w:lsdException w:name="Light List Accent 4" w:uiPriority="61"/>
-    <w:lsdException w:name="Light Grid Accent 4" w:uiPriority="62"/>
-    <w:lsdException w:name="Medium Shading 1 Accent 4" w:uiPriority="63"/>
-    <w:lsdException w:name="Medium Shading 2 Accent 4" w:uiPriority="64"/>
-    <w:lsdException w:name="Medium List 1 Accent 4" w:uiPriority="65"/>
-    <w:lsdException w:name="Medium List 2 Accent 4" w:uiPriority="66"/>
-    <w:lsdException w:name="Medium Grid 1 Accent 4" w:uiPriority="67"/>
-    <w:lsdException w:name="Medium Grid 2 Accent 4" w:uiPriority="68"/>
-    <w:lsdException w:name="Medium Grid 3 Accent 4" w:uiPriority="69"/>
-    <w:lsdException w:name="Dark List Accent 4" w:uiPriority="70"/>
-    <w:lsdException w:name="Colorful Shading Accent 4" w:uiPriority="71"/>
-    <w:lsdException w:name="Colorful List Accent 4" w:uiPriority="72"/>
-    <w:lsdException w:name="Colorful Grid Accent 4" w:uiPriority="73"/>
-    <w:lsdException w:name="Light Shading Accent 5" w:uiPriority="60"/>
-    <w:lsdException w:name="Light List Accent 5" w:uiPriority="61"/>
-    <w:lsdException w:name="Light Grid Accent 5" w:uiPriority="62"/>
-    <w:lsdException w:name="Medium Shading 1 Accent 5" w:uiPriority="63"/>
-    <w:lsdException w:name="Medium Shading 2 Accent 5" w:uiPriority="64"/>
-    <w:lsdException w:name="Medium List 1 Accent 5" w:uiPriority="65"/>
-    <w:lsdException w:name="Medium List 2 Accent 5" w:uiPriority="66"/>
-    <w:lsdException w:name="Medium Grid 1 Accent 5" w:uiPriority="67"/>
-    <w:lsdException w:name="Medium Grid 2 Accent 5" w:uiPriority="68"/>
-    <w:lsdException w:name="Medium Grid 3 Accent 5" w:uiPriority="69"/>
-    <w:lsdException w:name="Dark List Accent 5" w:uiPriority="70"/>
-    <w:lsdException w:name="Colorful Shading Accent 5" w:uiPriority="71"/>
-    <w:lsdException w:name="Colorful List Accent 5" w:uiPriority="72"/>
-    <w:lsdException w:name="Colorful Grid Accent 5" w:uiPriority="73"/>
-    <w:lsdException w:name="Light Shading Accent 6" w:uiPriority="60"/>
-    <w:lsdException w:name="Light List Accent 6" w:uiPriority="61"/>
-    <w:lsdException w:name="Light Grid Accent 6" w:uiPriority="62"/>
-    <w:lsdException w:name="Medium Shading 1 Accent 6" w:uiPriority="63"/>
-    <w:lsdException w:name="Medium Shading 2 Accent 6" w:uiPriority="64"/>
-    <w:lsdException w:name="Medium List 1 Accent 6" w:uiPriority="65"/>
-    <w:lsdException w:name="Medium List 2 Accent 6" w:uiPriority="66"/>
-    <w:lsdException w:name="Medium Grid 1 Accent 6" w:uiPriority="67"/>
-    <w:lsdException w:name="Medium Grid 2 Accent 6" w:uiPriority="68"/>
-    <w:lsdException w:name="Medium Grid 3 Accent 6" w:uiPriority="69"/>
-    <w:lsdException w:name="Dark List Accent 6" w:uiPriority="70"/>
-    <w:lsdException w:name="Colorful Shading Accent 6" w:uiPriority="71"/>
-    <w:lsdException w:name="Colorful List Accent 6" w:uiPriority="72"/>
-    <w:lsdException w:name="Colorful Grid Accent 6" w:uiPriority="73"/>
-    <w:lsdException w:name="Subtle Emphasis" w:uiPriority="19" w:qFormat="1"/>
-    <w:lsdException w:name="Intense Emphasis" w:uiPriority="21" w:qFormat="1"/>
-    <w:lsdException w:name="Subtle Reference" w:uiPriority="31" w:qFormat="1"/>
-    <w:lsdException w:name="Intense Reference" w:uiPriority="32" w:qFormat="1"/>
-    <w:lsdException w:name="Book Title" w:uiPriority="33" w:qFormat="1"/>
-    <w:lsdException w:name="Bibliography" w:semiHidden="1" w:uiPriority="37" w:unhideWhenUsed="1"/>
-    <w:lsdException w:name="TOC Heading" w:semiHidden="1" w:uiPriority="39" w:unhideWhenUsed="1" w:qFormat="1"/>
-    <w:lsdException w:name="Plain Table 1" w:uiPriority="41"/>
-    <w:lsdException w:name="Plain Table 2" w:uiPriority="42"/>
-    <w:lsdException w:name="Plain Table 3" w:uiPriority="43"/>
-    <w:lsdException w:name="Plain Table 4" w:uiPriority="44"/>
-    <w:lsdException w:name="Plain Table 5" w:uiPriority="45"/>
-    <w:lsdException w:name="Grid Table Light" w:uiPriority="40"/>
-    <w:lsdException w:name="Grid Table 1 Light" w:uiPriority="46"/>
-    <w:lsdException w:name="Grid Table 2" w:uiPriority="47"/>
-    <w:lsdException w:name="Grid Table 3" w:uiPriority="48"/>
-    <w:lsdException w:name="Grid Table 4" w:uiPriority="49"/>
-    <w:lsdException w:name="Grid Table 5 Dark" w:uiPriority="50"/>
-    <w:lsdException w:name="Grid Table 6 Colorful" w:uiPriority="51"/>
-    <w:lsdException w:name="Grid Table 7 Colorful" w:uiPriority="52"/>
-    <w:lsdException w:name="Grid Table 1 Light Accent 1" w:uiPriority="46"/>
-    <w:lsdException w:name="Grid Table 2 Accent 1" w:uiPriority="47"/>
-    <w:lsdException w:name="Grid Table 3 Accent 1" w:uiPriority="48"/>
-    <w:lsdException w:name="Grid Table 4 Accent 1" w:uiPriority="49"/>
-    <w:lsdException w:name="Grid Table 5 Dark Accent 1" w:uiPriority="50"/>
-    <w:lsdException w:name="Grid Table 6 Colorful Accent 1" w:uiPriority="51"/>
-    <w:lsdException w:name="Grid Table 7 Colorful Accent 1" w:uiPriority="52"/>
-    <w:lsdException w:name="Grid Table 1 Light Accent 2" w:uiPriority="46"/>
-    <w:lsdException w:name="Grid Table 2 Accent 2" w:uiPriority="47"/>
-    <w:lsdException w:name="Grid Table 3 Accent 2" w:uiPriority="48"/>
-    <w:lsdException w:name="Grid Table 4 Accent 2" w:uiPriority="49"/>
-    <w:lsdException w:name="Grid Table 5 Dark Accent 2" w:uiPriority="50"/>
-    <w:lsdException w:name="Grid Table 6 Colorful Accent 2" w:uiPriority="51"/>
-    <w:lsdException w:name="Grid Table 7 Colorful Accent 2" w:uiPriority="52"/>
-    <w:lsdException w:name="Grid Table 1 Light Accent 3" w:uiPriority="46"/>
-    <w:lsdException w:name="Grid Table 2 Accent 3" w:uiPriority="47"/>
-    <w:lsdException w:name="Grid Table 3 Accent 3" w:uiPriority="48"/>
-    <w:lsdException w:name="Grid Table 4 Accent 3" w:uiPriority="49"/>
-    <w:lsdException w:name="Grid Table 5 Dark Accent 3" w:uiPriority="50"/>
-    <w:lsdException w:name="Grid Table 6 Colorful Accent 3" w:uiPriority="51"/>
-    <w:lsdException w:name="Grid Table 7 Colorful Accent 3" w:uiPriority="52"/>
-    <w:lsdException w:name="Grid Table 1 Light Accent 4" w:uiPriority="46"/>
-    <w:lsdException w:name="Grid Table 2 Accent 4" w:uiPriority="47"/>
-    <w:lsdException w:name="Grid Table 3 Accent 4" w:uiPriority="48"/>
-    <w:lsdException w:name="Grid Table 4 Accent 4" w:uiPriority="49"/>
-    <w:lsdException w:name="Grid Table 5 Dark Accent 4" w:uiPriority="50"/>
-    <w:lsdException w:name="Grid Table 6 Colorful Accent 4" w:uiPriority="51"/>
-    <w:lsdException w:name="Grid Table 7 Colorful Accent 4" w:uiPriority="52"/>
-    <w:lsdException w:name="Grid Table 1 Light Accent 5" w:uiPriority="46"/>
-    <w:lsdException w:name="Grid Table 2 Accent 5" w:uiPriority="47"/>
-    <w:lsdException w:name="Grid Table 3 Accent 5" w:uiPriority="48"/>
-    <w:lsdException w:name="Grid Table 4 Accent 5" w:uiPriority="49"/>
-    <w:lsdException w:name="Grid Table 5 Dark Accent 5" w:uiPriority="50"/>
-    <w:lsdException w:name="Grid Table 6 Colorful Accent 5" w:uiPriority="51"/>
-    <w:lsdException w:name="Grid Table 7 Colorful Accent 5" w:uiPriority="52"/>
-    <w:lsdException w:name="Grid Table 1 Light Accent 6" w:uiPriority="46"/>
-    <w:lsdException w:name="Grid Table 2 Accent 6" w:uiPriority="47"/>
-    <w:lsdException w:name="Grid Table 3 Accent 6" w:uiPriority="48"/>
-    <w:lsdException w:name="Grid Table 4 Accent 6" w:uiPriority="49"/>
-    <w:lsdException w:name="Grid Table 5 Dark Accent 6" w:uiPriority="50"/>
-    <w:lsdException w:name="Grid Table 6 Colorful Accent 6" w:uiPriority="51"/>
-    <w:lsdException w:name="Grid Table 7 Colorful Accent 6" w:uiPriority="52"/>
-    <w:lsdException w:name="List Table 1 Light" w:uiPriority="46"/>
-    <w:lsdException w:name="List Table 2" w:uiPriority="47"/>
-    <w:lsdException w:name="List Table 3" w:uiPriority="48"/>
-    <w:lsdException w:name="List Table 4" w:uiPriority="49"/>
-    <w:lsdException w:name="List Table 5 Dark" w:uiPriority="50"/>
-    <w:lsdException w:name="List Table 6 Colorful" w:uiPriority="51"/>
-    <w:lsdException w:name="List Table 7 Colorful" w:uiPriority="52"/>
-    <w:lsdException w:name="List Table 1 Light Accent 1" w:uiPriority="46"/>
-    <w:lsdException w:name="List Table 2 Accent 1" w:uiPriority="47"/>
-    <w:lsdException w:name="List Table 3 Accent 1" w:uiPriority="48"/>
-    <w:lsdException w:name="List Table 4 Accent 1" w:uiPriority="49"/>
-    <w:lsdException w:name="List Table 5 Dark Accent 1" w:uiPriority="50"/>
-    <w:lsdException w:name="List Table 6 Colorful Accent 1" w:uiPriority="51"/>
-    <w:lsdException w:name="List Table 7 Colorful Accent 1" w:uiPriority="52"/>
-    <w:lsdException w:name="List Table 1 Light Accent 2" w:uiPriority="46"/>
-    <w:lsdException w:name="List Table 2 Accent 2" w:uiPriority="47"/>
-    <w:lsdException w:name="List Table 3 Accent 2" w:uiPriority="48"/>
-    <w:lsdException w:name="List Table 4 Accent 2" w:uiPriority="49"/>
-    <w:lsdException w:name="List Table 5 Dark Accent 2" w:uiPriority="50"/>
-    <w:lsdException w:name="List Table 6 Colorful Accent 2" w:uiPriority="51"/>
-    <w:lsdException w:name="List Table 7 Colorful Accent 2" w:uiPriority="52"/>
-    <w:lsdException w:name="List Table 1 Light Accent 3" w:uiPriority="46"/>
-    <w:lsdException w:name="List Table 2 Accent 3" w:uiPriority="47"/>
-    <w:lsdException w:name="List Table 3 Accent 3" w:uiPriority="48"/>
-    <w:lsdException w:name="List Table 4 Accent 3" w:uiPriority="49"/>
-    <w:lsdException w:name="List Table 5 Dark Accent 3" w:uiPriority="50"/>
-    <w:lsdException w:name="List Table 6 Colorful Accent 3" w:uiPriority="51"/>
-    <w:lsdException w:name="List Table 7 Colorful Accent 3" w:uiPriority="52"/>
-    <w:lsdException w:name="List Table 1 Light Accent 4" w:uiPriority="46"/>
-    <w:lsdException w:name="List Table 2 Accent 4" w:uiPriority="47"/>
-    <w:lsdException w:name="List Table 3 Accent 4" w:uiPriority="48"/>
-    <w:lsdException w:name="List Table 4 Accent 4" w:uiPriority="49"/>
-    <w:lsdException w:name="List Table 5 Dark Accent 4" w:uiPriority="50"/>
-    <w:lsdException w:name="List Table 6 Colorful Accent 4" w:uiPriority="51"/>
-    <w:lsdException w:name="List Table 7 Colorful Accent 4" w:uiPriority="52"/>
-    <w:lsdException w:name="List Table 1 Light Accent 5" w:uiPriority="46"/>
-    <w:lsdException w:name="List Table 2 Accent 5" w:uiPriority="47"/>
-    <w:lsdException w:name="List Table 3 Accent 5" w:uiPriority="48"/>
-    <w:lsdException w:name="List Table 4 Accent 5" w:uiPriority="49"/>
-    <w:lsdException w:name="List Table 5 Dark Accent 5" w:uiPriority="50"/>
-    <w:lsdException w:name="List Table 6 Colorful Accent 5" w:uiPriority="51"/>
-    <w:lsdException w:name="List Table 7 Colorful Accent 5" w:uiPriority="52"/>
-    <w:lsdException w:name="List Table 1 Light Accent 6" w:uiPriority="46"/>
-    <w:lsdException w:name="List Table 2 Accent 6" w:uiPriority="47"/>
-    <w:lsdException w:name="List Table 3 Accent 6" w:uiPriority="48"/>
-    <w:lsdException w:name="List Table 4 Accent 6" w:uiPriority="49"/>
-    <w:lsdException w:name="List Table 5 Dark Accent 6" w:uiPriority="50"/>
-    <w:lsdException w:name="List Table 6 Colorful Accent 6" w:uiPriority="51"/>
-    <w:lsdException w:name="List Table 7 Colorful Accent 6" w:uiPriority="52"/>
+  <w:latentStyles w:defLockedState="0" w:defUIPriority="99" w:defSemiHidden="1" w:defUnhideWhenUsed="1" w:defQFormat="0" w:count="267">
+    <w:lsdException w:name="Normal" w:semiHidden="0" w:uiPriority="0" w:unhideWhenUsed="0" w:qFormat="1"/>
+    <w:lsdException w:name="heading 1" w:semiHidden="0" w:uiPriority="9" w:unhideWhenUsed="0" w:qFormat="1"/>
+    <w:lsdException w:name="heading 2" w:uiPriority="9" w:qFormat="1"/>
+    <w:lsdException w:name="heading 3" w:uiPriority="9" w:qFormat="1"/>
+    <w:lsdException w:name="heading 4" w:uiPriority="9" w:qFormat="1"/>
+    <w:lsdException w:name="heading 5" w:uiPriority="9" w:qFormat="1"/>
+    <w:lsdException w:name="heading 6" w:uiPriority="9" w:qFormat="1"/>
+    <w:lsdException w:name="heading 7" w:uiPriority="9" w:qFormat="1"/>
+    <w:lsdException w:name="heading 8" w:uiPriority="9" w:qFormat="1"/>
+    <w:lsdException w:name="heading 9" w:uiPriority="9" w:qFormat="1"/>
+    <w:lsdException w:name="toc 1" w:uiPriority="39"/>
+    <w:lsdException w:name="toc 2" w:uiPriority="39"/>
+    <w:lsdException w:name="toc 3" w:uiPriority="39"/>
+    <w:lsdException w:name="toc 4" w:uiPriority="39"/>
+    <w:lsdException w:name="toc 5" w:uiPriority="39"/>
+    <w:lsdException w:name="toc 6" w:uiPriority="39"/>
+    <w:lsdException w:name="toc 7" w:uiPriority="39"/>
+    <w:lsdException w:name="toc 8" w:uiPriority="39"/>
+    <w:lsdException w:name="toc 9" w:uiPriority="39"/>
+    <w:lsdException w:name="caption" w:uiPriority="35" w:qFormat="1"/>
+    <w:lsdException w:name="Title" w:semiHidden="0" w:uiPriority="10" w:unhideWhenUsed="0" w:qFormat="1"/>
+    <w:lsdException w:name="Default Paragraph Font" w:uiPriority="1"/>
+    <w:lsdException w:name="Subtitle" w:semiHidden="0" w:uiPriority="11" w:unhideWhenUsed="0" w:qFormat="1"/>
+    <w:lsdException w:name="Strong" w:semiHidden="0" w:uiPriority="22" w:unhideWhenUsed="0" w:qFormat="1"/>
+    <w:lsdException w:name="Emphasis" w:semiHidden="0" w:uiPriority="20" w:unhideWhenUsed="0" w:qFormat="1"/>
+    <w:lsdException w:name="Table Grid" w:semiHidden="0" w:uiPriority="39" w:unhideWhenUsed="0"/>
+    <w:lsdException w:name="Placeholder Text" w:unhideWhenUsed="0"/>
+    <w:lsdException w:name="No Spacing" w:semiHidden="0" w:uiPriority="1" w:unhideWhenUsed="0" w:qFormat="1"/>
+    <w:lsdException w:name="Light Shading" w:semiHidden="0" w:uiPriority="60" w:unhideWhenUsed="0"/>
+    <w:lsdException w:name="Light List" w:semiHidden="0" w:uiPriority="61" w:unhideWhenUsed="0"/>
+    <w:lsdException w:name="Light Grid" w:semiHidden="0" w:uiPriority="62" w:unhideWhenUsed="0"/>
+    <w:lsdException w:name="Medium Shading 1" w:semiHidden="0" w:uiPriority="63" w:unhideWhenUsed="0"/>
+    <w:lsdException w:name="Medium Shading 2" w:semiHidden="0" w:uiPriority="64" w:unhideWhenUsed="0"/>
+    <w:lsdException w:name="Medium List 1" w:semiHidden="0" w:uiPriority="65" w:unhideWhenUsed="0"/>
+    <w:lsdException w:name="Medium List 2" w:semiHidden="0" w:uiPriority="66" w:unhideWhenUsed="0"/>
+    <w:lsdException w:name="Medium Grid 1" w:semiHidden="0" w:uiPriority="67" w:unhideWhenUsed="0"/>
+    <w:lsdException w:name="Medium Grid 2" w:semiHidden="0" w:uiPriority="68" w:unhideWhenUsed="0"/>
+    <w:lsdException w:name="Medium Grid 3" w:semiHidden="0" w:uiPriority="69" w:unhideWhenUsed="0"/>
+    <w:lsdException w:name="Dark List" w:semiHidden="0" w:uiPriority="70" w:unhideWhenUsed="0"/>
+    <w:lsdException w:name="Colorful Shading" w:semiHidden="0" w:uiPriority="71" w:unhideWhenUsed="0"/>
+    <w:lsdException w:name="Colorful List" w:semiHidden="0" w:uiPriority="72" w:unhideWhenUsed="0"/>
+    <w:lsdException w:name="Colorful Grid" w:semiHidden="0" w:uiPriority="73" w:unhideWhenUsed="0"/>
+    <w:lsdException w:name="Light Shading Accent 1" w:semiHidden="0" w:uiPriority="60" w:unhideWhenUsed="0"/>
+    <w:lsdException w:name="Light List Accent 1" w:semiHidden="0" w:uiPriority="61" w:unhideWhenUsed="0"/>
+    <w:lsdException w:name="Light Grid Accent 1" w:semiHidden="0" w:uiPriority="62" w:unhideWhenUsed="0"/>
+    <w:lsdException w:name="Medium Shading 1 Accent 1" w:semiHidden="0" w:uiPriority="63" w:unhideWhenUsed="0"/>
+    <w:lsdException w:name="Medium Shading 2 Accent 1" w:semiHidden="0" w:uiPriority="64" w:unhideWhenUsed="0"/>
+    <w:lsdException w:name="Medium List 1 Accent 1" w:semiHidden="0" w:uiPriority="65" w:unhideWhenUsed="0"/>
+    <w:lsdException w:name="Revision" w:unhideWhenUsed="0"/>
+    <w:lsdException w:name="List Paragraph" w:semiHidden="0" w:uiPriority="34" w:unhideWhenUsed="0" w:qFormat="1"/>
+    <w:lsdException w:name="Quote" w:semiHidden="0" w:uiPriority="29" w:unhideWhenUsed="0" w:qFormat="1"/>
+    <w:lsdException w:name="Intense Quote" w:semiHidden="0" w:uiPriority="30" w:unhideWhenUsed="0" w:qFormat="1"/>
+    <w:lsdException w:name="Medium List 2 Accent 1" w:semiHidden="0" w:uiPriority="66" w:unhideWhenUsed="0"/>
+    <w:lsdException w:name="Medium Grid 1 Accent 1" w:semiHidden="0" w:uiPriority="67" w:unhideWhenUsed="0"/>
+    <w:lsdException w:name="Medium Grid 2 Accent 1" w:semiHidden="0" w:uiPriority="68" w:unhideWhenUsed="0"/>
+    <w:lsdException w:name="Medium Grid 3 Accent 1" w:semiHidden="0" w:uiPriority="69" w:unhideWhenUsed="0"/>
+    <w:lsdException w:name="Dark List Accent 1" w:semiHidden="0" w:uiPriority="70" w:unhideWhenUsed="0"/>
+    <w:lsdException w:name="Colorful Shading Accent 1" w:semiHidden="0" w:uiPriority="71" w:unhideWhenUsed="0"/>
+    <w:lsdException w:name="Colorful List Accent 1" w:semiHidden="0" w:uiPriority="72" w:unhideWhenUsed="0"/>
+    <w:lsdException w:name="Colorful Grid Accent 1" w:semiHidden="0" w:uiPriority="73" w:unhideWhenUsed="0"/>
+    <w:lsdException w:name="Light Shading Accent 2" w:semiHidden="0" w:uiPriority="60" w:unhideWhenUsed="0"/>
+    <w:lsdException w:name="Light List Accent 2" w:semiHidden="0" w:uiPriority="61" w:unhideWhenUsed="0"/>
+    <w:lsdException w:name="Light Grid Accent 2" w:semiHidden="0" w:uiPriority="62" w:unhideWhenUsed="0"/>
+    <w:lsdException w:name="Medium Shading 1 Accent 2" w:semiHidden="0" w:uiPriority="63" w:unhideWhenUsed="0"/>
+    <w:lsdException w:name="Medium Shading 2 Accent 2" w:semiHidden="0" w:uiPriority="64" w:unhideWhenUsed="0"/>
+    <w:lsdException w:name="Medium List 1 Accent 2" w:semiHidden="0" w:uiPriority="65" w:unhideWhenUsed="0"/>
+    <w:lsdException w:name="Medium List 2 Accent 2" w:semiHidden="0" w:uiPriority="66" w:unhideWhenUsed="0"/>
+    <w:lsdException w:name="Medium Grid 1 Accent 2" w:semiHidden="0" w:uiPriority="67" w:unhideWhenUsed="0"/>
+    <w:lsdException w:name="Medium Grid 2 Accent 2" w:semiHidden="0" w:uiPriority="68" w:unhideWhenUsed="0"/>
+    <w:lsdException w:name="Medium Grid 3 Accent 2" w:semiHidden="0" w:uiPriority="69" w:unhideWhenUsed="0"/>
+    <w:lsdException w:name="Dark List Accent 2" w:semiHidden="0" w:uiPriority="70" w:unhideWhenUsed="0"/>
+    <w:lsdException w:name="Colorful Shading Accent 2" w:semiHidden="0" w:uiPriority="71" w:unhideWhenUsed="0"/>
+    <w:lsdException w:name="Colorful List Accent 2" w:semiHidden="0" w:uiPriority="72" w:unhideWhenUsed="0"/>
+    <w:lsdException w:name="Colorful Grid Accent 2" w:semiHidden="0" w:uiPriority="73" w:unhideWhenUsed="0"/>
+    <w:lsdException w:name="Light Shading Accent 3" w:semiHidden="0" w:uiPriority="60" w:unhideWhenUsed="0"/>
+    <w:lsdException w:name="Light List Accent 3" w:semiHidden="0" w:uiPriority="61" w:unhideWhenUsed="0"/>
+    <w:lsdException w:name="Light Grid Accent 3" w:semiHidden="0" w:uiPriority="62" w:unhideWhenUsed="0"/>
+    <w:lsdException w:name="Medium Shading 1 Accent 3" w:semiHidden="0" w:uiPriority="63" w:unhideWhenUsed="0"/>
+    <w:lsdException w:name="Medium Shading 2 Accent 3" w:semiHidden="0" w:uiPriority="64" w:unhideWhenUsed="0"/>
+    <w:lsdException w:name="Medium List 1 Accent 3" w:semiHidden="0" w:uiPriority="65" w:unhideWhenUsed="0"/>
+    <w:lsdException w:name="Medium List 2 Accent 3" w:semiHidden="0" w:uiPriority="66" w:unhideWhenUsed="0"/>
+    <w:lsdException w:name="Medium Grid 1 Accent 3" w:semiHidden="0" w:uiPriority="67" w:unhideWhenUsed="0"/>
+    <w:lsdException w:name="Medium Grid 2 Accent 3" w:semiHidden="0" w:uiPriority="68" w:unhideWhenUsed="0"/>
+    <w:lsdException w:name="Medium Grid 3 Accent 3" w:semiHidden="0" w:uiPriority="69" w:unhideWhenUsed="0"/>
+    <w:lsdException w:name="Dark List Accent 3" w:semiHidden="0" w:uiPriority="70" w:unhideWhenUsed="0"/>
+    <w:lsdException w:name="Colorful Shading Accent 3" w:semiHidden="0" w:uiPriority="71" w:unhideWhenUsed="0"/>
+    <w:lsdException w:name="Colorful List Accent 3" w:semiHidden="0" w:uiPriority="72" w:unhideWhenUsed="0"/>
+    <w:lsdException w:name="Colorful Grid Accent 3" w:semiHidden="0" w:uiPriority="73" w:unhideWhenUsed="0"/>
+    <w:lsdException w:name="Light Shading Accent 4" w:semiHidden="0" w:uiPriority="60" w:unhideWhenUsed="0"/>
+    <w:lsdException w:name="Light List Accent 4" w:semiHidden="0" w:uiPriority="61" w:unhideWhenUsed="0"/>
+    <w:lsdException w:name="Light Grid Accent 4" w:semiHidden="0" w:uiPriority="62" w:unhideWhenUsed="0"/>
+    <w:lsdException w:name="Medium Shading 1 Accent 4" w:semiHidden="0" w:uiPriority="63" w:unhideWhenUsed="0"/>
+    <w:lsdException w:name="Medium Shading 2 Accent 4" w:semiHidden="0" w:uiPriority="64" w:unhideWhenUsed="0"/>
+    <w:lsdException w:name="Medium List 1 Accent 4" w:semiHidden="0" w:uiPriority="65" w:unhideWhenUsed="0"/>
+    <w:lsdException w:name="Medium List 2 Accent 4" w:semiHidden="0" w:uiPriority="66" w:unhideWhenUsed="0"/>
+    <w:lsdException w:name="Medium Grid 1 Accent 4" w:semiHidden="0" w:uiPriority="67" w:unhideWhenUsed="0"/>
+    <w:lsdException w:name="Medium Grid 2 Accent 4" w:semiHidden="0" w:uiPriority="68" w:unhideWhenUsed="0"/>
+    <w:lsdException w:name="Medium Grid 3 Accent 4" w:semiHidden="0" w:uiPriority="69" w:unhideWhenUsed="0"/>
+    <w:lsdException w:name="Dark List Accent 4" w:semiHidden="0" w:uiPriority="70" w:unhideWhenUsed="0"/>
+    <w:lsdException w:name="Colorful Shading Accent 4" w:semiHidden="0" w:uiPriority="71" w:unhideWhenUsed="0"/>
+    <w:lsdException w:name="Colorful List Accent 4" w:semiHidden="0" w:uiPriority="72" w:unhideWhenUsed="0"/>
+    <w:lsdException w:name="Colorful Grid Accent 4" w:semiHidden="0" w:uiPriority="73" w:unhideWhenUsed="0"/>
+    <w:lsdException w:name="Light Shading Accent 5" w:semiHidden="0" w:uiPriority="60" w:unhideWhenUsed="0"/>
+    <w:lsdException w:name="Light List Accent 5" w:semiHidden="0" w:uiPriority="61" w:unhideWhenUsed="0"/>
+    <w:lsdException w:name="Light Grid Accent 5" w:semiHidden="0" w:uiPriority="62" w:unhideWhenUsed="0"/>
+    <w:lsdException w:name="Medium Shading 1 Accent 5" w:semiHidden="0" w:uiPriority="63" w:unhideWhenUsed="0"/>
+    <w:lsdException w:name="Medium Shading 2 Accent 5" w:semiHidden="0" w:uiPriority="64" w:unhideWhenUsed="0"/>
+    <w:lsdException w:name="Medium List 1 Accent 5" w:semiHidden="0" w:uiPriority="65" w:unhideWhenUsed="0"/>
+    <w:lsdException w:name="Medium List 2 Accent 5" w:semiHidden="0" w:uiPriority="66" w:unhideWhenUsed="0"/>
+    <w:lsdException w:name="Medium Grid 1 Accent 5" w:semiHidden="0" w:uiPriority="67" w:unhideWhenUsed="0"/>
+    <w:lsdException w:name="Medium Grid 2 Accent 5" w:semiHidden="0" w:uiPriority="68" w:unhideWhenUsed="0"/>
+    <w:lsdException w:name="Medium Grid 3 Accent 5" w:semiHidden="0" w:uiPriority="69" w:unhideWhenUsed="0"/>
+    <w:lsdException w:name="Dark List Accent 5" w:semiHidden="0" w:uiPriority="70" w:unhideWhenUsed="0"/>
+    <w:lsdException w:name="Colorful Shading Accent 5" w:semiHidden="0" w:uiPriority="71" w:unhideWhenUsed="0"/>
+    <w:lsdException w:name="Colorful List Accent 5" w:semiHidden="0" w:uiPriority="72" w:unhideWhenUsed="0"/>
+    <w:lsdException w:name="Colorful Grid Accent 5" w:semiHidden="0" w:uiPriority="73" w:unhideWhenUsed="0"/>
+    <w:lsdException w:name="Light Shading Accent 6" w:semiHidden="0" w:uiPriority="60" w:unhideWhenUsed="0"/>
+    <w:lsdException w:name="Light List Accent 6" w:semiHidden="0" w:uiPriority="61" w:unhideWhenUsed="0"/>
+    <w:lsdException w:name="Light Grid Accent 6" w:semiHidden="0" w:uiPriority="62" w:unhideWhenUsed="0"/>
+    <w:lsdException w:name="Medium Shading 1 Accent 6" w:semiHidden="0" w:uiPriority="63" w:unhideWhenUsed="0"/>
+    <w:lsdException w:name="Medium Shading 2 Accent 6" w:semiHidden="0" w:uiPriority="64" w:unhideWhenUsed="0"/>
+    <w:lsdException w:name="Medium List 1 Accent 6" w:semiHidden="0" w:uiPriority="65" w:unhideWhenUsed="0"/>
+    <w:lsdException w:name="Medium List 2 Accent 6" w:semiHidden="0" w:uiPriority="66" w:unhideWhenUsed="0"/>
+    <w:lsdException w:name="Medium Grid 1 Accent 6" w:semiHidden="0" w:uiPriority="67" w:unhideWhenUsed="0"/>
+    <w:lsdException w:name="Medium Grid 2 Accent 6" w:semiHidden="0" w:uiPriority="68" w:unhideWhenUsed="0"/>
+    <w:lsdException w:name="Medium Grid 3 Accent 6" w:semiHidden="0" w:uiPriority="69" w:unhideWhenUsed="0"/>
+    <w:lsdException w:name="Dark List Accent 6" w:semiHidden="0" w:uiPriority="70" w:unhideWhenUsed="0"/>
+    <w:lsdException w:name="Colorful Shading Accent 6" w:semiHidden="0" w:uiPriority="71" w:unhideWhenUsed="0"/>
+    <w:lsdException w:name="Colorful List Accent 6" w:semiHidden="0" w:uiPriority="72" w:unhideWhenUsed="0"/>
+    <w:lsdException w:name="Colorful Grid Accent 6" w:semiHidden="0" w:uiPriority="73" w:unhideWhenUsed="0"/>
+    <w:lsdException w:name="Subtle Emphasis" w:semiHidden="0" w:uiPriority="19" w:unhideWhenUsed="0" w:qFormat="1"/>
+    <w:lsdException w:name="Intense Emphasis" w:semiHidden="0" w:uiPriority="21" w:unhideWhenUsed="0" w:qFormat="1"/>
+    <w:lsdException w:name="Subtle Reference" w:semiHidden="0" w:uiPriority="31" w:unhideWhenUsed="0" w:qFormat="1"/>
+    <w:lsdException w:name="Intense Reference" w:semiHidden="0" w:uiPriority="32" w:unhideWhenUsed="0" w:qFormat="1"/>
+    <w:lsdException w:name="Book Title" w:semiHidden="0" w:uiPriority="33" w:unhideWhenUsed="0" w:qFormat="1"/>
+    <w:lsdException w:name="Bibliography" w:uiPriority="37"/>
+    <w:lsdException w:name="TOC Heading" w:uiPriority="39" w:qFormat="1"/>
   </w:latentStyles>
   <w:style w:type="paragraph" w:default="1" w:styleId="Normal">
     <w:name w:val="Normal"/>
@@ -2764,6 +3190,7 @@
       <w:spacing w:after="0" w:line="240" w:lineRule="auto"/>
     </w:pPr>
     <w:tblPr>
+      <w:tblInd w:w="0" w:type="dxa"/>
       <w:tblBorders>
         <w:top w:val="single" w:sz="4" w:space="0" w:color="auto"/>
         <w:left w:val="single" w:sz="4" w:space="0" w:color="auto"/>
@@ -2772,6 +3199,239 @@
         <w:insideH w:val="single" w:sz="4" w:space="0" w:color="auto"/>
         <w:insideV w:val="single" w:sz="4" w:space="0" w:color="auto"/>
       </w:tblBorders>
+      <w:tblCellMar>
+        <w:top w:w="0" w:type="dxa"/>
+        <w:left w:w="108" w:type="dxa"/>
+        <w:bottom w:w="0" w:type="dxa"/>
+        <w:right w:w="108" w:type="dxa"/>
+      </w:tblCellMar>
+    </w:tblPr>
+  </w:style>
+  <w:style w:type="paragraph" w:styleId="Prrafodelista">
+    <w:name w:val="List Paragraph"/>
+    <w:basedOn w:val="Normal"/>
+    <w:uiPriority w:val="34"/>
+    <w:qFormat/>
+    <w:rsid w:val="006A00F7"/>
+    <w:pPr>
+      <w:ind w:left="720"/>
+      <w:contextualSpacing/>
+    </w:pPr>
+  </w:style>
+</w:styles>
+</file>
+
+<file path=word/stylesWithEffects.xml><?xml version="1.0" encoding="utf-8"?>
+<w:styles xmlns:wpc="http://schemas.microsoft.com/office/word/2010/wordprocessingCanvas" xmlns:mc="http://schemas.openxmlformats.org/markup-compatibility/2006" xmlns:o="urn:schemas-microsoft-com:office:office" xmlns:r="http://schemas.openxmlformats.org/officeDocument/2006/relationships" xmlns:m="http://schemas.openxmlformats.org/officeDocument/2006/math" xmlns:v="urn:schemas-microsoft-com:vml" xmlns:wp14="http://schemas.microsoft.com/office/word/2010/wordprocessingDrawing" xmlns:wp="http://schemas.openxmlformats.org/drawingml/2006/wordprocessingDrawing" xmlns:w10="urn:schemas-microsoft-com:office:word" xmlns:w="http://schemas.openxmlformats.org/wordprocessingml/2006/main" xmlns:w14="http://schemas.microsoft.com/office/word/2010/wordml" xmlns:wpg="http://schemas.microsoft.com/office/word/2010/wordprocessingGroup" xmlns:wpi="http://schemas.microsoft.com/office/word/2010/wordprocessingInk" xmlns:wne="http://schemas.microsoft.com/office/word/2006/wordml" xmlns:wps="http://schemas.microsoft.com/office/word/2010/wordprocessingShape" mc:Ignorable="w14 wp14">
+  <w:docDefaults>
+    <w:rPrDefault>
+      <w:rPr>
+        <w:rFonts w:asciiTheme="minorHAnsi" w:eastAsiaTheme="minorHAnsi" w:hAnsiTheme="minorHAnsi" w:cstheme="minorBidi"/>
+        <w:sz w:val="22"/>
+        <w:szCs w:val="22"/>
+        <w:lang w:val="en-US" w:eastAsia="en-US" w:bidi="ar-SA"/>
+      </w:rPr>
+    </w:rPrDefault>
+    <w:pPrDefault>
+      <w:pPr>
+        <w:spacing w:after="160" w:line="259" w:lineRule="auto"/>
+      </w:pPr>
+    </w:pPrDefault>
+  </w:docDefaults>
+  <w:latentStyles w:defLockedState="0" w:defUIPriority="99" w:defSemiHidden="1" w:defUnhideWhenUsed="1" w:defQFormat="0" w:count="267">
+    <w:lsdException w:name="Normal" w:semiHidden="0" w:uiPriority="0" w:unhideWhenUsed="0" w:qFormat="1"/>
+    <w:lsdException w:name="heading 1" w:semiHidden="0" w:uiPriority="9" w:unhideWhenUsed="0" w:qFormat="1"/>
+    <w:lsdException w:name="heading 2" w:uiPriority="9" w:qFormat="1"/>
+    <w:lsdException w:name="heading 3" w:uiPriority="9" w:qFormat="1"/>
+    <w:lsdException w:name="heading 4" w:uiPriority="9" w:qFormat="1"/>
+    <w:lsdException w:name="heading 5" w:uiPriority="9" w:qFormat="1"/>
+    <w:lsdException w:name="heading 6" w:uiPriority="9" w:qFormat="1"/>
+    <w:lsdException w:name="heading 7" w:uiPriority="9" w:qFormat="1"/>
+    <w:lsdException w:name="heading 8" w:uiPriority="9" w:qFormat="1"/>
+    <w:lsdException w:name="heading 9" w:uiPriority="9" w:qFormat="1"/>
+    <w:lsdException w:name="toc 1" w:uiPriority="39"/>
+    <w:lsdException w:name="toc 2" w:uiPriority="39"/>
+    <w:lsdException w:name="toc 3" w:uiPriority="39"/>
+    <w:lsdException w:name="toc 4" w:uiPriority="39"/>
+    <w:lsdException w:name="toc 5" w:uiPriority="39"/>
+    <w:lsdException w:name="toc 6" w:uiPriority="39"/>
+    <w:lsdException w:name="toc 7" w:uiPriority="39"/>
+    <w:lsdException w:name="toc 8" w:uiPriority="39"/>
+    <w:lsdException w:name="toc 9" w:uiPriority="39"/>
+    <w:lsdException w:name="caption" w:uiPriority="35" w:qFormat="1"/>
+    <w:lsdException w:name="Title" w:semiHidden="0" w:uiPriority="10" w:unhideWhenUsed="0" w:qFormat="1"/>
+    <w:lsdException w:name="Default Paragraph Font" w:uiPriority="1"/>
+    <w:lsdException w:name="Subtitle" w:semiHidden="0" w:uiPriority="11" w:unhideWhenUsed="0" w:qFormat="1"/>
+    <w:lsdException w:name="Strong" w:semiHidden="0" w:uiPriority="22" w:unhideWhenUsed="0" w:qFormat="1"/>
+    <w:lsdException w:name="Emphasis" w:semiHidden="0" w:uiPriority="20" w:unhideWhenUsed="0" w:qFormat="1"/>
+    <w:lsdException w:name="Table Grid" w:semiHidden="0" w:uiPriority="39" w:unhideWhenUsed="0"/>
+    <w:lsdException w:name="Placeholder Text" w:unhideWhenUsed="0"/>
+    <w:lsdException w:name="No Spacing" w:semiHidden="0" w:uiPriority="1" w:unhideWhenUsed="0" w:qFormat="1"/>
+    <w:lsdException w:name="Light Shading" w:semiHidden="0" w:uiPriority="60" w:unhideWhenUsed="0"/>
+    <w:lsdException w:name="Light List" w:semiHidden="0" w:uiPriority="61" w:unhideWhenUsed="0"/>
+    <w:lsdException w:name="Light Grid" w:semiHidden="0" w:uiPriority="62" w:unhideWhenUsed="0"/>
+    <w:lsdException w:name="Medium Shading 1" w:semiHidden="0" w:uiPriority="63" w:unhideWhenUsed="0"/>
+    <w:lsdException w:name="Medium Shading 2" w:semiHidden="0" w:uiPriority="64" w:unhideWhenUsed="0"/>
+    <w:lsdException w:name="Medium List 1" w:semiHidden="0" w:uiPriority="65" w:unhideWhenUsed="0"/>
+    <w:lsdException w:name="Medium List 2" w:semiHidden="0" w:uiPriority="66" w:unhideWhenUsed="0"/>
+    <w:lsdException w:name="Medium Grid 1" w:semiHidden="0" w:uiPriority="67" w:unhideWhenUsed="0"/>
+    <w:lsdException w:name="Medium Grid 2" w:semiHidden="0" w:uiPriority="68" w:unhideWhenUsed="0"/>
+    <w:lsdException w:name="Medium Grid 3" w:semiHidden="0" w:uiPriority="69" w:unhideWhenUsed="0"/>
+    <w:lsdException w:name="Dark List" w:semiHidden="0" w:uiPriority="70" w:unhideWhenUsed="0"/>
+    <w:lsdException w:name="Colorful Shading" w:semiHidden="0" w:uiPriority="71" w:unhideWhenUsed="0"/>
+    <w:lsdException w:name="Colorful List" w:semiHidden="0" w:uiPriority="72" w:unhideWhenUsed="0"/>
+    <w:lsdException w:name="Colorful Grid" w:semiHidden="0" w:uiPriority="73" w:unhideWhenUsed="0"/>
+    <w:lsdException w:name="Light Shading Accent 1" w:semiHidden="0" w:uiPriority="60" w:unhideWhenUsed="0"/>
+    <w:lsdException w:name="Light List Accent 1" w:semiHidden="0" w:uiPriority="61" w:unhideWhenUsed="0"/>
+    <w:lsdException w:name="Light Grid Accent 1" w:semiHidden="0" w:uiPriority="62" w:unhideWhenUsed="0"/>
+    <w:lsdException w:name="Medium Shading 1 Accent 1" w:semiHidden="0" w:uiPriority="63" w:unhideWhenUsed="0"/>
+    <w:lsdException w:name="Medium Shading 2 Accent 1" w:semiHidden="0" w:uiPriority="64" w:unhideWhenUsed="0"/>
+    <w:lsdException w:name="Medium List 1 Accent 1" w:semiHidden="0" w:uiPriority="65" w:unhideWhenUsed="0"/>
+    <w:lsdException w:name="Revision" w:unhideWhenUsed="0"/>
+    <w:lsdException w:name="List Paragraph" w:semiHidden="0" w:uiPriority="34" w:unhideWhenUsed="0" w:qFormat="1"/>
+    <w:lsdException w:name="Quote" w:semiHidden="0" w:uiPriority="29" w:unhideWhenUsed="0" w:qFormat="1"/>
+    <w:lsdException w:name="Intense Quote" w:semiHidden="0" w:uiPriority="30" w:unhideWhenUsed="0" w:qFormat="1"/>
+    <w:lsdException w:name="Medium List 2 Accent 1" w:semiHidden="0" w:uiPriority="66" w:unhideWhenUsed="0"/>
+    <w:lsdException w:name="Medium Grid 1 Accent 1" w:semiHidden="0" w:uiPriority="67" w:unhideWhenUsed="0"/>
+    <w:lsdException w:name="Medium Grid 2 Accent 1" w:semiHidden="0" w:uiPriority="68" w:unhideWhenUsed="0"/>
+    <w:lsdException w:name="Medium Grid 3 Accent 1" w:semiHidden="0" w:uiPriority="69" w:unhideWhenUsed="0"/>
+    <w:lsdException w:name="Dark List Accent 1" w:semiHidden="0" w:uiPriority="70" w:unhideWhenUsed="0"/>
+    <w:lsdException w:name="Colorful Shading Accent 1" w:semiHidden="0" w:uiPriority="71" w:unhideWhenUsed="0"/>
+    <w:lsdException w:name="Colorful List Accent 1" w:semiHidden="0" w:uiPriority="72" w:unhideWhenUsed="0"/>
+    <w:lsdException w:name="Colorful Grid Accent 1" w:semiHidden="0" w:uiPriority="73" w:unhideWhenUsed="0"/>
+    <w:lsdException w:name="Light Shading Accent 2" w:semiHidden="0" w:uiPriority="60" w:unhideWhenUsed="0"/>
+    <w:lsdException w:name="Light List Accent 2" w:semiHidden="0" w:uiPriority="61" w:unhideWhenUsed="0"/>
+    <w:lsdException w:name="Light Grid Accent 2" w:semiHidden="0" w:uiPriority="62" w:unhideWhenUsed="0"/>
+    <w:lsdException w:name="Medium Shading 1 Accent 2" w:semiHidden="0" w:uiPriority="63" w:unhideWhenUsed="0"/>
+    <w:lsdException w:name="Medium Shading 2 Accent 2" w:semiHidden="0" w:uiPriority="64" w:unhideWhenUsed="0"/>
+    <w:lsdException w:name="Medium List 1 Accent 2" w:semiHidden="0" w:uiPriority="65" w:unhideWhenUsed="0"/>
+    <w:lsdException w:name="Medium List 2 Accent 2" w:semiHidden="0" w:uiPriority="66" w:unhideWhenUsed="0"/>
+    <w:lsdException w:name="Medium Grid 1 Accent 2" w:semiHidden="0" w:uiPriority="67" w:unhideWhenUsed="0"/>
+    <w:lsdException w:name="Medium Grid 2 Accent 2" w:semiHidden="0" w:uiPriority="68" w:unhideWhenUsed="0"/>
+    <w:lsdException w:name="Medium Grid 3 Accent 2" w:semiHidden="0" w:uiPriority="69" w:unhideWhenUsed="0"/>
+    <w:lsdException w:name="Dark List Accent 2" w:semiHidden="0" w:uiPriority="70" w:unhideWhenUsed="0"/>
+    <w:lsdException w:name="Colorful Shading Accent 2" w:semiHidden="0" w:uiPriority="71" w:unhideWhenUsed="0"/>
+    <w:lsdException w:name="Colorful List Accent 2" w:semiHidden="0" w:uiPriority="72" w:unhideWhenUsed="0"/>
+    <w:lsdException w:name="Colorful Grid Accent 2" w:semiHidden="0" w:uiPriority="73" w:unhideWhenUsed="0"/>
+    <w:lsdException w:name="Light Shading Accent 3" w:semiHidden="0" w:uiPriority="60" w:unhideWhenUsed="0"/>
+    <w:lsdException w:name="Light List Accent 3" w:semiHidden="0" w:uiPriority="61" w:unhideWhenUsed="0"/>
+    <w:lsdException w:name="Light Grid Accent 3" w:semiHidden="0" w:uiPriority="62" w:unhideWhenUsed="0"/>
+    <w:lsdException w:name="Medium Shading 1 Accent 3" w:semiHidden="0" w:uiPriority="63" w:unhideWhenUsed="0"/>
+    <w:lsdException w:name="Medium Shading 2 Accent 3" w:semiHidden="0" w:uiPriority="64" w:unhideWhenUsed="0"/>
+    <w:lsdException w:name="Medium List 1 Accent 3" w:semiHidden="0" w:uiPriority="65" w:unhideWhenUsed="0"/>
+    <w:lsdException w:name="Medium List 2 Accent 3" w:semiHidden="0" w:uiPriority="66" w:unhideWhenUsed="0"/>
+    <w:lsdException w:name="Medium Grid 1 Accent 3" w:semiHidden="0" w:uiPriority="67" w:unhideWhenUsed="0"/>
+    <w:lsdException w:name="Medium Grid 2 Accent 3" w:semiHidden="0" w:uiPriority="68" w:unhideWhenUsed="0"/>
+    <w:lsdException w:name="Medium Grid 3 Accent 3" w:semiHidden="0" w:uiPriority="69" w:unhideWhenUsed="0"/>
+    <w:lsdException w:name="Dark List Accent 3" w:semiHidden="0" w:uiPriority="70" w:unhideWhenUsed="0"/>
+    <w:lsdException w:name="Colorful Shading Accent 3" w:semiHidden="0" w:uiPriority="71" w:unhideWhenUsed="0"/>
+    <w:lsdException w:name="Colorful List Accent 3" w:semiHidden="0" w:uiPriority="72" w:unhideWhenUsed="0"/>
+    <w:lsdException w:name="Colorful Grid Accent 3" w:semiHidden="0" w:uiPriority="73" w:unhideWhenUsed="0"/>
+    <w:lsdException w:name="Light Shading Accent 4" w:semiHidden="0" w:uiPriority="60" w:unhideWhenUsed="0"/>
+    <w:lsdException w:name="Light List Accent 4" w:semiHidden="0" w:uiPriority="61" w:unhideWhenUsed="0"/>
+    <w:lsdException w:name="Light Grid Accent 4" w:semiHidden="0" w:uiPriority="62" w:unhideWhenUsed="0"/>
+    <w:lsdException w:name="Medium Shading 1 Accent 4" w:semiHidden="0" w:uiPriority="63" w:unhideWhenUsed="0"/>
+    <w:lsdException w:name="Medium Shading 2 Accent 4" w:semiHidden="0" w:uiPriority="64" w:unhideWhenUsed="0"/>
+    <w:lsdException w:name="Medium List 1 Accent 4" w:semiHidden="0" w:uiPriority="65" w:unhideWhenUsed="0"/>
+    <w:lsdException w:name="Medium List 2 Accent 4" w:semiHidden="0" w:uiPriority="66" w:unhideWhenUsed="0"/>
+    <w:lsdException w:name="Medium Grid 1 Accent 4" w:semiHidden="0" w:uiPriority="67" w:unhideWhenUsed="0"/>
+    <w:lsdException w:name="Medium Grid 2 Accent 4" w:semiHidden="0" w:uiPriority="68" w:unhideWhenUsed="0"/>
+    <w:lsdException w:name="Medium Grid 3 Accent 4" w:semiHidden="0" w:uiPriority="69" w:unhideWhenUsed="0"/>
+    <w:lsdException w:name="Dark List Accent 4" w:semiHidden="0" w:uiPriority="70" w:unhideWhenUsed="0"/>
+    <w:lsdException w:name="Colorful Shading Accent 4" w:semiHidden="0" w:uiPriority="71" w:unhideWhenUsed="0"/>
+    <w:lsdException w:name="Colorful List Accent 4" w:semiHidden="0" w:uiPriority="72" w:unhideWhenUsed="0"/>
+    <w:lsdException w:name="Colorful Grid Accent 4" w:semiHidden="0" w:uiPriority="73" w:unhideWhenUsed="0"/>
+    <w:lsdException w:name="Light Shading Accent 5" w:semiHidden="0" w:uiPriority="60" w:unhideWhenUsed="0"/>
+    <w:lsdException w:name="Light List Accent 5" w:semiHidden="0" w:uiPriority="61" w:unhideWhenUsed="0"/>
+    <w:lsdException w:name="Light Grid Accent 5" w:semiHidden="0" w:uiPriority="62" w:unhideWhenUsed="0"/>
+    <w:lsdException w:name="Medium Shading 1 Accent 5" w:semiHidden="0" w:uiPriority="63" w:unhideWhenUsed="0"/>
+    <w:lsdException w:name="Medium Shading 2 Accent 5" w:semiHidden="0" w:uiPriority="64" w:unhideWhenUsed="0"/>
+    <w:lsdException w:name="Medium List 1 Accent 5" w:semiHidden="0" w:uiPriority="65" w:unhideWhenUsed="0"/>
+    <w:lsdException w:name="Medium List 2 Accent 5" w:semiHidden="0" w:uiPriority="66" w:unhideWhenUsed="0"/>
+    <w:lsdException w:name="Medium Grid 1 Accent 5" w:semiHidden="0" w:uiPriority="67" w:unhideWhenUsed="0"/>
+    <w:lsdException w:name="Medium Grid 2 Accent 5" w:semiHidden="0" w:uiPriority="68" w:unhideWhenUsed="0"/>
+    <w:lsdException w:name="Medium Grid 3 Accent 5" w:semiHidden="0" w:uiPriority="69" w:unhideWhenUsed="0"/>
+    <w:lsdException w:name="Dark List Accent 5" w:semiHidden="0" w:uiPriority="70" w:unhideWhenUsed="0"/>
+    <w:lsdException w:name="Colorful Shading Accent 5" w:semiHidden="0" w:uiPriority="71" w:unhideWhenUsed="0"/>
+    <w:lsdException w:name="Colorful List Accent 5" w:semiHidden="0" w:uiPriority="72" w:unhideWhenUsed="0"/>
+    <w:lsdException w:name="Colorful Grid Accent 5" w:semiHidden="0" w:uiPriority="73" w:unhideWhenUsed="0"/>
+    <w:lsdException w:name="Light Shading Accent 6" w:semiHidden="0" w:uiPriority="60" w:unhideWhenUsed="0"/>
+    <w:lsdException w:name="Light List Accent 6" w:semiHidden="0" w:uiPriority="61" w:unhideWhenUsed="0"/>
+    <w:lsdException w:name="Light Grid Accent 6" w:semiHidden="0" w:uiPriority="62" w:unhideWhenUsed="0"/>
+    <w:lsdException w:name="Medium Shading 1 Accent 6" w:semiHidden="0" w:uiPriority="63" w:unhideWhenUsed="0"/>
+    <w:lsdException w:name="Medium Shading 2 Accent 6" w:semiHidden="0" w:uiPriority="64" w:unhideWhenUsed="0"/>
+    <w:lsdException w:name="Medium List 1 Accent 6" w:semiHidden="0" w:uiPriority="65" w:unhideWhenUsed="0"/>
+    <w:lsdException w:name="Medium List 2 Accent 6" w:semiHidden="0" w:uiPriority="66" w:unhideWhenUsed="0"/>
+    <w:lsdException w:name="Medium Grid 1 Accent 6" w:semiHidden="0" w:uiPriority="67" w:unhideWhenUsed="0"/>
+    <w:lsdException w:name="Medium Grid 2 Accent 6" w:semiHidden="0" w:uiPriority="68" w:unhideWhenUsed="0"/>
+    <w:lsdException w:name="Medium Grid 3 Accent 6" w:semiHidden="0" w:uiPriority="69" w:unhideWhenUsed="0"/>
+    <w:lsdException w:name="Dark List Accent 6" w:semiHidden="0" w:uiPriority="70" w:unhideWhenUsed="0"/>
+    <w:lsdException w:name="Colorful Shading Accent 6" w:semiHidden="0" w:uiPriority="71" w:unhideWhenUsed="0"/>
+    <w:lsdException w:name="Colorful List Accent 6" w:semiHidden="0" w:uiPriority="72" w:unhideWhenUsed="0"/>
+    <w:lsdException w:name="Colorful Grid Accent 6" w:semiHidden="0" w:uiPriority="73" w:unhideWhenUsed="0"/>
+    <w:lsdException w:name="Subtle Emphasis" w:semiHidden="0" w:uiPriority="19" w:unhideWhenUsed="0" w:qFormat="1"/>
+    <w:lsdException w:name="Intense Emphasis" w:semiHidden="0" w:uiPriority="21" w:unhideWhenUsed="0" w:qFormat="1"/>
+    <w:lsdException w:name="Subtle Reference" w:semiHidden="0" w:uiPriority="31" w:unhideWhenUsed="0" w:qFormat="1"/>
+    <w:lsdException w:name="Intense Reference" w:semiHidden="0" w:uiPriority="32" w:unhideWhenUsed="0" w:qFormat="1"/>
+    <w:lsdException w:name="Book Title" w:semiHidden="0" w:uiPriority="33" w:unhideWhenUsed="0" w:qFormat="1"/>
+    <w:lsdException w:name="Bibliography" w:uiPriority="37"/>
+    <w:lsdException w:name="TOC Heading" w:uiPriority="39" w:qFormat="1"/>
+  </w:latentStyles>
+  <w:style w:type="paragraph" w:default="1" w:styleId="Normal">
+    <w:name w:val="Normal"/>
+    <w:qFormat/>
+  </w:style>
+  <w:style w:type="character" w:default="1" w:styleId="Fuentedeprrafopredeter">
+    <w:name w:val="Default Paragraph Font"/>
+    <w:uiPriority w:val="1"/>
+    <w:semiHidden/>
+    <w:unhideWhenUsed/>
+  </w:style>
+  <w:style w:type="table" w:default="1" w:styleId="Tablanormal">
+    <w:name w:val="Normal Table"/>
+    <w:uiPriority w:val="99"/>
+    <w:semiHidden/>
+    <w:unhideWhenUsed/>
+    <w:tblPr>
+      <w:tblInd w:w="0" w:type="dxa"/>
+      <w:tblCellMar>
+        <w:top w:w="0" w:type="dxa"/>
+        <w:left w:w="108" w:type="dxa"/>
+        <w:bottom w:w="0" w:type="dxa"/>
+        <w:right w:w="108" w:type="dxa"/>
+      </w:tblCellMar>
+    </w:tblPr>
+  </w:style>
+  <w:style w:type="numbering" w:default="1" w:styleId="Sinlista">
+    <w:name w:val="No List"/>
+    <w:uiPriority w:val="99"/>
+    <w:semiHidden/>
+    <w:unhideWhenUsed/>
+  </w:style>
+  <w:style w:type="table" w:styleId="Tablaconcuadrcula">
+    <w:name w:val="Table Grid"/>
+    <w:basedOn w:val="Tablanormal"/>
+    <w:uiPriority w:val="39"/>
+    <w:rsid w:val="006A00F7"/>
+    <w:pPr>
+      <w:spacing w:after="0" w:line="240" w:lineRule="auto"/>
+    </w:pPr>
+    <w:tblPr>
+      <w:tblInd w:w="0" w:type="dxa"/>
+      <w:tblBorders>
+        <w:top w:val="single" w:sz="4" w:space="0" w:color="auto"/>
+        <w:left w:val="single" w:sz="4" w:space="0" w:color="auto"/>
+        <w:bottom w:val="single" w:sz="4" w:space="0" w:color="auto"/>
+        <w:right w:val="single" w:sz="4" w:space="0" w:color="auto"/>
+        <w:insideH w:val="single" w:sz="4" w:space="0" w:color="auto"/>
+        <w:insideV w:val="single" w:sz="4" w:space="0" w:color="auto"/>
+      </w:tblBorders>
+      <w:tblCellMar>
+        <w:top w:w="0" w:type="dxa"/>
+        <w:left w:w="108" w:type="dxa"/>
+        <w:bottom w:w="0" w:type="dxa"/>
+        <w:right w:w="108" w:type="dxa"/>
+      </w:tblCellMar>
     </w:tblPr>
   </w:style>
   <w:style w:type="paragraph" w:styleId="Prrafodelista">
@@ -2831,7 +3491,7 @@
     </a:clrScheme>
     <a:fontScheme name="Office">
       <a:majorFont>
-        <a:latin typeface="Calibri Light" panose="020F0302020204030204"/>
+        <a:latin typeface="Calibri Light"/>
         <a:ea typeface=""/>
         <a:cs typeface=""/>
         <a:font script="Jpan" typeface="游ゴシック Light"/>
@@ -2883,7 +3543,7 @@
         <a:font script="Tfng" typeface="Ebrima"/>
       </a:majorFont>
       <a:minorFont>
-        <a:latin typeface="Calibri" panose="020F0502020204030204"/>
+        <a:latin typeface="Calibri"/>
         <a:ea typeface=""/>
         <a:cs typeface=""/>
         <a:font script="Jpan" typeface="游明朝"/>
@@ -3077,7 +3737,7 @@
   <a:extraClrSchemeLst/>
   <a:extLst>
     <a:ext uri="{05A4C25C-085E-4340-85A3-A5531E510DB2}">
-      <thm15:themeFamily xmlns:thm15="http://schemas.microsoft.com/office/thememl/2012/main" name="Office Theme" id="{62F939B6-93AF-4DB8-9C6B-D6C7DFDC589F}" vid="{4A3C46E8-61CC-4603-A589-7422A47A8E4A}"/>
+      <thm15:themeFamily xmlns:thm15="http://schemas.microsoft.com/office/thememl/2012/main" xmlns="" name="Office Theme" id="{62F939B6-93AF-4DB8-9C6B-D6C7DFDC589F}" vid="{4A3C46E8-61CC-4603-A589-7422A47A8E4A}"/>
     </a:ext>
   </a:extLst>
 </a:theme>

</xml_diff>

<commit_message>
Diagrama de estado - casos de uso - especificaciones terminado
</commit_message>
<xml_diff>
--- a/Especificaciones/Especificaciones.docx
+++ b/Especificaciones/Especificaciones.docx
@@ -1,6 +1,6 @@
 
 <file path=word/document.xml><?xml version="1.0" encoding="utf-8"?>
-<w:document xmlns:wpc="http://schemas.microsoft.com/office/word/2010/wordprocessingCanvas" xmlns:cx="http://schemas.microsoft.com/office/drawing/2014/chartex" xmlns:mc="http://schemas.openxmlformats.org/markup-compatibility/2006" xmlns:o="urn:schemas-microsoft-com:office:office" xmlns:r="http://schemas.openxmlformats.org/officeDocument/2006/relationships" xmlns:m="http://schemas.openxmlformats.org/officeDocument/2006/math" xmlns:v="urn:schemas-microsoft-com:vml" xmlns:wp14="http://schemas.microsoft.com/office/word/2010/wordprocessingDrawing" xmlns:wp="http://schemas.openxmlformats.org/drawingml/2006/wordprocessingDrawing" xmlns:w10="urn:schemas-microsoft-com:office:word" xmlns:w="http://schemas.openxmlformats.org/wordprocessingml/2006/main" xmlns:w14="http://schemas.microsoft.com/office/word/2010/wordml" xmlns:w15="http://schemas.microsoft.com/office/word/2012/wordml" xmlns:w16se="http://schemas.microsoft.com/office/word/2015/wordml/symex" xmlns:wpg="http://schemas.microsoft.com/office/word/2010/wordprocessingGroup" xmlns:wpi="http://schemas.microsoft.com/office/word/2010/wordprocessingInk" xmlns:wne="http://schemas.microsoft.com/office/word/2006/wordml" xmlns:wps="http://schemas.microsoft.com/office/word/2010/wordprocessingShape" mc:Ignorable="w14 w15 w16se wp14">
+<w:document xmlns:wpc="http://schemas.microsoft.com/office/word/2010/wordprocessingCanvas" xmlns:mc="http://schemas.openxmlformats.org/markup-compatibility/2006" xmlns:o="urn:schemas-microsoft-com:office:office" xmlns:r="http://schemas.openxmlformats.org/officeDocument/2006/relationships" xmlns:m="http://schemas.openxmlformats.org/officeDocument/2006/math" xmlns:v="urn:schemas-microsoft-com:vml" xmlns:wp14="http://schemas.microsoft.com/office/word/2010/wordprocessingDrawing" xmlns:wp="http://schemas.openxmlformats.org/drawingml/2006/wordprocessingDrawing" xmlns:w10="urn:schemas-microsoft-com:office:word" xmlns:w="http://schemas.openxmlformats.org/wordprocessingml/2006/main" xmlns:w14="http://schemas.microsoft.com/office/word/2010/wordml" xmlns:wpg="http://schemas.microsoft.com/office/word/2010/wordprocessingGroup" xmlns:wpi="http://schemas.microsoft.com/office/word/2010/wordprocessingInk" xmlns:wne="http://schemas.microsoft.com/office/word/2006/wordml" xmlns:wps="http://schemas.microsoft.com/office/word/2010/wordprocessingShape" mc:Ignorable="w14 wp14">
   <w:body>
     <w:tbl>
       <w:tblPr>
@@ -49,6 +49,7 @@
           </w:tcPr>
           <w:p>
             <w:pPr>
+              <w:ind w:left="360"/>
               <w:rPr>
                 <w:rFonts w:cstheme="minorHAnsi"/>
               </w:rPr>
@@ -81,6 +82,7 @@
           </w:tcPr>
           <w:p>
             <w:pPr>
+              <w:ind w:left="360"/>
               <w:rPr>
                 <w:rFonts w:cstheme="minorHAnsi"/>
                 <w:b/>
@@ -101,7 +103,7 @@
               <w:pStyle w:val="Prrafodelista"/>
               <w:numPr>
                 <w:ilvl w:val="0"/>
-                <w:numId w:val="5"/>
+                <w:numId w:val="22"/>
               </w:numPr>
               <w:rPr>
                 <w:rFonts w:cstheme="minorHAnsi"/>
@@ -121,7 +123,7 @@
               <w:pStyle w:val="Prrafodelista"/>
               <w:numPr>
                 <w:ilvl w:val="0"/>
-                <w:numId w:val="5"/>
+                <w:numId w:val="22"/>
               </w:numPr>
               <w:rPr>
                 <w:rFonts w:cstheme="minorHAnsi"/>
@@ -158,6 +160,7 @@
           </w:tcPr>
           <w:p>
             <w:pPr>
+              <w:ind w:left="360"/>
               <w:rPr>
                 <w:rFonts w:cstheme="minorHAnsi"/>
                 <w:b/>
@@ -178,7 +181,7 @@
               <w:pStyle w:val="Prrafodelista"/>
               <w:numPr>
                 <w:ilvl w:val="0"/>
-                <w:numId w:val="6"/>
+                <w:numId w:val="23"/>
               </w:numPr>
               <w:rPr>
                 <w:rFonts w:cstheme="minorHAnsi"/>
@@ -205,6 +208,7 @@
           </w:tcPr>
           <w:p>
             <w:pPr>
+              <w:ind w:left="360"/>
               <w:rPr>
                 <w:rFonts w:cstheme="minorHAnsi"/>
                 <w:lang w:val="es-AR"/>
@@ -273,6 +277,7 @@
           </w:tcPr>
           <w:p>
             <w:pPr>
+              <w:ind w:left="360"/>
               <w:rPr>
                 <w:rFonts w:cstheme="minorHAnsi"/>
                 <w:lang w:val="es-AR"/>
@@ -348,6 +353,7 @@
           </w:tcPr>
           <w:p>
             <w:pPr>
+              <w:ind w:left="360"/>
               <w:rPr>
                 <w:rFonts w:cstheme="minorHAnsi"/>
                 <w:lang w:val="es-AR"/>
@@ -366,7 +372,27 @@
                 <w:rFonts w:cstheme="minorHAnsi"/>
                 <w:lang w:val="es-AR"/>
               </w:rPr>
-              <w:t xml:space="preserve">       No se puede utilizar un combo pre armado como un producto individual, para                   </w:t>
+              <w:t xml:space="preserve">      </w:t>
+            </w:r>
+          </w:p>
+          <w:p>
+            <w:pPr>
+              <w:pStyle w:val="Prrafodelista"/>
+              <w:numPr>
+                <w:ilvl w:val="0"/>
+                <w:numId w:val="23"/>
+              </w:numPr>
+              <w:rPr>
+                <w:rFonts w:cstheme="minorHAnsi"/>
+                <w:lang w:val="es-AR"/>
+              </w:rPr>
+            </w:pPr>
+            <w:r>
+              <w:rPr>
+                <w:rFonts w:cstheme="minorHAnsi"/>
+                <w:lang w:val="es-AR"/>
+              </w:rPr>
+              <w:t xml:space="preserve">No se puede utilizar un combo pre armado como un producto individual, para                   </w:t>
             </w:r>
             <w:r>
               <w:rPr>
@@ -402,6 +428,7 @@
           </w:tcPr>
           <w:p>
             <w:pPr>
+              <w:ind w:left="360"/>
               <w:rPr>
                 <w:rFonts w:cstheme="minorHAnsi"/>
                 <w:b/>
@@ -430,7 +457,7 @@
               <w:pStyle w:val="Prrafodelista"/>
               <w:numPr>
                 <w:ilvl w:val="0"/>
-                <w:numId w:val="6"/>
+                <w:numId w:val="23"/>
               </w:numPr>
               <w:rPr>
                 <w:rFonts w:cstheme="minorHAnsi"/>
@@ -450,7 +477,7 @@
               <w:pStyle w:val="Prrafodelista"/>
               <w:numPr>
                 <w:ilvl w:val="0"/>
-                <w:numId w:val="6"/>
+                <w:numId w:val="23"/>
               </w:numPr>
               <w:rPr>
                 <w:rFonts w:cstheme="minorHAnsi"/>
@@ -486,7 +513,7 @@
               <w:pStyle w:val="Prrafodelista"/>
               <w:numPr>
                 <w:ilvl w:val="0"/>
-                <w:numId w:val="6"/>
+                <w:numId w:val="23"/>
               </w:numPr>
               <w:rPr>
                 <w:rFonts w:cstheme="minorHAnsi"/>
@@ -520,7 +547,7 @@
               <w:pStyle w:val="Prrafodelista"/>
               <w:numPr>
                 <w:ilvl w:val="0"/>
-                <w:numId w:val="6"/>
+                <w:numId w:val="23"/>
               </w:numPr>
               <w:rPr>
                 <w:rFonts w:cstheme="minorHAnsi"/>
@@ -540,7 +567,7 @@
               <w:pStyle w:val="Prrafodelista"/>
               <w:numPr>
                 <w:ilvl w:val="0"/>
-                <w:numId w:val="6"/>
+                <w:numId w:val="23"/>
               </w:numPr>
               <w:rPr>
                 <w:rFonts w:cstheme="minorHAnsi"/>
@@ -552,37 +579,7 @@
                 <w:rFonts w:cstheme="minorHAnsi"/>
                 <w:lang w:val="es-AR"/>
               </w:rPr>
-              <w:t xml:space="preserve">Se agrega el precio por unidad del combo, validando que este sea correcto </w:t>
-            </w:r>
-            <w:r>
-              <w:rPr>
-                <w:rFonts w:cstheme="minorHAnsi"/>
-                <w:lang w:val="es-AR"/>
-              </w:rPr>
-              <w:t>(monto</w:t>
-            </w:r>
-            <w:r>
-              <w:rPr>
-                <w:rFonts w:cstheme="minorHAnsi"/>
-                <w:lang w:val="es-AR"/>
-              </w:rPr>
-              <w:t xml:space="preserve"> &gt; 0, </w:t>
-            </w:r>
-            <w:proofErr w:type="spellStart"/>
-            <w:r>
-              <w:rPr>
-                <w:rFonts w:cstheme="minorHAnsi"/>
-                <w:lang w:val="es-AR"/>
-              </w:rPr>
-              <w:t>double</w:t>
-            </w:r>
-            <w:proofErr w:type="spellEnd"/>
-            <w:r>
-              <w:rPr>
-                <w:rFonts w:cstheme="minorHAnsi"/>
-                <w:lang w:val="es-AR"/>
-              </w:rPr>
-              <w:t>)</w:t>
+              <w:t>Se agrega el precio por unidad del combo, validando que este sea correcto</w:t>
             </w:r>
             <w:r>
               <w:rPr>
@@ -597,7 +594,7 @@
               <w:pStyle w:val="Prrafodelista"/>
               <w:numPr>
                 <w:ilvl w:val="0"/>
-                <w:numId w:val="6"/>
+                <w:numId w:val="23"/>
               </w:numPr>
               <w:rPr>
                 <w:rFonts w:cstheme="minorHAnsi"/>
@@ -633,7 +630,7 @@
               <w:pStyle w:val="Prrafodelista"/>
               <w:numPr>
                 <w:ilvl w:val="0"/>
-                <w:numId w:val="6"/>
+                <w:numId w:val="23"/>
               </w:numPr>
               <w:rPr>
                 <w:rFonts w:cstheme="minorHAnsi"/>
@@ -669,7 +666,7 @@
               <w:pStyle w:val="Prrafodelista"/>
               <w:numPr>
                 <w:ilvl w:val="0"/>
-                <w:numId w:val="6"/>
+                <w:numId w:val="23"/>
               </w:numPr>
               <w:rPr>
                 <w:rFonts w:cstheme="minorHAnsi"/>
@@ -728,6 +725,16 @@
           <w:lang w:val="es-AR"/>
         </w:rPr>
       </w:pPr>
+    </w:p>
+    <w:p>
+      <w:pPr>
+        <w:rPr>
+          <w:rFonts w:cstheme="minorHAnsi"/>
+          <w:lang w:val="es-AR"/>
+        </w:rPr>
+      </w:pPr>
+      <w:bookmarkStart w:id="0" w:name="_GoBack"/>
+      <w:bookmarkEnd w:id="0"/>
     </w:p>
     <w:p>
       <w:pPr>
@@ -804,6 +811,7 @@
           </w:tcPr>
           <w:p>
             <w:pPr>
+              <w:ind w:left="360"/>
               <w:rPr>
                 <w:rFonts w:cstheme="minorHAnsi"/>
                 <w:lang w:val="es-AR"/>
@@ -837,6 +845,7 @@
           </w:tcPr>
           <w:p>
             <w:pPr>
+              <w:ind w:left="360"/>
               <w:rPr>
                 <w:rFonts w:cstheme="minorHAnsi"/>
                 <w:lang w:val="es-AR"/>
@@ -871,7 +880,7 @@
               <w:pStyle w:val="Prrafodelista"/>
               <w:numPr>
                 <w:ilvl w:val="0"/>
-                <w:numId w:val="7"/>
+                <w:numId w:val="19"/>
               </w:numPr>
               <w:rPr>
                 <w:rFonts w:cstheme="minorHAnsi"/>
@@ -932,6 +941,7 @@
           </w:tcPr>
           <w:p>
             <w:pPr>
+              <w:ind w:left="360"/>
               <w:rPr>
                 <w:rFonts w:cstheme="minorHAnsi"/>
                 <w:b/>
@@ -960,7 +970,7 @@
               <w:pStyle w:val="Prrafodelista"/>
               <w:numPr>
                 <w:ilvl w:val="0"/>
-                <w:numId w:val="7"/>
+                <w:numId w:val="19"/>
               </w:numPr>
               <w:rPr>
                 <w:rFonts w:cstheme="minorHAnsi"/>
@@ -994,6 +1004,7 @@
           </w:tcPr>
           <w:p>
             <w:pPr>
+              <w:ind w:left="360"/>
               <w:rPr>
                 <w:rFonts w:cstheme="minorHAnsi"/>
                 <w:lang w:val="es-AR"/>
@@ -1050,6 +1061,7 @@
           </w:tcPr>
           <w:p>
             <w:pPr>
+              <w:ind w:left="360"/>
               <w:rPr>
                 <w:rFonts w:cstheme="minorHAnsi"/>
                 <w:lang w:val="es-AR"/>
@@ -1061,8 +1073,18 @@
                 <w:b/>
                 <w:lang w:val="es-AR"/>
               </w:rPr>
-              <w:t>Quien lo finaliza :</w:t>
-            </w:r>
+              <w:t xml:space="preserve">Quien lo </w:t>
+            </w:r>
+            <w:proofErr w:type="gramStart"/>
+            <w:r>
+              <w:rPr>
+                <w:rFonts w:cstheme="minorHAnsi"/>
+                <w:b/>
+                <w:lang w:val="es-AR"/>
+              </w:rPr>
+              <w:t>finaliza :</w:t>
+            </w:r>
+            <w:proofErr w:type="gramEnd"/>
             <w:r>
               <w:rPr>
                 <w:rFonts w:cstheme="minorHAnsi"/>
@@ -1090,6 +1112,7 @@
           </w:tcPr>
           <w:p>
             <w:pPr>
+              <w:ind w:left="360"/>
               <w:rPr>
                 <w:rFonts w:cstheme="minorHAnsi"/>
                 <w:lang w:val="es-AR"/>
@@ -1123,6 +1146,7 @@
           </w:tcPr>
           <w:p>
             <w:pPr>
+              <w:ind w:left="360"/>
               <w:rPr>
                 <w:rFonts w:cstheme="minorHAnsi"/>
                 <w:b/>
@@ -1132,6 +1156,7 @@
           </w:p>
           <w:p>
             <w:pPr>
+              <w:ind w:left="360"/>
               <w:rPr>
                 <w:rFonts w:cstheme="minorHAnsi"/>
                 <w:b/>
@@ -1160,7 +1185,7 @@
               <w:pStyle w:val="Prrafodelista"/>
               <w:numPr>
                 <w:ilvl w:val="0"/>
-                <w:numId w:val="7"/>
+                <w:numId w:val="19"/>
               </w:numPr>
               <w:rPr>
                 <w:rFonts w:cstheme="minorHAnsi"/>
@@ -1180,7 +1205,7 @@
               <w:pStyle w:val="Prrafodelista"/>
               <w:numPr>
                 <w:ilvl w:val="0"/>
-                <w:numId w:val="7"/>
+                <w:numId w:val="19"/>
               </w:numPr>
               <w:rPr>
                 <w:rFonts w:cstheme="minorHAnsi"/>
@@ -1216,7 +1241,7 @@
               <w:pStyle w:val="Prrafodelista"/>
               <w:numPr>
                 <w:ilvl w:val="0"/>
-                <w:numId w:val="7"/>
+                <w:numId w:val="19"/>
               </w:numPr>
               <w:rPr>
                 <w:rFonts w:cstheme="minorHAnsi"/>
@@ -1236,7 +1261,7 @@
               <w:pStyle w:val="Prrafodelista"/>
               <w:numPr>
                 <w:ilvl w:val="0"/>
-                <w:numId w:val="7"/>
+                <w:numId w:val="19"/>
               </w:numPr>
               <w:rPr>
                 <w:rFonts w:cstheme="minorHAnsi"/>
@@ -1256,7 +1281,7 @@
               <w:pStyle w:val="Prrafodelista"/>
               <w:numPr>
                 <w:ilvl w:val="0"/>
-                <w:numId w:val="7"/>
+                <w:numId w:val="19"/>
               </w:numPr>
               <w:rPr>
                 <w:rFonts w:cstheme="minorHAnsi"/>
@@ -1292,7 +1317,7 @@
               <w:pStyle w:val="Prrafodelista"/>
               <w:numPr>
                 <w:ilvl w:val="0"/>
-                <w:numId w:val="7"/>
+                <w:numId w:val="19"/>
               </w:numPr>
               <w:rPr>
                 <w:rFonts w:cstheme="minorHAnsi"/>
@@ -1318,6 +1343,7 @@
           </w:p>
           <w:p>
             <w:pPr>
+              <w:ind w:left="360"/>
               <w:rPr>
                 <w:rFonts w:cstheme="minorHAnsi"/>
                 <w:b/>
@@ -1338,7 +1364,7 @@
               <w:pStyle w:val="Prrafodelista"/>
               <w:numPr>
                 <w:ilvl w:val="0"/>
-                <w:numId w:val="8"/>
+                <w:numId w:val="20"/>
               </w:numPr>
               <w:rPr>
                 <w:rFonts w:cstheme="minorHAnsi"/>
@@ -1485,6 +1511,7 @@
           </w:tcPr>
           <w:p>
             <w:pPr>
+              <w:ind w:left="360"/>
               <w:rPr>
                 <w:rFonts w:cstheme="minorHAnsi"/>
                 <w:lang w:val="es-AR"/>
@@ -1503,7 +1530,7 @@
                 <w:rFonts w:cstheme="minorHAnsi"/>
                 <w:lang w:val="es-AR"/>
               </w:rPr>
-              <w:t xml:space="preserve"> : 1.2</w:t>
+              <w:t xml:space="preserve"> : 1.3</w:t>
             </w:r>
           </w:p>
         </w:tc>
@@ -1518,6 +1545,7 @@
           </w:tcPr>
           <w:p>
             <w:pPr>
+              <w:ind w:left="360"/>
               <w:rPr>
                 <w:rFonts w:cstheme="minorHAnsi"/>
                 <w:lang w:val="es-AR"/>
@@ -1544,7 +1572,7 @@
               <w:pStyle w:val="Prrafodelista"/>
               <w:numPr>
                 <w:ilvl w:val="0"/>
-                <w:numId w:val="8"/>
+                <w:numId w:val="14"/>
               </w:numPr>
               <w:rPr>
                 <w:rFonts w:cstheme="minorHAnsi"/>
@@ -1564,7 +1592,7 @@
               <w:pStyle w:val="Prrafodelista"/>
               <w:numPr>
                 <w:ilvl w:val="0"/>
-                <w:numId w:val="8"/>
+                <w:numId w:val="14"/>
               </w:numPr>
               <w:rPr>
                 <w:rFonts w:cstheme="minorHAnsi"/>
@@ -1578,8 +1606,6 @@
               </w:rPr>
               <w:t>Stock disponible de los productos elegidos</w:t>
             </w:r>
-            <w:bookmarkStart w:id="0" w:name="_GoBack"/>
-            <w:bookmarkEnd w:id="0"/>
           </w:p>
         </w:tc>
       </w:tr>
@@ -1593,6 +1619,7 @@
           </w:tcPr>
           <w:p>
             <w:pPr>
+              <w:ind w:left="360"/>
               <w:rPr>
                 <w:rFonts w:cstheme="minorHAnsi"/>
                 <w:b/>
@@ -1611,12 +1638,38 @@
           <w:p>
             <w:pPr>
               <w:pStyle w:val="Prrafodelista"/>
-              <w:ind w:left="2204"/>
-              <w:rPr>
-                <w:rFonts w:cstheme="minorHAnsi"/>
-                <w:lang w:val="es-AR"/>
-              </w:rPr>
-            </w:pPr>
+              <w:numPr>
+                <w:ilvl w:val="0"/>
+                <w:numId w:val="15"/>
+              </w:numPr>
+              <w:rPr>
+                <w:rFonts w:cstheme="minorHAnsi"/>
+                <w:b/>
+                <w:lang w:val="es-AR"/>
+              </w:rPr>
+            </w:pPr>
+            <w:r>
+              <w:rPr>
+                <w:rFonts w:cstheme="minorHAnsi"/>
+                <w:lang w:val="es-AR"/>
+              </w:rPr>
+              <w:t>Se efectúe</w:t>
+            </w:r>
+            <w:r>
+              <w:rPr>
+                <w:rFonts w:cstheme="minorHAnsi"/>
+                <w:lang w:val="es-AR"/>
+              </w:rPr>
+              <w:t xml:space="preserve">  la compra</w:t>
+            </w:r>
+            <w:r>
+              <w:rPr>
+                <w:rFonts w:cstheme="minorHAnsi"/>
+                <w:b/>
+                <w:lang w:val="es-AR"/>
+              </w:rPr>
+              <w:t>.</w:t>
+            </w:r>
           </w:p>
         </w:tc>
       </w:tr>
@@ -1630,6 +1683,7 @@
           </w:tcPr>
           <w:p>
             <w:pPr>
+              <w:ind w:left="360"/>
               <w:rPr>
                 <w:rFonts w:cstheme="minorHAnsi"/>
                 <w:lang w:val="es-AR"/>
@@ -1670,6 +1724,7 @@
           </w:tcPr>
           <w:p>
             <w:pPr>
+              <w:ind w:left="360"/>
               <w:rPr>
                 <w:rFonts w:cstheme="minorHAnsi"/>
                 <w:lang w:val="es-AR"/>
@@ -1703,12 +1758,12 @@
           </w:tcPr>
           <w:p>
             <w:pPr>
-              <w:rPr>
-                <w:rFonts w:cstheme="minorHAnsi"/>
-                <w:lang w:val="es-AR"/>
-              </w:rPr>
-            </w:pPr>
-            <w:proofErr w:type="gramStart"/>
+              <w:ind w:left="360"/>
+              <w:rPr>
+                <w:rFonts w:cstheme="minorHAnsi"/>
+                <w:lang w:val="es-AR"/>
+              </w:rPr>
+            </w:pPr>
             <w:r>
               <w:rPr>
                 <w:rFonts w:cstheme="minorHAnsi"/>
@@ -1717,7 +1772,6 @@
               </w:rPr>
               <w:t>Excepciones :</w:t>
             </w:r>
-            <w:proofErr w:type="gramEnd"/>
             <w:r>
               <w:rPr>
                 <w:rFonts w:cstheme="minorHAnsi"/>
@@ -1725,43 +1779,21 @@
               </w:rPr>
               <w:t xml:space="preserve">  </w:t>
             </w:r>
-            <w:r>
-              <w:rPr>
-                <w:rFonts w:cstheme="minorHAnsi"/>
-                <w:lang w:val="es-AR"/>
-              </w:rPr>
-              <w:t xml:space="preserve">- </w:t>
-            </w:r>
-            <w:r>
-              <w:rPr>
-                <w:rFonts w:cstheme="minorHAnsi"/>
-                <w:lang w:val="es-AR"/>
-              </w:rPr>
-              <w:t xml:space="preserve">Si no se posee el método de pago, no se </w:t>
-            </w:r>
-            <w:proofErr w:type="spellStart"/>
-            <w:r>
-              <w:rPr>
-                <w:rFonts w:cstheme="minorHAnsi"/>
-                <w:lang w:val="es-AR"/>
-              </w:rPr>
-              <w:t>efectua</w:t>
-            </w:r>
-            <w:proofErr w:type="spellEnd"/>
-            <w:r>
-              <w:rPr>
-                <w:rFonts w:cstheme="minorHAnsi"/>
-                <w:lang w:val="es-AR"/>
-              </w:rPr>
-              <w:t xml:space="preserve"> la compra.</w:t>
-            </w:r>
+          </w:p>
+          <w:p>
+            <w:pPr>
+              <w:rPr>
+                <w:rFonts w:cstheme="minorHAnsi"/>
+                <w:lang w:val="es-AR"/>
+              </w:rPr>
+            </w:pPr>
           </w:p>
           <w:p>
             <w:pPr>
               <w:pStyle w:val="Prrafodelista"/>
               <w:numPr>
                 <w:ilvl w:val="0"/>
-                <w:numId w:val="10"/>
+                <w:numId w:val="15"/>
               </w:numPr>
               <w:rPr>
                 <w:rFonts w:cstheme="minorHAnsi"/>
@@ -1773,24 +1805,42 @@
                 <w:rFonts w:cstheme="minorHAnsi"/>
                 <w:lang w:val="es-AR"/>
               </w:rPr>
+              <w:t xml:space="preserve">Si no se posee el método de pago, no se </w:t>
+            </w:r>
+            <w:r>
+              <w:rPr>
+                <w:rFonts w:cstheme="minorHAnsi"/>
+                <w:lang w:val="es-AR"/>
+              </w:rPr>
+              <w:t>efectúa</w:t>
+            </w:r>
+            <w:r>
+              <w:rPr>
+                <w:rFonts w:cstheme="minorHAnsi"/>
+                <w:lang w:val="es-AR"/>
+              </w:rPr>
+              <w:t xml:space="preserve"> la compra.</w:t>
+            </w:r>
+          </w:p>
+          <w:p>
+            <w:pPr>
+              <w:pStyle w:val="Prrafodelista"/>
+              <w:numPr>
+                <w:ilvl w:val="0"/>
+                <w:numId w:val="15"/>
+              </w:numPr>
+              <w:rPr>
+                <w:rFonts w:cstheme="minorHAnsi"/>
+                <w:lang w:val="es-AR"/>
+              </w:rPr>
+            </w:pPr>
+            <w:r>
+              <w:rPr>
+                <w:rFonts w:cstheme="minorHAnsi"/>
+                <w:lang w:val="es-AR"/>
+              </w:rPr>
               <w:t>Producto no disponible al momento de la compra.</w:t>
             </w:r>
-          </w:p>
-          <w:p>
-            <w:pPr>
-              <w:rPr>
-                <w:rFonts w:cstheme="minorHAnsi"/>
-                <w:lang w:val="es-AR"/>
-              </w:rPr>
-            </w:pPr>
-          </w:p>
-          <w:p>
-            <w:pPr>
-              <w:rPr>
-                <w:rFonts w:cstheme="minorHAnsi"/>
-                <w:lang w:val="es-AR"/>
-              </w:rPr>
-            </w:pPr>
           </w:p>
           <w:p>
             <w:pPr>
@@ -1812,6 +1862,7 @@
           </w:tcPr>
           <w:p>
             <w:pPr>
+              <w:ind w:left="360"/>
               <w:rPr>
                 <w:rFonts w:cstheme="minorHAnsi"/>
                 <w:b/>
@@ -1821,6 +1872,7 @@
           </w:p>
           <w:p>
             <w:pPr>
+              <w:ind w:left="360"/>
               <w:rPr>
                 <w:rFonts w:cstheme="minorHAnsi"/>
                 <w:b/>
@@ -1841,7 +1893,7 @@
               <w:pStyle w:val="Prrafodelista"/>
               <w:numPr>
                 <w:ilvl w:val="0"/>
-                <w:numId w:val="7"/>
+                <w:numId w:val="16"/>
               </w:numPr>
               <w:rPr>
                 <w:rFonts w:cstheme="minorHAnsi"/>
@@ -1868,7 +1920,7 @@
               <w:pStyle w:val="Prrafodelista"/>
               <w:numPr>
                 <w:ilvl w:val="0"/>
-                <w:numId w:val="7"/>
+                <w:numId w:val="16"/>
               </w:numPr>
               <w:rPr>
                 <w:rFonts w:cstheme="minorHAnsi"/>
@@ -1895,7 +1947,7 @@
               <w:pStyle w:val="Prrafodelista"/>
               <w:numPr>
                 <w:ilvl w:val="0"/>
-                <w:numId w:val="7"/>
+                <w:numId w:val="16"/>
               </w:numPr>
               <w:rPr>
                 <w:rFonts w:cstheme="minorHAnsi"/>
@@ -1915,7 +1967,7 @@
               <w:pStyle w:val="Prrafodelista"/>
               <w:numPr>
                 <w:ilvl w:val="0"/>
-                <w:numId w:val="7"/>
+                <w:numId w:val="16"/>
               </w:numPr>
               <w:rPr>
                 <w:rFonts w:cstheme="minorHAnsi"/>
@@ -1935,7 +1987,7 @@
               <w:pStyle w:val="Prrafodelista"/>
               <w:numPr>
                 <w:ilvl w:val="0"/>
-                <w:numId w:val="7"/>
+                <w:numId w:val="16"/>
               </w:numPr>
               <w:rPr>
                 <w:rFonts w:cstheme="minorHAnsi"/>
@@ -1955,7 +2007,7 @@
               <w:pStyle w:val="Prrafodelista"/>
               <w:numPr>
                 <w:ilvl w:val="0"/>
-                <w:numId w:val="7"/>
+                <w:numId w:val="16"/>
               </w:numPr>
               <w:rPr>
                 <w:rFonts w:cstheme="minorHAnsi"/>
@@ -2033,7 +2085,7 @@
               <w:pStyle w:val="Prrafodelista"/>
               <w:numPr>
                 <w:ilvl w:val="0"/>
-                <w:numId w:val="7"/>
+                <w:numId w:val="16"/>
               </w:numPr>
               <w:rPr>
                 <w:rFonts w:cstheme="minorHAnsi"/>
@@ -2073,6 +2125,7 @@
           </w:p>
           <w:p>
             <w:pPr>
+              <w:ind w:left="360"/>
               <w:rPr>
                 <w:rFonts w:cstheme="minorHAnsi"/>
                 <w:b/>
@@ -2093,7 +2146,7 @@
               <w:pStyle w:val="Prrafodelista"/>
               <w:numPr>
                 <w:ilvl w:val="0"/>
-                <w:numId w:val="8"/>
+                <w:numId w:val="17"/>
               </w:numPr>
               <w:rPr>
                 <w:rFonts w:cstheme="minorHAnsi"/>
@@ -2105,51 +2158,47 @@
                 <w:rFonts w:cstheme="minorHAnsi"/>
                 <w:lang w:val="es-AR"/>
               </w:rPr>
-              <w:t xml:space="preserve">Si cuando el usuario hace </w:t>
-            </w:r>
-            <w:proofErr w:type="spellStart"/>
-            <w:r>
-              <w:rPr>
-                <w:rFonts w:cstheme="minorHAnsi"/>
-                <w:lang w:val="es-AR"/>
-              </w:rPr>
-              <w:t>click</w:t>
-            </w:r>
-            <w:proofErr w:type="spellEnd"/>
-            <w:r>
-              <w:rPr>
-                <w:rFonts w:cstheme="minorHAnsi"/>
-                <w:lang w:val="es-AR"/>
-              </w:rPr>
-              <w:t xml:space="preserve"> sobre el botón </w:t>
-            </w:r>
-            <w:r>
-              <w:rPr>
-                <w:rFonts w:cstheme="minorHAnsi"/>
-                <w:lang w:val="es-AR"/>
-              </w:rPr>
-              <w:t>comprar</w:t>
-            </w:r>
-            <w:r>
-              <w:rPr>
-                <w:rFonts w:cstheme="minorHAnsi"/>
-                <w:lang w:val="es-AR"/>
-              </w:rPr>
-              <w:t xml:space="preserve">, </w:t>
-            </w:r>
-            <w:r>
-              <w:rPr>
-                <w:rFonts w:cstheme="minorHAnsi"/>
-                <w:lang w:val="es-AR"/>
-              </w:rPr>
-              <w:t>el método de pago es incorrecto</w:t>
-            </w:r>
-            <w:r>
-              <w:rPr>
-                <w:rFonts w:cstheme="minorHAnsi"/>
-                <w:lang w:val="es-AR"/>
-              </w:rPr>
-              <w:t>, se indica al usuario que lo modifique.</w:t>
+              <w:t>Si la compra fue exitosa, se redirigirá a la ventana de mis compras.</w:t>
+            </w:r>
+          </w:p>
+          <w:p>
+            <w:pPr>
+              <w:pStyle w:val="Prrafodelista"/>
+              <w:numPr>
+                <w:ilvl w:val="0"/>
+                <w:numId w:val="17"/>
+              </w:numPr>
+              <w:rPr>
+                <w:rFonts w:cstheme="minorHAnsi"/>
+                <w:lang w:val="es-AR"/>
+              </w:rPr>
+            </w:pPr>
+            <w:r>
+              <w:rPr>
+                <w:rFonts w:cstheme="minorHAnsi"/>
+                <w:lang w:val="es-AR"/>
+              </w:rPr>
+              <w:t>Si la compra falló, se redirigirá a la ventana donde se realiza la compra.</w:t>
+            </w:r>
+          </w:p>
+          <w:p>
+            <w:pPr>
+              <w:pStyle w:val="Prrafodelista"/>
+              <w:numPr>
+                <w:ilvl w:val="0"/>
+                <w:numId w:val="17"/>
+              </w:numPr>
+              <w:rPr>
+                <w:rFonts w:cstheme="minorHAnsi"/>
+                <w:lang w:val="es-AR"/>
+              </w:rPr>
+            </w:pPr>
+            <w:r>
+              <w:rPr>
+                <w:rFonts w:cstheme="minorHAnsi"/>
+                <w:lang w:val="es-AR"/>
+              </w:rPr>
+              <w:t>Si la compra está pendiente, se redirigirá a la ventana de mis compras donde se la mostrará como pendiente.</w:t>
             </w:r>
           </w:p>
         </w:tc>
@@ -2173,8 +2222,568 @@
 </file>
 
 <file path=word/numbering.xml><?xml version="1.0" encoding="utf-8"?>
-<w:numbering xmlns:wpc="http://schemas.microsoft.com/office/word/2010/wordprocessingCanvas" xmlns:cx="http://schemas.microsoft.com/office/drawing/2014/chartex" xmlns:mc="http://schemas.openxmlformats.org/markup-compatibility/2006" xmlns:o="urn:schemas-microsoft-com:office:office" xmlns:r="http://schemas.openxmlformats.org/officeDocument/2006/relationships" xmlns:m="http://schemas.openxmlformats.org/officeDocument/2006/math" xmlns:v="urn:schemas-microsoft-com:vml" xmlns:wp14="http://schemas.microsoft.com/office/word/2010/wordprocessingDrawing" xmlns:wp="http://schemas.openxmlformats.org/drawingml/2006/wordprocessingDrawing" xmlns:w10="urn:schemas-microsoft-com:office:word" xmlns:w="http://schemas.openxmlformats.org/wordprocessingml/2006/main" xmlns:w14="http://schemas.microsoft.com/office/word/2010/wordml" xmlns:w15="http://schemas.microsoft.com/office/word/2012/wordml" xmlns:w16se="http://schemas.microsoft.com/office/word/2015/wordml/symex" xmlns:wpg="http://schemas.microsoft.com/office/word/2010/wordprocessingGroup" xmlns:wpi="http://schemas.microsoft.com/office/word/2010/wordprocessingInk" xmlns:wne="http://schemas.microsoft.com/office/word/2006/wordml" xmlns:wps="http://schemas.microsoft.com/office/word/2010/wordprocessingShape" mc:Ignorable="w14 w15 w16se wp14">
-  <w:abstractNum w:abstractNumId="0" w15:restartNumberingAfterBreak="0">
+<w:numbering xmlns:wpc="http://schemas.microsoft.com/office/word/2010/wordprocessingCanvas" xmlns:mc="http://schemas.openxmlformats.org/markup-compatibility/2006" xmlns:o="urn:schemas-microsoft-com:office:office" xmlns:r="http://schemas.openxmlformats.org/officeDocument/2006/relationships" xmlns:m="http://schemas.openxmlformats.org/officeDocument/2006/math" xmlns:v="urn:schemas-microsoft-com:vml" xmlns:wp14="http://schemas.microsoft.com/office/word/2010/wordprocessingDrawing" xmlns:wp="http://schemas.openxmlformats.org/drawingml/2006/wordprocessingDrawing" xmlns:w10="urn:schemas-microsoft-com:office:word" xmlns:w="http://schemas.openxmlformats.org/wordprocessingml/2006/main" xmlns:w14="http://schemas.microsoft.com/office/word/2010/wordml" xmlns:wpg="http://schemas.microsoft.com/office/word/2010/wordprocessingGroup" xmlns:wpi="http://schemas.microsoft.com/office/word/2010/wordprocessingInk" xmlns:wne="http://schemas.microsoft.com/office/word/2006/wordml" xmlns:wps="http://schemas.microsoft.com/office/word/2010/wordprocessingShape" mc:Ignorable="w14 wp14">
+  <w:abstractNum w:abstractNumId="0">
+    <w:nsid w:val="01BD6298"/>
+    <w:multiLevelType w:val="hybridMultilevel"/>
+    <w:tmpl w:val="7DD23E12"/>
+    <w:lvl w:ilvl="0" w:tplc="AD3C6FFE">
+      <w:numFmt w:val="bullet"/>
+      <w:lvlText w:val="-"/>
+      <w:lvlJc w:val="left"/>
+      <w:pPr>
+        <w:ind w:left="1080" w:hanging="360"/>
+      </w:pPr>
+      <w:rPr>
+        <w:rFonts w:ascii="Calibri" w:eastAsiaTheme="minorHAnsi" w:hAnsi="Calibri" w:cs="Calibri" w:hint="default"/>
+      </w:rPr>
+    </w:lvl>
+    <w:lvl w:ilvl="1" w:tplc="2C0A0003" w:tentative="1">
+      <w:start w:val="1"/>
+      <w:numFmt w:val="bullet"/>
+      <w:lvlText w:val="o"/>
+      <w:lvlJc w:val="left"/>
+      <w:pPr>
+        <w:ind w:left="1800" w:hanging="360"/>
+      </w:pPr>
+      <w:rPr>
+        <w:rFonts w:ascii="Courier New" w:hAnsi="Courier New" w:cs="Courier New" w:hint="default"/>
+      </w:rPr>
+    </w:lvl>
+    <w:lvl w:ilvl="2" w:tplc="2C0A0005" w:tentative="1">
+      <w:start w:val="1"/>
+      <w:numFmt w:val="bullet"/>
+      <w:lvlText w:val=""/>
+      <w:lvlJc w:val="left"/>
+      <w:pPr>
+        <w:ind w:left="2520" w:hanging="360"/>
+      </w:pPr>
+      <w:rPr>
+        <w:rFonts w:ascii="Wingdings" w:hAnsi="Wingdings" w:hint="default"/>
+      </w:rPr>
+    </w:lvl>
+    <w:lvl w:ilvl="3" w:tplc="2C0A0001" w:tentative="1">
+      <w:start w:val="1"/>
+      <w:numFmt w:val="bullet"/>
+      <w:lvlText w:val=""/>
+      <w:lvlJc w:val="left"/>
+      <w:pPr>
+        <w:ind w:left="3240" w:hanging="360"/>
+      </w:pPr>
+      <w:rPr>
+        <w:rFonts w:ascii="Symbol" w:hAnsi="Symbol" w:hint="default"/>
+      </w:rPr>
+    </w:lvl>
+    <w:lvl w:ilvl="4" w:tplc="2C0A0003" w:tentative="1">
+      <w:start w:val="1"/>
+      <w:numFmt w:val="bullet"/>
+      <w:lvlText w:val="o"/>
+      <w:lvlJc w:val="left"/>
+      <w:pPr>
+        <w:ind w:left="3960" w:hanging="360"/>
+      </w:pPr>
+      <w:rPr>
+        <w:rFonts w:ascii="Courier New" w:hAnsi="Courier New" w:cs="Courier New" w:hint="default"/>
+      </w:rPr>
+    </w:lvl>
+    <w:lvl w:ilvl="5" w:tplc="2C0A0005" w:tentative="1">
+      <w:start w:val="1"/>
+      <w:numFmt w:val="bullet"/>
+      <w:lvlText w:val=""/>
+      <w:lvlJc w:val="left"/>
+      <w:pPr>
+        <w:ind w:left="4680" w:hanging="360"/>
+      </w:pPr>
+      <w:rPr>
+        <w:rFonts w:ascii="Wingdings" w:hAnsi="Wingdings" w:hint="default"/>
+      </w:rPr>
+    </w:lvl>
+    <w:lvl w:ilvl="6" w:tplc="2C0A0001" w:tentative="1">
+      <w:start w:val="1"/>
+      <w:numFmt w:val="bullet"/>
+      <w:lvlText w:val=""/>
+      <w:lvlJc w:val="left"/>
+      <w:pPr>
+        <w:ind w:left="5400" w:hanging="360"/>
+      </w:pPr>
+      <w:rPr>
+        <w:rFonts w:ascii="Symbol" w:hAnsi="Symbol" w:hint="default"/>
+      </w:rPr>
+    </w:lvl>
+    <w:lvl w:ilvl="7" w:tplc="2C0A0003" w:tentative="1">
+      <w:start w:val="1"/>
+      <w:numFmt w:val="bullet"/>
+      <w:lvlText w:val="o"/>
+      <w:lvlJc w:val="left"/>
+      <w:pPr>
+        <w:ind w:left="6120" w:hanging="360"/>
+      </w:pPr>
+      <w:rPr>
+        <w:rFonts w:ascii="Courier New" w:hAnsi="Courier New" w:cs="Courier New" w:hint="default"/>
+      </w:rPr>
+    </w:lvl>
+    <w:lvl w:ilvl="8" w:tplc="2C0A0005" w:tentative="1">
+      <w:start w:val="1"/>
+      <w:numFmt w:val="bullet"/>
+      <w:lvlText w:val=""/>
+      <w:lvlJc w:val="left"/>
+      <w:pPr>
+        <w:ind w:left="6840" w:hanging="360"/>
+      </w:pPr>
+      <w:rPr>
+        <w:rFonts w:ascii="Wingdings" w:hAnsi="Wingdings" w:hint="default"/>
+      </w:rPr>
+    </w:lvl>
+  </w:abstractNum>
+  <w:abstractNum w:abstractNumId="1">
+    <w:nsid w:val="0AC9701A"/>
+    <w:multiLevelType w:val="hybridMultilevel"/>
+    <w:tmpl w:val="ADCA9FC2"/>
+    <w:lvl w:ilvl="0" w:tplc="AD3C6FFE">
+      <w:numFmt w:val="bullet"/>
+      <w:lvlText w:val="-"/>
+      <w:lvlJc w:val="left"/>
+      <w:pPr>
+        <w:ind w:left="720" w:hanging="360"/>
+      </w:pPr>
+      <w:rPr>
+        <w:rFonts w:ascii="Calibri" w:eastAsiaTheme="minorHAnsi" w:hAnsi="Calibri" w:cs="Calibri" w:hint="default"/>
+      </w:rPr>
+    </w:lvl>
+    <w:lvl w:ilvl="1" w:tplc="2C0A0003" w:tentative="1">
+      <w:start w:val="1"/>
+      <w:numFmt w:val="bullet"/>
+      <w:lvlText w:val="o"/>
+      <w:lvlJc w:val="left"/>
+      <w:pPr>
+        <w:ind w:left="1440" w:hanging="360"/>
+      </w:pPr>
+      <w:rPr>
+        <w:rFonts w:ascii="Courier New" w:hAnsi="Courier New" w:cs="Courier New" w:hint="default"/>
+      </w:rPr>
+    </w:lvl>
+    <w:lvl w:ilvl="2" w:tplc="2C0A0005" w:tentative="1">
+      <w:start w:val="1"/>
+      <w:numFmt w:val="bullet"/>
+      <w:lvlText w:val=""/>
+      <w:lvlJc w:val="left"/>
+      <w:pPr>
+        <w:ind w:left="2160" w:hanging="360"/>
+      </w:pPr>
+      <w:rPr>
+        <w:rFonts w:ascii="Wingdings" w:hAnsi="Wingdings" w:hint="default"/>
+      </w:rPr>
+    </w:lvl>
+    <w:lvl w:ilvl="3" w:tplc="2C0A0001" w:tentative="1">
+      <w:start w:val="1"/>
+      <w:numFmt w:val="bullet"/>
+      <w:lvlText w:val=""/>
+      <w:lvlJc w:val="left"/>
+      <w:pPr>
+        <w:ind w:left="2880" w:hanging="360"/>
+      </w:pPr>
+      <w:rPr>
+        <w:rFonts w:ascii="Symbol" w:hAnsi="Symbol" w:hint="default"/>
+      </w:rPr>
+    </w:lvl>
+    <w:lvl w:ilvl="4" w:tplc="2C0A0003" w:tentative="1">
+      <w:start w:val="1"/>
+      <w:numFmt w:val="bullet"/>
+      <w:lvlText w:val="o"/>
+      <w:lvlJc w:val="left"/>
+      <w:pPr>
+        <w:ind w:left="3600" w:hanging="360"/>
+      </w:pPr>
+      <w:rPr>
+        <w:rFonts w:ascii="Courier New" w:hAnsi="Courier New" w:cs="Courier New" w:hint="default"/>
+      </w:rPr>
+    </w:lvl>
+    <w:lvl w:ilvl="5" w:tplc="2C0A0005" w:tentative="1">
+      <w:start w:val="1"/>
+      <w:numFmt w:val="bullet"/>
+      <w:lvlText w:val=""/>
+      <w:lvlJc w:val="left"/>
+      <w:pPr>
+        <w:ind w:left="4320" w:hanging="360"/>
+      </w:pPr>
+      <w:rPr>
+        <w:rFonts w:ascii="Wingdings" w:hAnsi="Wingdings" w:hint="default"/>
+      </w:rPr>
+    </w:lvl>
+    <w:lvl w:ilvl="6" w:tplc="2C0A0001" w:tentative="1">
+      <w:start w:val="1"/>
+      <w:numFmt w:val="bullet"/>
+      <w:lvlText w:val=""/>
+      <w:lvlJc w:val="left"/>
+      <w:pPr>
+        <w:ind w:left="5040" w:hanging="360"/>
+      </w:pPr>
+      <w:rPr>
+        <w:rFonts w:ascii="Symbol" w:hAnsi="Symbol" w:hint="default"/>
+      </w:rPr>
+    </w:lvl>
+    <w:lvl w:ilvl="7" w:tplc="2C0A0003" w:tentative="1">
+      <w:start w:val="1"/>
+      <w:numFmt w:val="bullet"/>
+      <w:lvlText w:val="o"/>
+      <w:lvlJc w:val="left"/>
+      <w:pPr>
+        <w:ind w:left="5760" w:hanging="360"/>
+      </w:pPr>
+      <w:rPr>
+        <w:rFonts w:ascii="Courier New" w:hAnsi="Courier New" w:cs="Courier New" w:hint="default"/>
+      </w:rPr>
+    </w:lvl>
+    <w:lvl w:ilvl="8" w:tplc="2C0A0005" w:tentative="1">
+      <w:start w:val="1"/>
+      <w:numFmt w:val="bullet"/>
+      <w:lvlText w:val=""/>
+      <w:lvlJc w:val="left"/>
+      <w:pPr>
+        <w:ind w:left="6480" w:hanging="360"/>
+      </w:pPr>
+      <w:rPr>
+        <w:rFonts w:ascii="Wingdings" w:hAnsi="Wingdings" w:hint="default"/>
+      </w:rPr>
+    </w:lvl>
+  </w:abstractNum>
+  <w:abstractNum w:abstractNumId="2">
+    <w:nsid w:val="0B101939"/>
+    <w:multiLevelType w:val="hybridMultilevel"/>
+    <w:tmpl w:val="433266B8"/>
+    <w:lvl w:ilvl="0" w:tplc="AD3C6FFE">
+      <w:numFmt w:val="bullet"/>
+      <w:lvlText w:val="-"/>
+      <w:lvlJc w:val="left"/>
+      <w:pPr>
+        <w:ind w:left="1080" w:hanging="360"/>
+      </w:pPr>
+      <w:rPr>
+        <w:rFonts w:ascii="Calibri" w:eastAsiaTheme="minorHAnsi" w:hAnsi="Calibri" w:cs="Calibri" w:hint="default"/>
+      </w:rPr>
+    </w:lvl>
+    <w:lvl w:ilvl="1" w:tplc="2C0A0003" w:tentative="1">
+      <w:start w:val="1"/>
+      <w:numFmt w:val="bullet"/>
+      <w:lvlText w:val="o"/>
+      <w:lvlJc w:val="left"/>
+      <w:pPr>
+        <w:ind w:left="1800" w:hanging="360"/>
+      </w:pPr>
+      <w:rPr>
+        <w:rFonts w:ascii="Courier New" w:hAnsi="Courier New" w:cs="Courier New" w:hint="default"/>
+      </w:rPr>
+    </w:lvl>
+    <w:lvl w:ilvl="2" w:tplc="2C0A0005" w:tentative="1">
+      <w:start w:val="1"/>
+      <w:numFmt w:val="bullet"/>
+      <w:lvlText w:val=""/>
+      <w:lvlJc w:val="left"/>
+      <w:pPr>
+        <w:ind w:left="2520" w:hanging="360"/>
+      </w:pPr>
+      <w:rPr>
+        <w:rFonts w:ascii="Wingdings" w:hAnsi="Wingdings" w:hint="default"/>
+      </w:rPr>
+    </w:lvl>
+    <w:lvl w:ilvl="3" w:tplc="2C0A0001" w:tentative="1">
+      <w:start w:val="1"/>
+      <w:numFmt w:val="bullet"/>
+      <w:lvlText w:val=""/>
+      <w:lvlJc w:val="left"/>
+      <w:pPr>
+        <w:ind w:left="3240" w:hanging="360"/>
+      </w:pPr>
+      <w:rPr>
+        <w:rFonts w:ascii="Symbol" w:hAnsi="Symbol" w:hint="default"/>
+      </w:rPr>
+    </w:lvl>
+    <w:lvl w:ilvl="4" w:tplc="2C0A0003" w:tentative="1">
+      <w:start w:val="1"/>
+      <w:numFmt w:val="bullet"/>
+      <w:lvlText w:val="o"/>
+      <w:lvlJc w:val="left"/>
+      <w:pPr>
+        <w:ind w:left="3960" w:hanging="360"/>
+      </w:pPr>
+      <w:rPr>
+        <w:rFonts w:ascii="Courier New" w:hAnsi="Courier New" w:cs="Courier New" w:hint="default"/>
+      </w:rPr>
+    </w:lvl>
+    <w:lvl w:ilvl="5" w:tplc="2C0A0005" w:tentative="1">
+      <w:start w:val="1"/>
+      <w:numFmt w:val="bullet"/>
+      <w:lvlText w:val=""/>
+      <w:lvlJc w:val="left"/>
+      <w:pPr>
+        <w:ind w:left="4680" w:hanging="360"/>
+      </w:pPr>
+      <w:rPr>
+        <w:rFonts w:ascii="Wingdings" w:hAnsi="Wingdings" w:hint="default"/>
+      </w:rPr>
+    </w:lvl>
+    <w:lvl w:ilvl="6" w:tplc="2C0A0001" w:tentative="1">
+      <w:start w:val="1"/>
+      <w:numFmt w:val="bullet"/>
+      <w:lvlText w:val=""/>
+      <w:lvlJc w:val="left"/>
+      <w:pPr>
+        <w:ind w:left="5400" w:hanging="360"/>
+      </w:pPr>
+      <w:rPr>
+        <w:rFonts w:ascii="Symbol" w:hAnsi="Symbol" w:hint="default"/>
+      </w:rPr>
+    </w:lvl>
+    <w:lvl w:ilvl="7" w:tplc="2C0A0003" w:tentative="1">
+      <w:start w:val="1"/>
+      <w:numFmt w:val="bullet"/>
+      <w:lvlText w:val="o"/>
+      <w:lvlJc w:val="left"/>
+      <w:pPr>
+        <w:ind w:left="6120" w:hanging="360"/>
+      </w:pPr>
+      <w:rPr>
+        <w:rFonts w:ascii="Courier New" w:hAnsi="Courier New" w:cs="Courier New" w:hint="default"/>
+      </w:rPr>
+    </w:lvl>
+    <w:lvl w:ilvl="8" w:tplc="2C0A0005" w:tentative="1">
+      <w:start w:val="1"/>
+      <w:numFmt w:val="bullet"/>
+      <w:lvlText w:val=""/>
+      <w:lvlJc w:val="left"/>
+      <w:pPr>
+        <w:ind w:left="6840" w:hanging="360"/>
+      </w:pPr>
+      <w:rPr>
+        <w:rFonts w:ascii="Wingdings" w:hAnsi="Wingdings" w:hint="default"/>
+      </w:rPr>
+    </w:lvl>
+  </w:abstractNum>
+  <w:abstractNum w:abstractNumId="3">
+    <w:nsid w:val="0BCA6397"/>
+    <w:multiLevelType w:val="hybridMultilevel"/>
+    <w:tmpl w:val="EB605024"/>
+    <w:lvl w:ilvl="0" w:tplc="AD3C6FFE">
+      <w:numFmt w:val="bullet"/>
+      <w:lvlText w:val="-"/>
+      <w:lvlJc w:val="left"/>
+      <w:pPr>
+        <w:ind w:left="1080" w:hanging="360"/>
+      </w:pPr>
+      <w:rPr>
+        <w:rFonts w:ascii="Calibri" w:eastAsiaTheme="minorHAnsi" w:hAnsi="Calibri" w:cs="Calibri" w:hint="default"/>
+      </w:rPr>
+    </w:lvl>
+    <w:lvl w:ilvl="1" w:tplc="2C0A0003" w:tentative="1">
+      <w:start w:val="1"/>
+      <w:numFmt w:val="bullet"/>
+      <w:lvlText w:val="o"/>
+      <w:lvlJc w:val="left"/>
+      <w:pPr>
+        <w:ind w:left="1800" w:hanging="360"/>
+      </w:pPr>
+      <w:rPr>
+        <w:rFonts w:ascii="Courier New" w:hAnsi="Courier New" w:cs="Courier New" w:hint="default"/>
+      </w:rPr>
+    </w:lvl>
+    <w:lvl w:ilvl="2" w:tplc="2C0A0005" w:tentative="1">
+      <w:start w:val="1"/>
+      <w:numFmt w:val="bullet"/>
+      <w:lvlText w:val=""/>
+      <w:lvlJc w:val="left"/>
+      <w:pPr>
+        <w:ind w:left="2520" w:hanging="360"/>
+      </w:pPr>
+      <w:rPr>
+        <w:rFonts w:ascii="Wingdings" w:hAnsi="Wingdings" w:hint="default"/>
+      </w:rPr>
+    </w:lvl>
+    <w:lvl w:ilvl="3" w:tplc="2C0A0001" w:tentative="1">
+      <w:start w:val="1"/>
+      <w:numFmt w:val="bullet"/>
+      <w:lvlText w:val=""/>
+      <w:lvlJc w:val="left"/>
+      <w:pPr>
+        <w:ind w:left="3240" w:hanging="360"/>
+      </w:pPr>
+      <w:rPr>
+        <w:rFonts w:ascii="Symbol" w:hAnsi="Symbol" w:hint="default"/>
+      </w:rPr>
+    </w:lvl>
+    <w:lvl w:ilvl="4" w:tplc="2C0A0003" w:tentative="1">
+      <w:start w:val="1"/>
+      <w:numFmt w:val="bullet"/>
+      <w:lvlText w:val="o"/>
+      <w:lvlJc w:val="left"/>
+      <w:pPr>
+        <w:ind w:left="3960" w:hanging="360"/>
+      </w:pPr>
+      <w:rPr>
+        <w:rFonts w:ascii="Courier New" w:hAnsi="Courier New" w:cs="Courier New" w:hint="default"/>
+      </w:rPr>
+    </w:lvl>
+    <w:lvl w:ilvl="5" w:tplc="2C0A0005" w:tentative="1">
+      <w:start w:val="1"/>
+      <w:numFmt w:val="bullet"/>
+      <w:lvlText w:val=""/>
+      <w:lvlJc w:val="left"/>
+      <w:pPr>
+        <w:ind w:left="4680" w:hanging="360"/>
+      </w:pPr>
+      <w:rPr>
+        <w:rFonts w:ascii="Wingdings" w:hAnsi="Wingdings" w:hint="default"/>
+      </w:rPr>
+    </w:lvl>
+    <w:lvl w:ilvl="6" w:tplc="2C0A0001" w:tentative="1">
+      <w:start w:val="1"/>
+      <w:numFmt w:val="bullet"/>
+      <w:lvlText w:val=""/>
+      <w:lvlJc w:val="left"/>
+      <w:pPr>
+        <w:ind w:left="5400" w:hanging="360"/>
+      </w:pPr>
+      <w:rPr>
+        <w:rFonts w:ascii="Symbol" w:hAnsi="Symbol" w:hint="default"/>
+      </w:rPr>
+    </w:lvl>
+    <w:lvl w:ilvl="7" w:tplc="2C0A0003" w:tentative="1">
+      <w:start w:val="1"/>
+      <w:numFmt w:val="bullet"/>
+      <w:lvlText w:val="o"/>
+      <w:lvlJc w:val="left"/>
+      <w:pPr>
+        <w:ind w:left="6120" w:hanging="360"/>
+      </w:pPr>
+      <w:rPr>
+        <w:rFonts w:ascii="Courier New" w:hAnsi="Courier New" w:cs="Courier New" w:hint="default"/>
+      </w:rPr>
+    </w:lvl>
+    <w:lvl w:ilvl="8" w:tplc="2C0A0005" w:tentative="1">
+      <w:start w:val="1"/>
+      <w:numFmt w:val="bullet"/>
+      <w:lvlText w:val=""/>
+      <w:lvlJc w:val="left"/>
+      <w:pPr>
+        <w:ind w:left="6840" w:hanging="360"/>
+      </w:pPr>
+      <w:rPr>
+        <w:rFonts w:ascii="Wingdings" w:hAnsi="Wingdings" w:hint="default"/>
+      </w:rPr>
+    </w:lvl>
+  </w:abstractNum>
+  <w:abstractNum w:abstractNumId="4">
+    <w:nsid w:val="10FD7B49"/>
+    <w:multiLevelType w:val="hybridMultilevel"/>
+    <w:tmpl w:val="AD8C6188"/>
+    <w:lvl w:ilvl="0" w:tplc="AD3C6FFE">
+      <w:numFmt w:val="bullet"/>
+      <w:lvlText w:val="-"/>
+      <w:lvlJc w:val="left"/>
+      <w:pPr>
+        <w:ind w:left="1080" w:hanging="360"/>
+      </w:pPr>
+      <w:rPr>
+        <w:rFonts w:ascii="Calibri" w:eastAsiaTheme="minorHAnsi" w:hAnsi="Calibri" w:cs="Calibri" w:hint="default"/>
+      </w:rPr>
+    </w:lvl>
+    <w:lvl w:ilvl="1" w:tplc="2C0A0003" w:tentative="1">
+      <w:start w:val="1"/>
+      <w:numFmt w:val="bullet"/>
+      <w:lvlText w:val="o"/>
+      <w:lvlJc w:val="left"/>
+      <w:pPr>
+        <w:ind w:left="1800" w:hanging="360"/>
+      </w:pPr>
+      <w:rPr>
+        <w:rFonts w:ascii="Courier New" w:hAnsi="Courier New" w:cs="Courier New" w:hint="default"/>
+      </w:rPr>
+    </w:lvl>
+    <w:lvl w:ilvl="2" w:tplc="2C0A0005" w:tentative="1">
+      <w:start w:val="1"/>
+      <w:numFmt w:val="bullet"/>
+      <w:lvlText w:val=""/>
+      <w:lvlJc w:val="left"/>
+      <w:pPr>
+        <w:ind w:left="2520" w:hanging="360"/>
+      </w:pPr>
+      <w:rPr>
+        <w:rFonts w:ascii="Wingdings" w:hAnsi="Wingdings" w:hint="default"/>
+      </w:rPr>
+    </w:lvl>
+    <w:lvl w:ilvl="3" w:tplc="2C0A0001" w:tentative="1">
+      <w:start w:val="1"/>
+      <w:numFmt w:val="bullet"/>
+      <w:lvlText w:val=""/>
+      <w:lvlJc w:val="left"/>
+      <w:pPr>
+        <w:ind w:left="3240" w:hanging="360"/>
+      </w:pPr>
+      <w:rPr>
+        <w:rFonts w:ascii="Symbol" w:hAnsi="Symbol" w:hint="default"/>
+      </w:rPr>
+    </w:lvl>
+    <w:lvl w:ilvl="4" w:tplc="2C0A0003" w:tentative="1">
+      <w:start w:val="1"/>
+      <w:numFmt w:val="bullet"/>
+      <w:lvlText w:val="o"/>
+      <w:lvlJc w:val="left"/>
+      <w:pPr>
+        <w:ind w:left="3960" w:hanging="360"/>
+      </w:pPr>
+      <w:rPr>
+        <w:rFonts w:ascii="Courier New" w:hAnsi="Courier New" w:cs="Courier New" w:hint="default"/>
+      </w:rPr>
+    </w:lvl>
+    <w:lvl w:ilvl="5" w:tplc="2C0A0005" w:tentative="1">
+      <w:start w:val="1"/>
+      <w:numFmt w:val="bullet"/>
+      <w:lvlText w:val=""/>
+      <w:lvlJc w:val="left"/>
+      <w:pPr>
+        <w:ind w:left="4680" w:hanging="360"/>
+      </w:pPr>
+      <w:rPr>
+        <w:rFonts w:ascii="Wingdings" w:hAnsi="Wingdings" w:hint="default"/>
+      </w:rPr>
+    </w:lvl>
+    <w:lvl w:ilvl="6" w:tplc="2C0A0001" w:tentative="1">
+      <w:start w:val="1"/>
+      <w:numFmt w:val="bullet"/>
+      <w:lvlText w:val=""/>
+      <w:lvlJc w:val="left"/>
+      <w:pPr>
+        <w:ind w:left="5400" w:hanging="360"/>
+      </w:pPr>
+      <w:rPr>
+        <w:rFonts w:ascii="Symbol" w:hAnsi="Symbol" w:hint="default"/>
+      </w:rPr>
+    </w:lvl>
+    <w:lvl w:ilvl="7" w:tplc="2C0A0003" w:tentative="1">
+      <w:start w:val="1"/>
+      <w:numFmt w:val="bullet"/>
+      <w:lvlText w:val="o"/>
+      <w:lvlJc w:val="left"/>
+      <w:pPr>
+        <w:ind w:left="6120" w:hanging="360"/>
+      </w:pPr>
+      <w:rPr>
+        <w:rFonts w:ascii="Courier New" w:hAnsi="Courier New" w:cs="Courier New" w:hint="default"/>
+      </w:rPr>
+    </w:lvl>
+    <w:lvl w:ilvl="8" w:tplc="2C0A0005" w:tentative="1">
+      <w:start w:val="1"/>
+      <w:numFmt w:val="bullet"/>
+      <w:lvlText w:val=""/>
+      <w:lvlJc w:val="left"/>
+      <w:pPr>
+        <w:ind w:left="6840" w:hanging="360"/>
+      </w:pPr>
+      <w:rPr>
+        <w:rFonts w:ascii="Wingdings" w:hAnsi="Wingdings" w:hint="default"/>
+      </w:rPr>
+    </w:lvl>
+  </w:abstractNum>
+  <w:abstractNum w:abstractNumId="5">
     <w:nsid w:val="13EF65F4"/>
     <w:multiLevelType w:val="hybridMultilevel"/>
     <w:tmpl w:val="F1C46E36"/>
@@ -2287,7 +2896,7 @@
       </w:rPr>
     </w:lvl>
   </w:abstractNum>
-  <w:abstractNum w:abstractNumId="1" w15:restartNumberingAfterBreak="0">
+  <w:abstractNum w:abstractNumId="6">
     <w:nsid w:val="191A1EA6"/>
     <w:multiLevelType w:val="hybridMultilevel"/>
     <w:tmpl w:val="2CE0F416"/>
@@ -2399,7 +3008,7 @@
       </w:rPr>
     </w:lvl>
   </w:abstractNum>
-  <w:abstractNum w:abstractNumId="2" w15:restartNumberingAfterBreak="0">
+  <w:abstractNum w:abstractNumId="7">
     <w:nsid w:val="1A5D0DA7"/>
     <w:multiLevelType w:val="hybridMultilevel"/>
     <w:tmpl w:val="91C006A0"/>
@@ -2511,7 +3120,231 @@
       </w:rPr>
     </w:lvl>
   </w:abstractNum>
-  <w:abstractNum w:abstractNumId="3" w15:restartNumberingAfterBreak="0">
+  <w:abstractNum w:abstractNumId="8">
+    <w:nsid w:val="1AE5766C"/>
+    <w:multiLevelType w:val="hybridMultilevel"/>
+    <w:tmpl w:val="D06C3E46"/>
+    <w:lvl w:ilvl="0" w:tplc="AD3C6FFE">
+      <w:numFmt w:val="bullet"/>
+      <w:lvlText w:val="-"/>
+      <w:lvlJc w:val="left"/>
+      <w:pPr>
+        <w:ind w:left="720" w:hanging="360"/>
+      </w:pPr>
+      <w:rPr>
+        <w:rFonts w:ascii="Calibri" w:eastAsiaTheme="minorHAnsi" w:hAnsi="Calibri" w:cs="Calibri" w:hint="default"/>
+      </w:rPr>
+    </w:lvl>
+    <w:lvl w:ilvl="1" w:tplc="2C0A0003" w:tentative="1">
+      <w:start w:val="1"/>
+      <w:numFmt w:val="bullet"/>
+      <w:lvlText w:val="o"/>
+      <w:lvlJc w:val="left"/>
+      <w:pPr>
+        <w:ind w:left="1440" w:hanging="360"/>
+      </w:pPr>
+      <w:rPr>
+        <w:rFonts w:ascii="Courier New" w:hAnsi="Courier New" w:cs="Courier New" w:hint="default"/>
+      </w:rPr>
+    </w:lvl>
+    <w:lvl w:ilvl="2" w:tplc="2C0A0005" w:tentative="1">
+      <w:start w:val="1"/>
+      <w:numFmt w:val="bullet"/>
+      <w:lvlText w:val=""/>
+      <w:lvlJc w:val="left"/>
+      <w:pPr>
+        <w:ind w:left="2160" w:hanging="360"/>
+      </w:pPr>
+      <w:rPr>
+        <w:rFonts w:ascii="Wingdings" w:hAnsi="Wingdings" w:hint="default"/>
+      </w:rPr>
+    </w:lvl>
+    <w:lvl w:ilvl="3" w:tplc="2C0A0001" w:tentative="1">
+      <w:start w:val="1"/>
+      <w:numFmt w:val="bullet"/>
+      <w:lvlText w:val=""/>
+      <w:lvlJc w:val="left"/>
+      <w:pPr>
+        <w:ind w:left="2880" w:hanging="360"/>
+      </w:pPr>
+      <w:rPr>
+        <w:rFonts w:ascii="Symbol" w:hAnsi="Symbol" w:hint="default"/>
+      </w:rPr>
+    </w:lvl>
+    <w:lvl w:ilvl="4" w:tplc="2C0A0003" w:tentative="1">
+      <w:start w:val="1"/>
+      <w:numFmt w:val="bullet"/>
+      <w:lvlText w:val="o"/>
+      <w:lvlJc w:val="left"/>
+      <w:pPr>
+        <w:ind w:left="3600" w:hanging="360"/>
+      </w:pPr>
+      <w:rPr>
+        <w:rFonts w:ascii="Courier New" w:hAnsi="Courier New" w:cs="Courier New" w:hint="default"/>
+      </w:rPr>
+    </w:lvl>
+    <w:lvl w:ilvl="5" w:tplc="2C0A0005" w:tentative="1">
+      <w:start w:val="1"/>
+      <w:numFmt w:val="bullet"/>
+      <w:lvlText w:val=""/>
+      <w:lvlJc w:val="left"/>
+      <w:pPr>
+        <w:ind w:left="4320" w:hanging="360"/>
+      </w:pPr>
+      <w:rPr>
+        <w:rFonts w:ascii="Wingdings" w:hAnsi="Wingdings" w:hint="default"/>
+      </w:rPr>
+    </w:lvl>
+    <w:lvl w:ilvl="6" w:tplc="2C0A0001" w:tentative="1">
+      <w:start w:val="1"/>
+      <w:numFmt w:val="bullet"/>
+      <w:lvlText w:val=""/>
+      <w:lvlJc w:val="left"/>
+      <w:pPr>
+        <w:ind w:left="5040" w:hanging="360"/>
+      </w:pPr>
+      <w:rPr>
+        <w:rFonts w:ascii="Symbol" w:hAnsi="Symbol" w:hint="default"/>
+      </w:rPr>
+    </w:lvl>
+    <w:lvl w:ilvl="7" w:tplc="2C0A0003" w:tentative="1">
+      <w:start w:val="1"/>
+      <w:numFmt w:val="bullet"/>
+      <w:lvlText w:val="o"/>
+      <w:lvlJc w:val="left"/>
+      <w:pPr>
+        <w:ind w:left="5760" w:hanging="360"/>
+      </w:pPr>
+      <w:rPr>
+        <w:rFonts w:ascii="Courier New" w:hAnsi="Courier New" w:cs="Courier New" w:hint="default"/>
+      </w:rPr>
+    </w:lvl>
+    <w:lvl w:ilvl="8" w:tplc="2C0A0005" w:tentative="1">
+      <w:start w:val="1"/>
+      <w:numFmt w:val="bullet"/>
+      <w:lvlText w:val=""/>
+      <w:lvlJc w:val="left"/>
+      <w:pPr>
+        <w:ind w:left="6480" w:hanging="360"/>
+      </w:pPr>
+      <w:rPr>
+        <w:rFonts w:ascii="Wingdings" w:hAnsi="Wingdings" w:hint="default"/>
+      </w:rPr>
+    </w:lvl>
+  </w:abstractNum>
+  <w:abstractNum w:abstractNumId="9">
+    <w:nsid w:val="1C301A0F"/>
+    <w:multiLevelType w:val="hybridMultilevel"/>
+    <w:tmpl w:val="C30ACD0C"/>
+    <w:lvl w:ilvl="0" w:tplc="AD3C6FFE">
+      <w:numFmt w:val="bullet"/>
+      <w:lvlText w:val="-"/>
+      <w:lvlJc w:val="left"/>
+      <w:pPr>
+        <w:ind w:left="1080" w:hanging="360"/>
+      </w:pPr>
+      <w:rPr>
+        <w:rFonts w:ascii="Calibri" w:eastAsiaTheme="minorHAnsi" w:hAnsi="Calibri" w:cs="Calibri" w:hint="default"/>
+      </w:rPr>
+    </w:lvl>
+    <w:lvl w:ilvl="1" w:tplc="2C0A0003" w:tentative="1">
+      <w:start w:val="1"/>
+      <w:numFmt w:val="bullet"/>
+      <w:lvlText w:val="o"/>
+      <w:lvlJc w:val="left"/>
+      <w:pPr>
+        <w:ind w:left="1800" w:hanging="360"/>
+      </w:pPr>
+      <w:rPr>
+        <w:rFonts w:ascii="Courier New" w:hAnsi="Courier New" w:cs="Courier New" w:hint="default"/>
+      </w:rPr>
+    </w:lvl>
+    <w:lvl w:ilvl="2" w:tplc="2C0A0005" w:tentative="1">
+      <w:start w:val="1"/>
+      <w:numFmt w:val="bullet"/>
+      <w:lvlText w:val=""/>
+      <w:lvlJc w:val="left"/>
+      <w:pPr>
+        <w:ind w:left="2520" w:hanging="360"/>
+      </w:pPr>
+      <w:rPr>
+        <w:rFonts w:ascii="Wingdings" w:hAnsi="Wingdings" w:hint="default"/>
+      </w:rPr>
+    </w:lvl>
+    <w:lvl w:ilvl="3" w:tplc="2C0A0001" w:tentative="1">
+      <w:start w:val="1"/>
+      <w:numFmt w:val="bullet"/>
+      <w:lvlText w:val=""/>
+      <w:lvlJc w:val="left"/>
+      <w:pPr>
+        <w:ind w:left="3240" w:hanging="360"/>
+      </w:pPr>
+      <w:rPr>
+        <w:rFonts w:ascii="Symbol" w:hAnsi="Symbol" w:hint="default"/>
+      </w:rPr>
+    </w:lvl>
+    <w:lvl w:ilvl="4" w:tplc="2C0A0003" w:tentative="1">
+      <w:start w:val="1"/>
+      <w:numFmt w:val="bullet"/>
+      <w:lvlText w:val="o"/>
+      <w:lvlJc w:val="left"/>
+      <w:pPr>
+        <w:ind w:left="3960" w:hanging="360"/>
+      </w:pPr>
+      <w:rPr>
+        <w:rFonts w:ascii="Courier New" w:hAnsi="Courier New" w:cs="Courier New" w:hint="default"/>
+      </w:rPr>
+    </w:lvl>
+    <w:lvl w:ilvl="5" w:tplc="2C0A0005" w:tentative="1">
+      <w:start w:val="1"/>
+      <w:numFmt w:val="bullet"/>
+      <w:lvlText w:val=""/>
+      <w:lvlJc w:val="left"/>
+      <w:pPr>
+        <w:ind w:left="4680" w:hanging="360"/>
+      </w:pPr>
+      <w:rPr>
+        <w:rFonts w:ascii="Wingdings" w:hAnsi="Wingdings" w:hint="default"/>
+      </w:rPr>
+    </w:lvl>
+    <w:lvl w:ilvl="6" w:tplc="2C0A0001" w:tentative="1">
+      <w:start w:val="1"/>
+      <w:numFmt w:val="bullet"/>
+      <w:lvlText w:val=""/>
+      <w:lvlJc w:val="left"/>
+      <w:pPr>
+        <w:ind w:left="5400" w:hanging="360"/>
+      </w:pPr>
+      <w:rPr>
+        <w:rFonts w:ascii="Symbol" w:hAnsi="Symbol" w:hint="default"/>
+      </w:rPr>
+    </w:lvl>
+    <w:lvl w:ilvl="7" w:tplc="2C0A0003" w:tentative="1">
+      <w:start w:val="1"/>
+      <w:numFmt w:val="bullet"/>
+      <w:lvlText w:val="o"/>
+      <w:lvlJc w:val="left"/>
+      <w:pPr>
+        <w:ind w:left="6120" w:hanging="360"/>
+      </w:pPr>
+      <w:rPr>
+        <w:rFonts w:ascii="Courier New" w:hAnsi="Courier New" w:cs="Courier New" w:hint="default"/>
+      </w:rPr>
+    </w:lvl>
+    <w:lvl w:ilvl="8" w:tplc="2C0A0005" w:tentative="1">
+      <w:start w:val="1"/>
+      <w:numFmt w:val="bullet"/>
+      <w:lvlText w:val=""/>
+      <w:lvlJc w:val="left"/>
+      <w:pPr>
+        <w:ind w:left="6840" w:hanging="360"/>
+      </w:pPr>
+      <w:rPr>
+        <w:rFonts w:ascii="Wingdings" w:hAnsi="Wingdings" w:hint="default"/>
+      </w:rPr>
+    </w:lvl>
+  </w:abstractNum>
+  <w:abstractNum w:abstractNumId="10">
     <w:nsid w:val="21B31035"/>
     <w:multiLevelType w:val="hybridMultilevel"/>
     <w:tmpl w:val="41A4B346"/>
@@ -2623,7 +3456,7 @@
       </w:rPr>
     </w:lvl>
   </w:abstractNum>
-  <w:abstractNum w:abstractNumId="4" w15:restartNumberingAfterBreak="0">
+  <w:abstractNum w:abstractNumId="11">
     <w:nsid w:val="22530532"/>
     <w:multiLevelType w:val="hybridMultilevel"/>
     <w:tmpl w:val="471A4450"/>
@@ -2735,7 +3568,344 @@
       </w:rPr>
     </w:lvl>
   </w:abstractNum>
-  <w:abstractNum w:abstractNumId="5" w15:restartNumberingAfterBreak="0">
+  <w:abstractNum w:abstractNumId="12">
+    <w:nsid w:val="2B840FF2"/>
+    <w:multiLevelType w:val="hybridMultilevel"/>
+    <w:tmpl w:val="DDA23810"/>
+    <w:lvl w:ilvl="0" w:tplc="AD3C6FFE">
+      <w:numFmt w:val="bullet"/>
+      <w:lvlText w:val="-"/>
+      <w:lvlJc w:val="left"/>
+      <w:pPr>
+        <w:ind w:left="1080" w:hanging="360"/>
+      </w:pPr>
+      <w:rPr>
+        <w:rFonts w:ascii="Calibri" w:eastAsiaTheme="minorHAnsi" w:hAnsi="Calibri" w:cs="Calibri" w:hint="default"/>
+      </w:rPr>
+    </w:lvl>
+    <w:lvl w:ilvl="1" w:tplc="2C0A0003" w:tentative="1">
+      <w:start w:val="1"/>
+      <w:numFmt w:val="bullet"/>
+      <w:lvlText w:val="o"/>
+      <w:lvlJc w:val="left"/>
+      <w:pPr>
+        <w:ind w:left="1800" w:hanging="360"/>
+      </w:pPr>
+      <w:rPr>
+        <w:rFonts w:ascii="Courier New" w:hAnsi="Courier New" w:cs="Courier New" w:hint="default"/>
+      </w:rPr>
+    </w:lvl>
+    <w:lvl w:ilvl="2" w:tplc="2C0A0005" w:tentative="1">
+      <w:start w:val="1"/>
+      <w:numFmt w:val="bullet"/>
+      <w:lvlText w:val=""/>
+      <w:lvlJc w:val="left"/>
+      <w:pPr>
+        <w:ind w:left="2520" w:hanging="360"/>
+      </w:pPr>
+      <w:rPr>
+        <w:rFonts w:ascii="Wingdings" w:hAnsi="Wingdings" w:hint="default"/>
+      </w:rPr>
+    </w:lvl>
+    <w:lvl w:ilvl="3" w:tplc="2C0A0001" w:tentative="1">
+      <w:start w:val="1"/>
+      <w:numFmt w:val="bullet"/>
+      <w:lvlText w:val=""/>
+      <w:lvlJc w:val="left"/>
+      <w:pPr>
+        <w:ind w:left="3240" w:hanging="360"/>
+      </w:pPr>
+      <w:rPr>
+        <w:rFonts w:ascii="Symbol" w:hAnsi="Symbol" w:hint="default"/>
+      </w:rPr>
+    </w:lvl>
+    <w:lvl w:ilvl="4" w:tplc="2C0A0003" w:tentative="1">
+      <w:start w:val="1"/>
+      <w:numFmt w:val="bullet"/>
+      <w:lvlText w:val="o"/>
+      <w:lvlJc w:val="left"/>
+      <w:pPr>
+        <w:ind w:left="3960" w:hanging="360"/>
+      </w:pPr>
+      <w:rPr>
+        <w:rFonts w:ascii="Courier New" w:hAnsi="Courier New" w:cs="Courier New" w:hint="default"/>
+      </w:rPr>
+    </w:lvl>
+    <w:lvl w:ilvl="5" w:tplc="2C0A0005" w:tentative="1">
+      <w:start w:val="1"/>
+      <w:numFmt w:val="bullet"/>
+      <w:lvlText w:val=""/>
+      <w:lvlJc w:val="left"/>
+      <w:pPr>
+        <w:ind w:left="4680" w:hanging="360"/>
+      </w:pPr>
+      <w:rPr>
+        <w:rFonts w:ascii="Wingdings" w:hAnsi="Wingdings" w:hint="default"/>
+      </w:rPr>
+    </w:lvl>
+    <w:lvl w:ilvl="6" w:tplc="2C0A0001" w:tentative="1">
+      <w:start w:val="1"/>
+      <w:numFmt w:val="bullet"/>
+      <w:lvlText w:val=""/>
+      <w:lvlJc w:val="left"/>
+      <w:pPr>
+        <w:ind w:left="5400" w:hanging="360"/>
+      </w:pPr>
+      <w:rPr>
+        <w:rFonts w:ascii="Symbol" w:hAnsi="Symbol" w:hint="default"/>
+      </w:rPr>
+    </w:lvl>
+    <w:lvl w:ilvl="7" w:tplc="2C0A0003" w:tentative="1">
+      <w:start w:val="1"/>
+      <w:numFmt w:val="bullet"/>
+      <w:lvlText w:val="o"/>
+      <w:lvlJc w:val="left"/>
+      <w:pPr>
+        <w:ind w:left="6120" w:hanging="360"/>
+      </w:pPr>
+      <w:rPr>
+        <w:rFonts w:ascii="Courier New" w:hAnsi="Courier New" w:cs="Courier New" w:hint="default"/>
+      </w:rPr>
+    </w:lvl>
+    <w:lvl w:ilvl="8" w:tplc="2C0A0005" w:tentative="1">
+      <w:start w:val="1"/>
+      <w:numFmt w:val="bullet"/>
+      <w:lvlText w:val=""/>
+      <w:lvlJc w:val="left"/>
+      <w:pPr>
+        <w:ind w:left="6840" w:hanging="360"/>
+      </w:pPr>
+      <w:rPr>
+        <w:rFonts w:ascii="Wingdings" w:hAnsi="Wingdings" w:hint="default"/>
+      </w:rPr>
+    </w:lvl>
+  </w:abstractNum>
+  <w:abstractNum w:abstractNumId="13">
+    <w:nsid w:val="3B097A7C"/>
+    <w:multiLevelType w:val="hybridMultilevel"/>
+    <w:tmpl w:val="1ECCFDBA"/>
+    <w:lvl w:ilvl="0" w:tplc="AD3C6FFE">
+      <w:numFmt w:val="bullet"/>
+      <w:lvlText w:val="-"/>
+      <w:lvlJc w:val="left"/>
+      <w:pPr>
+        <w:ind w:left="1080" w:hanging="360"/>
+      </w:pPr>
+      <w:rPr>
+        <w:rFonts w:ascii="Calibri" w:eastAsiaTheme="minorHAnsi" w:hAnsi="Calibri" w:cs="Calibri" w:hint="default"/>
+      </w:rPr>
+    </w:lvl>
+    <w:lvl w:ilvl="1" w:tplc="2C0A0003" w:tentative="1">
+      <w:start w:val="1"/>
+      <w:numFmt w:val="bullet"/>
+      <w:lvlText w:val="o"/>
+      <w:lvlJc w:val="left"/>
+      <w:pPr>
+        <w:ind w:left="1800" w:hanging="360"/>
+      </w:pPr>
+      <w:rPr>
+        <w:rFonts w:ascii="Courier New" w:hAnsi="Courier New" w:cs="Courier New" w:hint="default"/>
+      </w:rPr>
+    </w:lvl>
+    <w:lvl w:ilvl="2" w:tplc="2C0A0005" w:tentative="1">
+      <w:start w:val="1"/>
+      <w:numFmt w:val="bullet"/>
+      <w:lvlText w:val=""/>
+      <w:lvlJc w:val="left"/>
+      <w:pPr>
+        <w:ind w:left="2520" w:hanging="360"/>
+      </w:pPr>
+      <w:rPr>
+        <w:rFonts w:ascii="Wingdings" w:hAnsi="Wingdings" w:hint="default"/>
+      </w:rPr>
+    </w:lvl>
+    <w:lvl w:ilvl="3" w:tplc="2C0A0001" w:tentative="1">
+      <w:start w:val="1"/>
+      <w:numFmt w:val="bullet"/>
+      <w:lvlText w:val=""/>
+      <w:lvlJc w:val="left"/>
+      <w:pPr>
+        <w:ind w:left="3240" w:hanging="360"/>
+      </w:pPr>
+      <w:rPr>
+        <w:rFonts w:ascii="Symbol" w:hAnsi="Symbol" w:hint="default"/>
+      </w:rPr>
+    </w:lvl>
+    <w:lvl w:ilvl="4" w:tplc="2C0A0003" w:tentative="1">
+      <w:start w:val="1"/>
+      <w:numFmt w:val="bullet"/>
+      <w:lvlText w:val="o"/>
+      <w:lvlJc w:val="left"/>
+      <w:pPr>
+        <w:ind w:left="3960" w:hanging="360"/>
+      </w:pPr>
+      <w:rPr>
+        <w:rFonts w:ascii="Courier New" w:hAnsi="Courier New" w:cs="Courier New" w:hint="default"/>
+      </w:rPr>
+    </w:lvl>
+    <w:lvl w:ilvl="5" w:tplc="2C0A0005" w:tentative="1">
+      <w:start w:val="1"/>
+      <w:numFmt w:val="bullet"/>
+      <w:lvlText w:val=""/>
+      <w:lvlJc w:val="left"/>
+      <w:pPr>
+        <w:ind w:left="4680" w:hanging="360"/>
+      </w:pPr>
+      <w:rPr>
+        <w:rFonts w:ascii="Wingdings" w:hAnsi="Wingdings" w:hint="default"/>
+      </w:rPr>
+    </w:lvl>
+    <w:lvl w:ilvl="6" w:tplc="2C0A0001" w:tentative="1">
+      <w:start w:val="1"/>
+      <w:numFmt w:val="bullet"/>
+      <w:lvlText w:val=""/>
+      <w:lvlJc w:val="left"/>
+      <w:pPr>
+        <w:ind w:left="5400" w:hanging="360"/>
+      </w:pPr>
+      <w:rPr>
+        <w:rFonts w:ascii="Symbol" w:hAnsi="Symbol" w:hint="default"/>
+      </w:rPr>
+    </w:lvl>
+    <w:lvl w:ilvl="7" w:tplc="2C0A0003" w:tentative="1">
+      <w:start w:val="1"/>
+      <w:numFmt w:val="bullet"/>
+      <w:lvlText w:val="o"/>
+      <w:lvlJc w:val="left"/>
+      <w:pPr>
+        <w:ind w:left="6120" w:hanging="360"/>
+      </w:pPr>
+      <w:rPr>
+        <w:rFonts w:ascii="Courier New" w:hAnsi="Courier New" w:cs="Courier New" w:hint="default"/>
+      </w:rPr>
+    </w:lvl>
+    <w:lvl w:ilvl="8" w:tplc="2C0A0005" w:tentative="1">
+      <w:start w:val="1"/>
+      <w:numFmt w:val="bullet"/>
+      <w:lvlText w:val=""/>
+      <w:lvlJc w:val="left"/>
+      <w:pPr>
+        <w:ind w:left="6840" w:hanging="360"/>
+      </w:pPr>
+      <w:rPr>
+        <w:rFonts w:ascii="Wingdings" w:hAnsi="Wingdings" w:hint="default"/>
+      </w:rPr>
+    </w:lvl>
+  </w:abstractNum>
+  <w:abstractNum w:abstractNumId="14">
+    <w:nsid w:val="3CDC7F76"/>
+    <w:multiLevelType w:val="hybridMultilevel"/>
+    <w:tmpl w:val="6C7C5A72"/>
+    <w:lvl w:ilvl="0" w:tplc="2C0A0001">
+      <w:start w:val="1"/>
+      <w:numFmt w:val="bullet"/>
+      <w:lvlText w:val=""/>
+      <w:lvlJc w:val="left"/>
+      <w:pPr>
+        <w:ind w:left="720" w:hanging="360"/>
+      </w:pPr>
+      <w:rPr>
+        <w:rFonts w:ascii="Symbol" w:hAnsi="Symbol" w:hint="default"/>
+      </w:rPr>
+    </w:lvl>
+    <w:lvl w:ilvl="1" w:tplc="2C0A0003">
+      <w:start w:val="1"/>
+      <w:numFmt w:val="bullet"/>
+      <w:lvlText w:val="o"/>
+      <w:lvlJc w:val="left"/>
+      <w:pPr>
+        <w:ind w:left="1440" w:hanging="360"/>
+      </w:pPr>
+      <w:rPr>
+        <w:rFonts w:ascii="Courier New" w:hAnsi="Courier New" w:cs="Courier New" w:hint="default"/>
+      </w:rPr>
+    </w:lvl>
+    <w:lvl w:ilvl="2" w:tplc="2C0A0005">
+      <w:start w:val="1"/>
+      <w:numFmt w:val="bullet"/>
+      <w:lvlText w:val=""/>
+      <w:lvlJc w:val="left"/>
+      <w:pPr>
+        <w:ind w:left="2160" w:hanging="360"/>
+      </w:pPr>
+      <w:rPr>
+        <w:rFonts w:ascii="Wingdings" w:hAnsi="Wingdings" w:hint="default"/>
+      </w:rPr>
+    </w:lvl>
+    <w:lvl w:ilvl="3" w:tplc="2C0A0001">
+      <w:start w:val="1"/>
+      <w:numFmt w:val="bullet"/>
+      <w:lvlText w:val=""/>
+      <w:lvlJc w:val="left"/>
+      <w:pPr>
+        <w:ind w:left="2880" w:hanging="360"/>
+      </w:pPr>
+      <w:rPr>
+        <w:rFonts w:ascii="Symbol" w:hAnsi="Symbol" w:hint="default"/>
+      </w:rPr>
+    </w:lvl>
+    <w:lvl w:ilvl="4" w:tplc="2C0A0003">
+      <w:start w:val="1"/>
+      <w:numFmt w:val="bullet"/>
+      <w:lvlText w:val="o"/>
+      <w:lvlJc w:val="left"/>
+      <w:pPr>
+        <w:ind w:left="3600" w:hanging="360"/>
+      </w:pPr>
+      <w:rPr>
+        <w:rFonts w:ascii="Courier New" w:hAnsi="Courier New" w:cs="Courier New" w:hint="default"/>
+      </w:rPr>
+    </w:lvl>
+    <w:lvl w:ilvl="5" w:tplc="2C0A0005">
+      <w:start w:val="1"/>
+      <w:numFmt w:val="bullet"/>
+      <w:lvlText w:val=""/>
+      <w:lvlJc w:val="left"/>
+      <w:pPr>
+        <w:ind w:left="4320" w:hanging="360"/>
+      </w:pPr>
+      <w:rPr>
+        <w:rFonts w:ascii="Wingdings" w:hAnsi="Wingdings" w:hint="default"/>
+      </w:rPr>
+    </w:lvl>
+    <w:lvl w:ilvl="6" w:tplc="2C0A0001">
+      <w:start w:val="1"/>
+      <w:numFmt w:val="bullet"/>
+      <w:lvlText w:val=""/>
+      <w:lvlJc w:val="left"/>
+      <w:pPr>
+        <w:ind w:left="5040" w:hanging="360"/>
+      </w:pPr>
+      <w:rPr>
+        <w:rFonts w:ascii="Symbol" w:hAnsi="Symbol" w:hint="default"/>
+      </w:rPr>
+    </w:lvl>
+    <w:lvl w:ilvl="7" w:tplc="2C0A0003">
+      <w:start w:val="1"/>
+      <w:numFmt w:val="bullet"/>
+      <w:lvlText w:val="o"/>
+      <w:lvlJc w:val="left"/>
+      <w:pPr>
+        <w:ind w:left="5760" w:hanging="360"/>
+      </w:pPr>
+      <w:rPr>
+        <w:rFonts w:ascii="Courier New" w:hAnsi="Courier New" w:cs="Courier New" w:hint="default"/>
+      </w:rPr>
+    </w:lvl>
+    <w:lvl w:ilvl="8" w:tplc="2C0A0005">
+      <w:start w:val="1"/>
+      <w:numFmt w:val="bullet"/>
+      <w:lvlText w:val=""/>
+      <w:lvlJc w:val="left"/>
+      <w:pPr>
+        <w:ind w:left="6480" w:hanging="360"/>
+      </w:pPr>
+      <w:rPr>
+        <w:rFonts w:ascii="Wingdings" w:hAnsi="Wingdings" w:hint="default"/>
+      </w:rPr>
+    </w:lvl>
+  </w:abstractNum>
+  <w:abstractNum w:abstractNumId="15">
     <w:nsid w:val="3F170DB4"/>
     <w:multiLevelType w:val="hybridMultilevel"/>
     <w:tmpl w:val="35FA1B04"/>
@@ -2847,7 +4017,7 @@
       </w:rPr>
     </w:lvl>
   </w:abstractNum>
-  <w:abstractNum w:abstractNumId="6" w15:restartNumberingAfterBreak="0">
+  <w:abstractNum w:abstractNumId="16">
     <w:nsid w:val="3FEA3102"/>
     <w:multiLevelType w:val="hybridMultilevel"/>
     <w:tmpl w:val="3AEE3D02"/>
@@ -2960,7 +4130,119 @@
       </w:rPr>
     </w:lvl>
   </w:abstractNum>
-  <w:abstractNum w:abstractNumId="7" w15:restartNumberingAfterBreak="0">
+  <w:abstractNum w:abstractNumId="17">
+    <w:nsid w:val="43096129"/>
+    <w:multiLevelType w:val="hybridMultilevel"/>
+    <w:tmpl w:val="343072C8"/>
+    <w:lvl w:ilvl="0" w:tplc="AD3C6FFE">
+      <w:numFmt w:val="bullet"/>
+      <w:lvlText w:val="-"/>
+      <w:lvlJc w:val="left"/>
+      <w:pPr>
+        <w:ind w:left="720" w:hanging="360"/>
+      </w:pPr>
+      <w:rPr>
+        <w:rFonts w:ascii="Calibri" w:eastAsiaTheme="minorHAnsi" w:hAnsi="Calibri" w:cs="Calibri" w:hint="default"/>
+      </w:rPr>
+    </w:lvl>
+    <w:lvl w:ilvl="1" w:tplc="2C0A0003" w:tentative="1">
+      <w:start w:val="1"/>
+      <w:numFmt w:val="bullet"/>
+      <w:lvlText w:val="o"/>
+      <w:lvlJc w:val="left"/>
+      <w:pPr>
+        <w:ind w:left="1440" w:hanging="360"/>
+      </w:pPr>
+      <w:rPr>
+        <w:rFonts w:ascii="Courier New" w:hAnsi="Courier New" w:cs="Courier New" w:hint="default"/>
+      </w:rPr>
+    </w:lvl>
+    <w:lvl w:ilvl="2" w:tplc="2C0A0005" w:tentative="1">
+      <w:start w:val="1"/>
+      <w:numFmt w:val="bullet"/>
+      <w:lvlText w:val=""/>
+      <w:lvlJc w:val="left"/>
+      <w:pPr>
+        <w:ind w:left="2160" w:hanging="360"/>
+      </w:pPr>
+      <w:rPr>
+        <w:rFonts w:ascii="Wingdings" w:hAnsi="Wingdings" w:hint="default"/>
+      </w:rPr>
+    </w:lvl>
+    <w:lvl w:ilvl="3" w:tplc="2C0A0001" w:tentative="1">
+      <w:start w:val="1"/>
+      <w:numFmt w:val="bullet"/>
+      <w:lvlText w:val=""/>
+      <w:lvlJc w:val="left"/>
+      <w:pPr>
+        <w:ind w:left="2880" w:hanging="360"/>
+      </w:pPr>
+      <w:rPr>
+        <w:rFonts w:ascii="Symbol" w:hAnsi="Symbol" w:hint="default"/>
+      </w:rPr>
+    </w:lvl>
+    <w:lvl w:ilvl="4" w:tplc="2C0A0003" w:tentative="1">
+      <w:start w:val="1"/>
+      <w:numFmt w:val="bullet"/>
+      <w:lvlText w:val="o"/>
+      <w:lvlJc w:val="left"/>
+      <w:pPr>
+        <w:ind w:left="3600" w:hanging="360"/>
+      </w:pPr>
+      <w:rPr>
+        <w:rFonts w:ascii="Courier New" w:hAnsi="Courier New" w:cs="Courier New" w:hint="default"/>
+      </w:rPr>
+    </w:lvl>
+    <w:lvl w:ilvl="5" w:tplc="2C0A0005" w:tentative="1">
+      <w:start w:val="1"/>
+      <w:numFmt w:val="bullet"/>
+      <w:lvlText w:val=""/>
+      <w:lvlJc w:val="left"/>
+      <w:pPr>
+        <w:ind w:left="4320" w:hanging="360"/>
+      </w:pPr>
+      <w:rPr>
+        <w:rFonts w:ascii="Wingdings" w:hAnsi="Wingdings" w:hint="default"/>
+      </w:rPr>
+    </w:lvl>
+    <w:lvl w:ilvl="6" w:tplc="2C0A0001" w:tentative="1">
+      <w:start w:val="1"/>
+      <w:numFmt w:val="bullet"/>
+      <w:lvlText w:val=""/>
+      <w:lvlJc w:val="left"/>
+      <w:pPr>
+        <w:ind w:left="5040" w:hanging="360"/>
+      </w:pPr>
+      <w:rPr>
+        <w:rFonts w:ascii="Symbol" w:hAnsi="Symbol" w:hint="default"/>
+      </w:rPr>
+    </w:lvl>
+    <w:lvl w:ilvl="7" w:tplc="2C0A0003" w:tentative="1">
+      <w:start w:val="1"/>
+      <w:numFmt w:val="bullet"/>
+      <w:lvlText w:val="o"/>
+      <w:lvlJc w:val="left"/>
+      <w:pPr>
+        <w:ind w:left="5760" w:hanging="360"/>
+      </w:pPr>
+      <w:rPr>
+        <w:rFonts w:ascii="Courier New" w:hAnsi="Courier New" w:cs="Courier New" w:hint="default"/>
+      </w:rPr>
+    </w:lvl>
+    <w:lvl w:ilvl="8" w:tplc="2C0A0005" w:tentative="1">
+      <w:start w:val="1"/>
+      <w:numFmt w:val="bullet"/>
+      <w:lvlText w:val=""/>
+      <w:lvlJc w:val="left"/>
+      <w:pPr>
+        <w:ind w:left="6480" w:hanging="360"/>
+      </w:pPr>
+      <w:rPr>
+        <w:rFonts w:ascii="Wingdings" w:hAnsi="Wingdings" w:hint="default"/>
+      </w:rPr>
+    </w:lvl>
+  </w:abstractNum>
+  <w:abstractNum w:abstractNumId="18">
     <w:nsid w:val="54E35976"/>
     <w:multiLevelType w:val="hybridMultilevel"/>
     <w:tmpl w:val="8BE4228E"/>
@@ -3072,7 +4354,7 @@
       </w:rPr>
     </w:lvl>
   </w:abstractNum>
-  <w:abstractNum w:abstractNumId="8" w15:restartNumberingAfterBreak="0">
+  <w:abstractNum w:abstractNumId="19">
     <w:nsid w:val="723829D6"/>
     <w:multiLevelType w:val="hybridMultilevel"/>
     <w:tmpl w:val="5372C130"/>
@@ -3185,7 +4467,7 @@
       </w:rPr>
     </w:lvl>
   </w:abstractNum>
-  <w:abstractNum w:abstractNumId="9" w15:restartNumberingAfterBreak="0">
+  <w:abstractNum w:abstractNumId="20">
     <w:nsid w:val="789E13AC"/>
     <w:multiLevelType w:val="hybridMultilevel"/>
     <w:tmpl w:val="E00CD464"/>
@@ -3298,41 +4580,313 @@
       </w:rPr>
     </w:lvl>
   </w:abstractNum>
+  <w:abstractNum w:abstractNumId="21">
+    <w:nsid w:val="78FB1568"/>
+    <w:multiLevelType w:val="hybridMultilevel"/>
+    <w:tmpl w:val="ECD8ABAC"/>
+    <w:lvl w:ilvl="0" w:tplc="AD3C6FFE">
+      <w:numFmt w:val="bullet"/>
+      <w:lvlText w:val="-"/>
+      <w:lvlJc w:val="left"/>
+      <w:pPr>
+        <w:ind w:left="720" w:hanging="360"/>
+      </w:pPr>
+      <w:rPr>
+        <w:rFonts w:ascii="Calibri" w:eastAsiaTheme="minorHAnsi" w:hAnsi="Calibri" w:cs="Calibri" w:hint="default"/>
+      </w:rPr>
+    </w:lvl>
+    <w:lvl w:ilvl="1" w:tplc="2C0A0003" w:tentative="1">
+      <w:start w:val="1"/>
+      <w:numFmt w:val="bullet"/>
+      <w:lvlText w:val="o"/>
+      <w:lvlJc w:val="left"/>
+      <w:pPr>
+        <w:ind w:left="1440" w:hanging="360"/>
+      </w:pPr>
+      <w:rPr>
+        <w:rFonts w:ascii="Courier New" w:hAnsi="Courier New" w:cs="Courier New" w:hint="default"/>
+      </w:rPr>
+    </w:lvl>
+    <w:lvl w:ilvl="2" w:tplc="2C0A0005" w:tentative="1">
+      <w:start w:val="1"/>
+      <w:numFmt w:val="bullet"/>
+      <w:lvlText w:val=""/>
+      <w:lvlJc w:val="left"/>
+      <w:pPr>
+        <w:ind w:left="2160" w:hanging="360"/>
+      </w:pPr>
+      <w:rPr>
+        <w:rFonts w:ascii="Wingdings" w:hAnsi="Wingdings" w:hint="default"/>
+      </w:rPr>
+    </w:lvl>
+    <w:lvl w:ilvl="3" w:tplc="2C0A0001" w:tentative="1">
+      <w:start w:val="1"/>
+      <w:numFmt w:val="bullet"/>
+      <w:lvlText w:val=""/>
+      <w:lvlJc w:val="left"/>
+      <w:pPr>
+        <w:ind w:left="2880" w:hanging="360"/>
+      </w:pPr>
+      <w:rPr>
+        <w:rFonts w:ascii="Symbol" w:hAnsi="Symbol" w:hint="default"/>
+      </w:rPr>
+    </w:lvl>
+    <w:lvl w:ilvl="4" w:tplc="2C0A0003" w:tentative="1">
+      <w:start w:val="1"/>
+      <w:numFmt w:val="bullet"/>
+      <w:lvlText w:val="o"/>
+      <w:lvlJc w:val="left"/>
+      <w:pPr>
+        <w:ind w:left="3600" w:hanging="360"/>
+      </w:pPr>
+      <w:rPr>
+        <w:rFonts w:ascii="Courier New" w:hAnsi="Courier New" w:cs="Courier New" w:hint="default"/>
+      </w:rPr>
+    </w:lvl>
+    <w:lvl w:ilvl="5" w:tplc="2C0A0005" w:tentative="1">
+      <w:start w:val="1"/>
+      <w:numFmt w:val="bullet"/>
+      <w:lvlText w:val=""/>
+      <w:lvlJc w:val="left"/>
+      <w:pPr>
+        <w:ind w:left="4320" w:hanging="360"/>
+      </w:pPr>
+      <w:rPr>
+        <w:rFonts w:ascii="Wingdings" w:hAnsi="Wingdings" w:hint="default"/>
+      </w:rPr>
+    </w:lvl>
+    <w:lvl w:ilvl="6" w:tplc="2C0A0001" w:tentative="1">
+      <w:start w:val="1"/>
+      <w:numFmt w:val="bullet"/>
+      <w:lvlText w:val=""/>
+      <w:lvlJc w:val="left"/>
+      <w:pPr>
+        <w:ind w:left="5040" w:hanging="360"/>
+      </w:pPr>
+      <w:rPr>
+        <w:rFonts w:ascii="Symbol" w:hAnsi="Symbol" w:hint="default"/>
+      </w:rPr>
+    </w:lvl>
+    <w:lvl w:ilvl="7" w:tplc="2C0A0003" w:tentative="1">
+      <w:start w:val="1"/>
+      <w:numFmt w:val="bullet"/>
+      <w:lvlText w:val="o"/>
+      <w:lvlJc w:val="left"/>
+      <w:pPr>
+        <w:ind w:left="5760" w:hanging="360"/>
+      </w:pPr>
+      <w:rPr>
+        <w:rFonts w:ascii="Courier New" w:hAnsi="Courier New" w:cs="Courier New" w:hint="default"/>
+      </w:rPr>
+    </w:lvl>
+    <w:lvl w:ilvl="8" w:tplc="2C0A0005" w:tentative="1">
+      <w:start w:val="1"/>
+      <w:numFmt w:val="bullet"/>
+      <w:lvlText w:val=""/>
+      <w:lvlJc w:val="left"/>
+      <w:pPr>
+        <w:ind w:left="6480" w:hanging="360"/>
+      </w:pPr>
+      <w:rPr>
+        <w:rFonts w:ascii="Wingdings" w:hAnsi="Wingdings" w:hint="default"/>
+      </w:rPr>
+    </w:lvl>
+  </w:abstractNum>
+  <w:abstractNum w:abstractNumId="22">
+    <w:nsid w:val="79435F75"/>
+    <w:multiLevelType w:val="hybridMultilevel"/>
+    <w:tmpl w:val="98045C50"/>
+    <w:lvl w:ilvl="0" w:tplc="AD3C6FFE">
+      <w:numFmt w:val="bullet"/>
+      <w:lvlText w:val="-"/>
+      <w:lvlJc w:val="left"/>
+      <w:pPr>
+        <w:ind w:left="1080" w:hanging="360"/>
+      </w:pPr>
+      <w:rPr>
+        <w:rFonts w:ascii="Calibri" w:eastAsiaTheme="minorHAnsi" w:hAnsi="Calibri" w:cs="Calibri" w:hint="default"/>
+      </w:rPr>
+    </w:lvl>
+    <w:lvl w:ilvl="1" w:tplc="2C0A0003" w:tentative="1">
+      <w:start w:val="1"/>
+      <w:numFmt w:val="bullet"/>
+      <w:lvlText w:val="o"/>
+      <w:lvlJc w:val="left"/>
+      <w:pPr>
+        <w:ind w:left="1800" w:hanging="360"/>
+      </w:pPr>
+      <w:rPr>
+        <w:rFonts w:ascii="Courier New" w:hAnsi="Courier New" w:cs="Courier New" w:hint="default"/>
+      </w:rPr>
+    </w:lvl>
+    <w:lvl w:ilvl="2" w:tplc="2C0A0005" w:tentative="1">
+      <w:start w:val="1"/>
+      <w:numFmt w:val="bullet"/>
+      <w:lvlText w:val=""/>
+      <w:lvlJc w:val="left"/>
+      <w:pPr>
+        <w:ind w:left="2520" w:hanging="360"/>
+      </w:pPr>
+      <w:rPr>
+        <w:rFonts w:ascii="Wingdings" w:hAnsi="Wingdings" w:hint="default"/>
+      </w:rPr>
+    </w:lvl>
+    <w:lvl w:ilvl="3" w:tplc="2C0A0001" w:tentative="1">
+      <w:start w:val="1"/>
+      <w:numFmt w:val="bullet"/>
+      <w:lvlText w:val=""/>
+      <w:lvlJc w:val="left"/>
+      <w:pPr>
+        <w:ind w:left="3240" w:hanging="360"/>
+      </w:pPr>
+      <w:rPr>
+        <w:rFonts w:ascii="Symbol" w:hAnsi="Symbol" w:hint="default"/>
+      </w:rPr>
+    </w:lvl>
+    <w:lvl w:ilvl="4" w:tplc="2C0A0003" w:tentative="1">
+      <w:start w:val="1"/>
+      <w:numFmt w:val="bullet"/>
+      <w:lvlText w:val="o"/>
+      <w:lvlJc w:val="left"/>
+      <w:pPr>
+        <w:ind w:left="3960" w:hanging="360"/>
+      </w:pPr>
+      <w:rPr>
+        <w:rFonts w:ascii="Courier New" w:hAnsi="Courier New" w:cs="Courier New" w:hint="default"/>
+      </w:rPr>
+    </w:lvl>
+    <w:lvl w:ilvl="5" w:tplc="2C0A0005" w:tentative="1">
+      <w:start w:val="1"/>
+      <w:numFmt w:val="bullet"/>
+      <w:lvlText w:val=""/>
+      <w:lvlJc w:val="left"/>
+      <w:pPr>
+        <w:ind w:left="4680" w:hanging="360"/>
+      </w:pPr>
+      <w:rPr>
+        <w:rFonts w:ascii="Wingdings" w:hAnsi="Wingdings" w:hint="default"/>
+      </w:rPr>
+    </w:lvl>
+    <w:lvl w:ilvl="6" w:tplc="2C0A0001" w:tentative="1">
+      <w:start w:val="1"/>
+      <w:numFmt w:val="bullet"/>
+      <w:lvlText w:val=""/>
+      <w:lvlJc w:val="left"/>
+      <w:pPr>
+        <w:ind w:left="5400" w:hanging="360"/>
+      </w:pPr>
+      <w:rPr>
+        <w:rFonts w:ascii="Symbol" w:hAnsi="Symbol" w:hint="default"/>
+      </w:rPr>
+    </w:lvl>
+    <w:lvl w:ilvl="7" w:tplc="2C0A0003" w:tentative="1">
+      <w:start w:val="1"/>
+      <w:numFmt w:val="bullet"/>
+      <w:lvlText w:val="o"/>
+      <w:lvlJc w:val="left"/>
+      <w:pPr>
+        <w:ind w:left="6120" w:hanging="360"/>
+      </w:pPr>
+      <w:rPr>
+        <w:rFonts w:ascii="Courier New" w:hAnsi="Courier New" w:cs="Courier New" w:hint="default"/>
+      </w:rPr>
+    </w:lvl>
+    <w:lvl w:ilvl="8" w:tplc="2C0A0005" w:tentative="1">
+      <w:start w:val="1"/>
+      <w:numFmt w:val="bullet"/>
+      <w:lvlText w:val=""/>
+      <w:lvlJc w:val="left"/>
+      <w:pPr>
+        <w:ind w:left="6840" w:hanging="360"/>
+      </w:pPr>
+      <w:rPr>
+        <w:rFonts w:ascii="Wingdings" w:hAnsi="Wingdings" w:hint="default"/>
+      </w:rPr>
+    </w:lvl>
+  </w:abstractNum>
   <w:num w:numId="1">
+    <w:abstractNumId w:val="15"/>
+  </w:num>
+  <w:num w:numId="2">
+    <w:abstractNumId w:val="6"/>
+  </w:num>
+  <w:num w:numId="3">
+    <w:abstractNumId w:val="11"/>
+  </w:num>
+  <w:num w:numId="4">
+    <w:abstractNumId w:val="7"/>
+  </w:num>
+  <w:num w:numId="5">
+    <w:abstractNumId w:val="20"/>
+  </w:num>
+  <w:num w:numId="6">
+    <w:abstractNumId w:val="16"/>
+  </w:num>
+  <w:num w:numId="7">
     <w:abstractNumId w:val="5"/>
   </w:num>
-  <w:num w:numId="2">
+  <w:num w:numId="8">
+    <w:abstractNumId w:val="19"/>
+  </w:num>
+  <w:num w:numId="9">
+    <w:abstractNumId w:val="10"/>
+  </w:num>
+  <w:num w:numId="10">
+    <w:abstractNumId w:val="18"/>
+  </w:num>
+  <w:num w:numId="11">
+    <w:abstractNumId w:val="14"/>
+    <w:lvlOverride w:ilvl="0"/>
+    <w:lvlOverride w:ilvl="1"/>
+    <w:lvlOverride w:ilvl="2"/>
+    <w:lvlOverride w:ilvl="3"/>
+    <w:lvlOverride w:ilvl="4"/>
+    <w:lvlOverride w:ilvl="5"/>
+    <w:lvlOverride w:ilvl="6"/>
+    <w:lvlOverride w:ilvl="7"/>
+    <w:lvlOverride w:ilvl="8"/>
+  </w:num>
+  <w:num w:numId="12">
+    <w:abstractNumId w:val="21"/>
+  </w:num>
+  <w:num w:numId="13">
+    <w:abstractNumId w:val="8"/>
+  </w:num>
+  <w:num w:numId="14">
+    <w:abstractNumId w:val="12"/>
+  </w:num>
+  <w:num w:numId="15">
+    <w:abstractNumId w:val="13"/>
+  </w:num>
+  <w:num w:numId="16">
+    <w:abstractNumId w:val="3"/>
+  </w:num>
+  <w:num w:numId="17">
+    <w:abstractNumId w:val="22"/>
+  </w:num>
+  <w:num w:numId="18">
     <w:abstractNumId w:val="1"/>
   </w:num>
-  <w:num w:numId="3">
-    <w:abstractNumId w:val="4"/>
-  </w:num>
-  <w:num w:numId="4">
+  <w:num w:numId="19">
     <w:abstractNumId w:val="2"/>
   </w:num>
-  <w:num w:numId="5">
+  <w:num w:numId="20">
     <w:abstractNumId w:val="9"/>
   </w:num>
-  <w:num w:numId="6">
-    <w:abstractNumId w:val="6"/>
+  <w:num w:numId="21">
+    <w:abstractNumId w:val="17"/>
   </w:num>
-  <w:num w:numId="7">
+  <w:num w:numId="22">
     <w:abstractNumId w:val="0"/>
   </w:num>
-  <w:num w:numId="8">
-    <w:abstractNumId w:val="8"/>
-  </w:num>
-  <w:num w:numId="9">
-    <w:abstractNumId w:val="3"/>
-  </w:num>
-  <w:num w:numId="10">
-    <w:abstractNumId w:val="7"/>
+  <w:num w:numId="23">
+    <w:abstractNumId w:val="4"/>
   </w:num>
 </w:numbering>
 </file>
 
 <file path=word/styles.xml><?xml version="1.0" encoding="utf-8"?>
-<w:styles xmlns:mc="http://schemas.openxmlformats.org/markup-compatibility/2006" xmlns:r="http://schemas.openxmlformats.org/officeDocument/2006/relationships" xmlns:w="http://schemas.openxmlformats.org/wordprocessingml/2006/main" xmlns:w14="http://schemas.microsoft.com/office/word/2010/wordml" xmlns:w15="http://schemas.microsoft.com/office/word/2012/wordml" xmlns:w16se="http://schemas.microsoft.com/office/word/2015/wordml/symex" mc:Ignorable="w14 w15 w16se">
+<w:styles xmlns:mc="http://schemas.openxmlformats.org/markup-compatibility/2006" xmlns:r="http://schemas.openxmlformats.org/officeDocument/2006/relationships" xmlns:w="http://schemas.openxmlformats.org/wordprocessingml/2006/main" xmlns:w14="http://schemas.microsoft.com/office/word/2010/wordml" mc:Ignorable="w14">
   <w:docDefaults>
     <w:rPrDefault>
       <w:rPr>
@@ -3348,378 +4902,144 @@
       </w:pPr>
     </w:pPrDefault>
   </w:docDefaults>
-  <w:latentStyles w:defLockedState="0" w:defUIPriority="99" w:defSemiHidden="0" w:defUnhideWhenUsed="0" w:defQFormat="0" w:count="371">
-    <w:lsdException w:name="Normal" w:uiPriority="0" w:qFormat="1"/>
-    <w:lsdException w:name="heading 1" w:uiPriority="9" w:qFormat="1"/>
-    <w:lsdException w:name="heading 2" w:semiHidden="1" w:uiPriority="9" w:unhideWhenUsed="1" w:qFormat="1"/>
-    <w:lsdException w:name="heading 3" w:semiHidden="1" w:uiPriority="9" w:unhideWhenUsed="1" w:qFormat="1"/>
-    <w:lsdException w:name="heading 4" w:semiHidden="1" w:uiPriority="9" w:unhideWhenUsed="1" w:qFormat="1"/>
-    <w:lsdException w:name="heading 5" w:semiHidden="1" w:uiPriority="9" w:unhideWhenUsed="1" w:qFormat="1"/>
-    <w:lsdException w:name="heading 6" w:semiHidden="1" w:uiPriority="9" w:unhideWhenUsed="1" w:qFormat="1"/>
-    <w:lsdException w:name="heading 7" w:semiHidden="1" w:uiPriority="9" w:unhideWhenUsed="1" w:qFormat="1"/>
-    <w:lsdException w:name="heading 8" w:semiHidden="1" w:uiPriority="9" w:unhideWhenUsed="1" w:qFormat="1"/>
-    <w:lsdException w:name="heading 9" w:semiHidden="1" w:uiPriority="9" w:unhideWhenUsed="1" w:qFormat="1"/>
-    <w:lsdException w:name="index 1" w:semiHidden="1" w:unhideWhenUsed="1"/>
-    <w:lsdException w:name="index 2" w:semiHidden="1" w:unhideWhenUsed="1"/>
-    <w:lsdException w:name="index 3" w:semiHidden="1" w:unhideWhenUsed="1"/>
-    <w:lsdException w:name="index 4" w:semiHidden="1" w:unhideWhenUsed="1"/>
-    <w:lsdException w:name="index 5" w:semiHidden="1" w:unhideWhenUsed="1"/>
-    <w:lsdException w:name="index 6" w:semiHidden="1" w:unhideWhenUsed="1"/>
-    <w:lsdException w:name="index 7" w:semiHidden="1" w:unhideWhenUsed="1"/>
-    <w:lsdException w:name="index 8" w:semiHidden="1" w:unhideWhenUsed="1"/>
-    <w:lsdException w:name="index 9" w:semiHidden="1" w:unhideWhenUsed="1"/>
-    <w:lsdException w:name="toc 1" w:semiHidden="1" w:uiPriority="39" w:unhideWhenUsed="1"/>
-    <w:lsdException w:name="toc 2" w:semiHidden="1" w:uiPriority="39" w:unhideWhenUsed="1"/>
-    <w:lsdException w:name="toc 3" w:semiHidden="1" w:uiPriority="39" w:unhideWhenUsed="1"/>
-    <w:lsdException w:name="toc 4" w:semiHidden="1" w:uiPriority="39" w:unhideWhenUsed="1"/>
-    <w:lsdException w:name="toc 5" w:semiHidden="1" w:uiPriority="39" w:unhideWhenUsed="1"/>
-    <w:lsdException w:name="toc 6" w:semiHidden="1" w:uiPriority="39" w:unhideWhenUsed="1"/>
-    <w:lsdException w:name="toc 7" w:semiHidden="1" w:uiPriority="39" w:unhideWhenUsed="1"/>
-    <w:lsdException w:name="toc 8" w:semiHidden="1" w:uiPriority="39" w:unhideWhenUsed="1"/>
-    <w:lsdException w:name="toc 9" w:semiHidden="1" w:uiPriority="39" w:unhideWhenUsed="1"/>
-    <w:lsdException w:name="Normal Indent" w:semiHidden="1" w:unhideWhenUsed="1"/>
-    <w:lsdException w:name="footnote text" w:semiHidden="1" w:unhideWhenUsed="1"/>
-    <w:lsdException w:name="annotation text" w:semiHidden="1" w:unhideWhenUsed="1"/>
-    <w:lsdException w:name="header" w:semiHidden="1" w:unhideWhenUsed="1"/>
-    <w:lsdException w:name="footer" w:semiHidden="1" w:unhideWhenUsed="1"/>
-    <w:lsdException w:name="index heading" w:semiHidden="1" w:unhideWhenUsed="1"/>
-    <w:lsdException w:name="caption" w:semiHidden="1" w:uiPriority="35" w:unhideWhenUsed="1" w:qFormat="1"/>
-    <w:lsdException w:name="table of figures" w:semiHidden="1" w:unhideWhenUsed="1"/>
-    <w:lsdException w:name="envelope address" w:semiHidden="1" w:unhideWhenUsed="1"/>
-    <w:lsdException w:name="envelope return" w:semiHidden="1" w:unhideWhenUsed="1"/>
-    <w:lsdException w:name="footnote reference" w:semiHidden="1" w:unhideWhenUsed="1"/>
-    <w:lsdException w:name="annotation reference" w:semiHidden="1" w:unhideWhenUsed="1"/>
-    <w:lsdException w:name="line number" w:semiHidden="1" w:unhideWhenUsed="1"/>
-    <w:lsdException w:name="page number" w:semiHidden="1" w:unhideWhenUsed="1"/>
-    <w:lsdException w:name="endnote reference" w:semiHidden="1" w:unhideWhenUsed="1"/>
-    <w:lsdException w:name="endnote text" w:semiHidden="1" w:unhideWhenUsed="1"/>
-    <w:lsdException w:name="table of authorities" w:semiHidden="1" w:unhideWhenUsed="1"/>
-    <w:lsdException w:name="macro" w:semiHidden="1" w:unhideWhenUsed="1"/>
-    <w:lsdException w:name="toa heading" w:semiHidden="1" w:unhideWhenUsed="1"/>
-    <w:lsdException w:name="List" w:semiHidden="1" w:unhideWhenUsed="1"/>
-    <w:lsdException w:name="List Bullet" w:semiHidden="1" w:unhideWhenUsed="1"/>
-    <w:lsdException w:name="List Number" w:semiHidden="1" w:unhideWhenUsed="1"/>
-    <w:lsdException w:name="List 2" w:semiHidden="1" w:unhideWhenUsed="1"/>
-    <w:lsdException w:name="List 3" w:semiHidden="1" w:unhideWhenUsed="1"/>
-    <w:lsdException w:name="List 4" w:semiHidden="1" w:unhideWhenUsed="1"/>
-    <w:lsdException w:name="List 5" w:semiHidden="1" w:unhideWhenUsed="1"/>
-    <w:lsdException w:name="List Bullet 2" w:semiHidden="1" w:unhideWhenUsed="1"/>
-    <w:lsdException w:name="List Bullet 3" w:semiHidden="1" w:unhideWhenUsed="1"/>
-    <w:lsdException w:name="List Bullet 4" w:semiHidden="1" w:unhideWhenUsed="1"/>
-    <w:lsdException w:name="List Bullet 5" w:semiHidden="1" w:unhideWhenUsed="1"/>
-    <w:lsdException w:name="List Number 2" w:semiHidden="1" w:unhideWhenUsed="1"/>
-    <w:lsdException w:name="List Number 3" w:semiHidden="1" w:unhideWhenUsed="1"/>
-    <w:lsdException w:name="List Number 4" w:semiHidden="1" w:unhideWhenUsed="1"/>
-    <w:lsdException w:name="List Number 5" w:semiHidden="1" w:unhideWhenUsed="1"/>
-    <w:lsdException w:name="Title" w:uiPriority="10" w:qFormat="1"/>
-    <w:lsdException w:name="Closing" w:semiHidden="1" w:unhideWhenUsed="1"/>
-    <w:lsdException w:name="Signature" w:semiHidden="1" w:unhideWhenUsed="1"/>
-    <w:lsdException w:name="Default Paragraph Font" w:semiHidden="1" w:uiPriority="1" w:unhideWhenUsed="1"/>
-    <w:lsdException w:name="Body Text" w:semiHidden="1" w:unhideWhenUsed="1"/>
-    <w:lsdException w:name="Body Text Indent" w:semiHidden="1" w:unhideWhenUsed="1"/>
-    <w:lsdException w:name="List Continue" w:semiHidden="1" w:unhideWhenUsed="1"/>
-    <w:lsdException w:name="List Continue 2" w:semiHidden="1" w:unhideWhenUsed="1"/>
-    <w:lsdException w:name="List Continue 3" w:semiHidden="1" w:unhideWhenUsed="1"/>
-    <w:lsdException w:name="List Continue 4" w:semiHidden="1" w:unhideWhenUsed="1"/>
-    <w:lsdException w:name="List Continue 5" w:semiHidden="1" w:unhideWhenUsed="1"/>
-    <w:lsdException w:name="Message Header" w:semiHidden="1" w:unhideWhenUsed="1"/>
-    <w:lsdException w:name="Subtitle" w:uiPriority="11" w:qFormat="1"/>
-    <w:lsdException w:name="Salutation" w:semiHidden="1" w:unhideWhenUsed="1"/>
-    <w:lsdException w:name="Date" w:semiHidden="1" w:unhideWhenUsed="1"/>
-    <w:lsdException w:name="Body Text First Indent" w:semiHidden="1" w:unhideWhenUsed="1"/>
-    <w:lsdException w:name="Body Text First Indent 2" w:semiHidden="1" w:unhideWhenUsed="1"/>
-    <w:lsdException w:name="Note Heading" w:semiHidden="1" w:unhideWhenUsed="1"/>
-    <w:lsdException w:name="Body Text 2" w:semiHidden="1" w:unhideWhenUsed="1"/>
-    <w:lsdException w:name="Body Text 3" w:semiHidden="1" w:unhideWhenUsed="1"/>
-    <w:lsdException w:name="Body Text Indent 2" w:semiHidden="1" w:unhideWhenUsed="1"/>
-    <w:lsdException w:name="Body Text Indent 3" w:semiHidden="1" w:unhideWhenUsed="1"/>
-    <w:lsdException w:name="Block Text" w:semiHidden="1" w:unhideWhenUsed="1"/>
-    <w:lsdException w:name="Hyperlink" w:semiHidden="1" w:unhideWhenUsed="1"/>
-    <w:lsdException w:name="FollowedHyperlink" w:semiHidden="1" w:unhideWhenUsed="1"/>
-    <w:lsdException w:name="Strong" w:uiPriority="22" w:qFormat="1"/>
-    <w:lsdException w:name="Emphasis" w:uiPriority="20" w:qFormat="1"/>
-    <w:lsdException w:name="Document Map" w:semiHidden="1" w:unhideWhenUsed="1"/>
-    <w:lsdException w:name="Plain Text" w:semiHidden="1" w:unhideWhenUsed="1"/>
-    <w:lsdException w:name="E-mail Signature" w:semiHidden="1" w:unhideWhenUsed="1"/>
-    <w:lsdException w:name="HTML Top of Form" w:semiHidden="1" w:unhideWhenUsed="1"/>
-    <w:lsdException w:name="HTML Bottom of Form" w:semiHidden="1" w:unhideWhenUsed="1"/>
-    <w:lsdException w:name="Normal (Web)" w:semiHidden="1" w:unhideWhenUsed="1"/>
-    <w:lsdException w:name="HTML Acronym" w:semiHidden="1" w:unhideWhenUsed="1"/>
-    <w:lsdException w:name="HTML Address" w:semiHidden="1" w:unhideWhenUsed="1"/>
-    <w:lsdException w:name="HTML Cite" w:semiHidden="1" w:unhideWhenUsed="1"/>
-    <w:lsdException w:name="HTML Code" w:semiHidden="1" w:unhideWhenUsed="1"/>
-    <w:lsdException w:name="HTML Definition" w:semiHidden="1" w:unhideWhenUsed="1"/>
-    <w:lsdException w:name="HTML Keyboard" w:semiHidden="1" w:unhideWhenUsed="1"/>
-    <w:lsdException w:name="HTML Preformatted" w:semiHidden="1" w:unhideWhenUsed="1"/>
-    <w:lsdException w:name="HTML Sample" w:semiHidden="1" w:unhideWhenUsed="1"/>
-    <w:lsdException w:name="HTML Typewriter" w:semiHidden="1" w:unhideWhenUsed="1"/>
-    <w:lsdException w:name="HTML Variable" w:semiHidden="1" w:unhideWhenUsed="1"/>
-    <w:lsdException w:name="Normal Table" w:semiHidden="1" w:unhideWhenUsed="1"/>
-    <w:lsdException w:name="annotation subject" w:semiHidden="1" w:unhideWhenUsed="1"/>
-    <w:lsdException w:name="No List" w:semiHidden="1" w:unhideWhenUsed="1"/>
-    <w:lsdException w:name="Outline List 1" w:semiHidden="1" w:unhideWhenUsed="1"/>
-    <w:lsdException w:name="Outline List 2" w:semiHidden="1" w:unhideWhenUsed="1"/>
-    <w:lsdException w:name="Outline List 3" w:semiHidden="1" w:unhideWhenUsed="1"/>
-    <w:lsdException w:name="Table Simple 1" w:semiHidden="1" w:unhideWhenUsed="1"/>
-    <w:lsdException w:name="Table Simple 2" w:semiHidden="1" w:unhideWhenUsed="1"/>
-    <w:lsdException w:name="Table Simple 3" w:semiHidden="1" w:unhideWhenUsed="1"/>
-    <w:lsdException w:name="Table Classic 1" w:semiHidden="1" w:unhideWhenUsed="1"/>
-    <w:lsdException w:name="Table Classic 2" w:semiHidden="1" w:unhideWhenUsed="1"/>
-    <w:lsdException w:name="Table Classic 3" w:semiHidden="1" w:unhideWhenUsed="1"/>
-    <w:lsdException w:name="Table Classic 4" w:semiHidden="1" w:unhideWhenUsed="1"/>
-    <w:lsdException w:name="Table Colorful 1" w:semiHidden="1" w:unhideWhenUsed="1"/>
-    <w:lsdException w:name="Table Colorful 2" w:semiHidden="1" w:unhideWhenUsed="1"/>
-    <w:lsdException w:name="Table Colorful 3" w:semiHidden="1" w:unhideWhenUsed="1"/>
-    <w:lsdException w:name="Table Columns 1" w:semiHidden="1" w:unhideWhenUsed="1"/>
-    <w:lsdException w:name="Table Columns 2" w:semiHidden="1" w:unhideWhenUsed="1"/>
-    <w:lsdException w:name="Table Columns 3" w:semiHidden="1" w:unhideWhenUsed="1"/>
-    <w:lsdException w:name="Table Columns 4" w:semiHidden="1" w:unhideWhenUsed="1"/>
-    <w:lsdException w:name="Table Columns 5" w:semiHidden="1" w:unhideWhenUsed="1"/>
-    <w:lsdException w:name="Table Grid 1" w:semiHidden="1" w:unhideWhenUsed="1"/>
-    <w:lsdException w:name="Table Grid 2" w:semiHidden="1" w:unhideWhenUsed="1"/>
-    <w:lsdException w:name="Table Grid 3" w:semiHidden="1" w:unhideWhenUsed="1"/>
-    <w:lsdException w:name="Table Grid 4" w:semiHidden="1" w:unhideWhenUsed="1"/>
-    <w:lsdException w:name="Table Grid 5" w:semiHidden="1" w:unhideWhenUsed="1"/>
-    <w:lsdException w:name="Table Grid 6" w:semiHidden="1" w:unhideWhenUsed="1"/>
-    <w:lsdException w:name="Table Grid 7" w:semiHidden="1" w:unhideWhenUsed="1"/>
-    <w:lsdException w:name="Table Grid 8" w:semiHidden="1" w:unhideWhenUsed="1"/>
-    <w:lsdException w:name="Table List 1" w:semiHidden="1" w:unhideWhenUsed="1"/>
-    <w:lsdException w:name="Table List 2" w:semiHidden="1" w:unhideWhenUsed="1"/>
-    <w:lsdException w:name="Table List 3" w:semiHidden="1" w:unhideWhenUsed="1"/>
-    <w:lsdException w:name="Table List 4" w:semiHidden="1" w:unhideWhenUsed="1"/>
-    <w:lsdException w:name="Table List 5" w:semiHidden="1" w:unhideWhenUsed="1"/>
-    <w:lsdException w:name="Table List 6" w:semiHidden="1" w:unhideWhenUsed="1"/>
-    <w:lsdException w:name="Table List 7" w:semiHidden="1" w:unhideWhenUsed="1"/>
-    <w:lsdException w:name="Table List 8" w:semiHidden="1" w:unhideWhenUsed="1"/>
-    <w:lsdException w:name="Table 3D effects 1" w:semiHidden="1" w:unhideWhenUsed="1"/>
-    <w:lsdException w:name="Table 3D effects 2" w:semiHidden="1" w:unhideWhenUsed="1"/>
-    <w:lsdException w:name="Table 3D effects 3" w:semiHidden="1" w:unhideWhenUsed="1"/>
-    <w:lsdException w:name="Table Contemporary" w:semiHidden="1" w:unhideWhenUsed="1"/>
-    <w:lsdException w:name="Table Elegant" w:semiHidden="1" w:unhideWhenUsed="1"/>
-    <w:lsdException w:name="Table Professional" w:semiHidden="1" w:unhideWhenUsed="1"/>
-    <w:lsdException w:name="Table Subtle 1" w:semiHidden="1" w:unhideWhenUsed="1"/>
-    <w:lsdException w:name="Table Subtle 2" w:semiHidden="1" w:unhideWhenUsed="1"/>
-    <w:lsdException w:name="Table Web 1" w:semiHidden="1" w:unhideWhenUsed="1"/>
-    <w:lsdException w:name="Table Web 2" w:semiHidden="1" w:unhideWhenUsed="1"/>
-    <w:lsdException w:name="Table Web 3" w:semiHidden="1" w:unhideWhenUsed="1"/>
-    <w:lsdException w:name="Balloon Text" w:semiHidden="1" w:unhideWhenUsed="1"/>
-    <w:lsdException w:name="Table Grid" w:uiPriority="39"/>
-    <w:lsdException w:name="Table Theme" w:semiHidden="1" w:unhideWhenUsed="1"/>
-    <w:lsdException w:name="Placeholder Text" w:semiHidden="1"/>
-    <w:lsdException w:name="No Spacing" w:uiPriority="1" w:qFormat="1"/>
-    <w:lsdException w:name="Light Shading" w:uiPriority="60"/>
-    <w:lsdException w:name="Light List" w:uiPriority="61"/>
-    <w:lsdException w:name="Light Grid" w:uiPriority="62"/>
-    <w:lsdException w:name="Medium Shading 1" w:uiPriority="63"/>
-    <w:lsdException w:name="Medium Shading 2" w:uiPriority="64"/>
-    <w:lsdException w:name="Medium List 1" w:uiPriority="65"/>
-    <w:lsdException w:name="Medium List 2" w:uiPriority="66"/>
-    <w:lsdException w:name="Medium Grid 1" w:uiPriority="67"/>
-    <w:lsdException w:name="Medium Grid 2" w:uiPriority="68"/>
-    <w:lsdException w:name="Medium Grid 3" w:uiPriority="69"/>
-    <w:lsdException w:name="Dark List" w:uiPriority="70"/>
-    <w:lsdException w:name="Colorful Shading" w:uiPriority="71"/>
-    <w:lsdException w:name="Colorful List" w:uiPriority="72"/>
-    <w:lsdException w:name="Colorful Grid" w:uiPriority="73"/>
-    <w:lsdException w:name="Light Shading Accent 1" w:uiPriority="60"/>
-    <w:lsdException w:name="Light List Accent 1" w:uiPriority="61"/>
-    <w:lsdException w:name="Light Grid Accent 1" w:uiPriority="62"/>
-    <w:lsdException w:name="Medium Shading 1 Accent 1" w:uiPriority="63"/>
-    <w:lsdException w:name="Medium Shading 2 Accent 1" w:uiPriority="64"/>
-    <w:lsdException w:name="Medium List 1 Accent 1" w:uiPriority="65"/>
-    <w:lsdException w:name="Revision" w:semiHidden="1"/>
-    <w:lsdException w:name="List Paragraph" w:uiPriority="34" w:qFormat="1"/>
-    <w:lsdException w:name="Quote" w:uiPriority="29" w:qFormat="1"/>
-    <w:lsdException w:name="Intense Quote" w:uiPriority="30" w:qFormat="1"/>
-    <w:lsdException w:name="Medium List 2 Accent 1" w:uiPriority="66"/>
-    <w:lsdException w:name="Medium Grid 1 Accent 1" w:uiPriority="67"/>
-    <w:lsdException w:name="Medium Grid 2 Accent 1" w:uiPriority="68"/>
-    <w:lsdException w:name="Medium Grid 3 Accent 1" w:uiPriority="69"/>
-    <w:lsdException w:name="Dark List Accent 1" w:uiPriority="70"/>
-    <w:lsdException w:name="Colorful Shading Accent 1" w:uiPriority="71"/>
-    <w:lsdException w:name="Colorful List Accent 1" w:uiPriority="72"/>
-    <w:lsdException w:name="Colorful Grid Accent 1" w:uiPriority="73"/>
-    <w:lsdException w:name="Light Shading Accent 2" w:uiPriority="60"/>
-    <w:lsdException w:name="Light List Accent 2" w:uiPriority="61"/>
-    <w:lsdException w:name="Light Grid Accent 2" w:uiPriority="62"/>
-    <w:lsdException w:name="Medium Shading 1 Accent 2" w:uiPriority="63"/>
-    <w:lsdException w:name="Medium Shading 2 Accent 2" w:uiPriority="64"/>
-    <w:lsdException w:name="Medium List 1 Accent 2" w:uiPriority="65"/>
-    <w:lsdException w:name="Medium List 2 Accent 2" w:uiPriority="66"/>
-    <w:lsdException w:name="Medium Grid 1 Accent 2" w:uiPriority="67"/>
-    <w:lsdException w:name="Medium Grid 2 Accent 2" w:uiPriority="68"/>
-    <w:lsdException w:name="Medium Grid 3 Accent 2" w:uiPriority="69"/>
-    <w:lsdException w:name="Dark List Accent 2" w:uiPriority="70"/>
-    <w:lsdException w:name="Colorful Shading Accent 2" w:uiPriority="71"/>
-    <w:lsdException w:name="Colorful List Accent 2" w:uiPriority="72"/>
-    <w:lsdException w:name="Colorful Grid Accent 2" w:uiPriority="73"/>
-    <w:lsdException w:name="Light Shading Accent 3" w:uiPriority="60"/>
-    <w:lsdException w:name="Light List Accent 3" w:uiPriority="61"/>
-    <w:lsdException w:name="Light Grid Accent 3" w:uiPriority="62"/>
-    <w:lsdException w:name="Medium Shading 1 Accent 3" w:uiPriority="63"/>
-    <w:lsdException w:name="Medium Shading 2 Accent 3" w:uiPriority="64"/>
-    <w:lsdException w:name="Medium List 1 Accent 3" w:uiPriority="65"/>
-    <w:lsdException w:name="Medium List 2 Accent 3" w:uiPriority="66"/>
-    <w:lsdException w:name="Medium Grid 1 Accent 3" w:uiPriority="67"/>
-    <w:lsdException w:name="Medium Grid 2 Accent 3" w:uiPriority="68"/>
-    <w:lsdException w:name="Medium Grid 3 Accent 3" w:uiPriority="69"/>
-    <w:lsdException w:name="Dark List Accent 3" w:uiPriority="70"/>
-    <w:lsdException w:name="Colorful Shading Accent 3" w:uiPriority="71"/>
-    <w:lsdException w:name="Colorful List Accent 3" w:uiPriority="72"/>
-    <w:lsdException w:name="Colorful Grid Accent 3" w:uiPriority="73"/>
-    <w:lsdException w:name="Light Shading Accent 4" w:uiPriority="60"/>
-    <w:lsdException w:name="Light List Accent 4" w:uiPriority="61"/>
-    <w:lsdException w:name="Light Grid Accent 4" w:uiPriority="62"/>
-    <w:lsdException w:name="Medium Shading 1 Accent 4" w:uiPriority="63"/>
-    <w:lsdException w:name="Medium Shading 2 Accent 4" w:uiPriority="64"/>
-    <w:lsdException w:name="Medium List 1 Accent 4" w:uiPriority="65"/>
-    <w:lsdException w:name="Medium List 2 Accent 4" w:uiPriority="66"/>
-    <w:lsdException w:name="Medium Grid 1 Accent 4" w:uiPriority="67"/>
-    <w:lsdException w:name="Medium Grid 2 Accent 4" w:uiPriority="68"/>
-    <w:lsdException w:name="Medium Grid 3 Accent 4" w:uiPriority="69"/>
-    <w:lsdException w:name="Dark List Accent 4" w:uiPriority="70"/>
-    <w:lsdException w:name="Colorful Shading Accent 4" w:uiPriority="71"/>
-    <w:lsdException w:name="Colorful List Accent 4" w:uiPriority="72"/>
-    <w:lsdException w:name="Colorful Grid Accent 4" w:uiPriority="73"/>
-    <w:lsdException w:name="Light Shading Accent 5" w:uiPriority="60"/>
-    <w:lsdException w:name="Light List Accent 5" w:uiPriority="61"/>
-    <w:lsdException w:name="Light Grid Accent 5" w:uiPriority="62"/>
-    <w:lsdException w:name="Medium Shading 1 Accent 5" w:uiPriority="63"/>
-    <w:lsdException w:name="Medium Shading 2 Accent 5" w:uiPriority="64"/>
-    <w:lsdException w:name="Medium List 1 Accent 5" w:uiPriority="65"/>
-    <w:lsdException w:name="Medium List 2 Accent 5" w:uiPriority="66"/>
-    <w:lsdException w:name="Medium Grid 1 Accent 5" w:uiPriority="67"/>
-    <w:lsdException w:name="Medium Grid 2 Accent 5" w:uiPriority="68"/>
-    <w:lsdException w:name="Medium Grid 3 Accent 5" w:uiPriority="69"/>
-    <w:lsdException w:name="Dark List Accent 5" w:uiPriority="70"/>
-    <w:lsdException w:name="Colorful Shading Accent 5" w:uiPriority="71"/>
-    <w:lsdException w:name="Colorful List Accent 5" w:uiPriority="72"/>
-    <w:lsdException w:name="Colorful Grid Accent 5" w:uiPriority="73"/>
-    <w:lsdException w:name="Light Shading Accent 6" w:uiPriority="60"/>
-    <w:lsdException w:name="Light List Accent 6" w:uiPriority="61"/>
-    <w:lsdException w:name="Light Grid Accent 6" w:uiPriority="62"/>
-    <w:lsdException w:name="Medium Shading 1 Accent 6" w:uiPriority="63"/>
-    <w:lsdException w:name="Medium Shading 2 Accent 6" w:uiPriority="64"/>
-    <w:lsdException w:name="Medium List 1 Accent 6" w:uiPriority="65"/>
-    <w:lsdException w:name="Medium List 2 Accent 6" w:uiPriority="66"/>
-    <w:lsdException w:name="Medium Grid 1 Accent 6" w:uiPriority="67"/>
-    <w:lsdException w:name="Medium Grid 2 Accent 6" w:uiPriority="68"/>
-    <w:lsdException w:name="Medium Grid 3 Accent 6" w:uiPriority="69"/>
-    <w:lsdException w:name="Dark List Accent 6" w:uiPriority="70"/>
-    <w:lsdException w:name="Colorful Shading Accent 6" w:uiPriority="71"/>
-    <w:lsdException w:name="Colorful List Accent 6" w:uiPriority="72"/>
-    <w:lsdException w:name="Colorful Grid Accent 6" w:uiPriority="73"/>
-    <w:lsdException w:name="Subtle Emphasis" w:uiPriority="19" w:qFormat="1"/>
-    <w:lsdException w:name="Intense Emphasis" w:uiPriority="21" w:qFormat="1"/>
-    <w:lsdException w:name="Subtle Reference" w:uiPriority="31" w:qFormat="1"/>
-    <w:lsdException w:name="Intense Reference" w:uiPriority="32" w:qFormat="1"/>
-    <w:lsdException w:name="Book Title" w:uiPriority="33" w:qFormat="1"/>
-    <w:lsdException w:name="Bibliography" w:semiHidden="1" w:uiPriority="37" w:unhideWhenUsed="1"/>
-    <w:lsdException w:name="TOC Heading" w:semiHidden="1" w:uiPriority="39" w:unhideWhenUsed="1" w:qFormat="1"/>
-    <w:lsdException w:name="Plain Table 1" w:uiPriority="41"/>
-    <w:lsdException w:name="Plain Table 2" w:uiPriority="42"/>
-    <w:lsdException w:name="Plain Table 3" w:uiPriority="43"/>
-    <w:lsdException w:name="Plain Table 4" w:uiPriority="44"/>
-    <w:lsdException w:name="Plain Table 5" w:uiPriority="45"/>
-    <w:lsdException w:name="Grid Table Light" w:uiPriority="40"/>
-    <w:lsdException w:name="Grid Table 1 Light" w:uiPriority="46"/>
-    <w:lsdException w:name="Grid Table 2" w:uiPriority="47"/>
-    <w:lsdException w:name="Grid Table 3" w:uiPriority="48"/>
-    <w:lsdException w:name="Grid Table 4" w:uiPriority="49"/>
-    <w:lsdException w:name="Grid Table 5 Dark" w:uiPriority="50"/>
-    <w:lsdException w:name="Grid Table 6 Colorful" w:uiPriority="51"/>
-    <w:lsdException w:name="Grid Table 7 Colorful" w:uiPriority="52"/>
-    <w:lsdException w:name="Grid Table 1 Light Accent 1" w:uiPriority="46"/>
-    <w:lsdException w:name="Grid Table 2 Accent 1" w:uiPriority="47"/>
-    <w:lsdException w:name="Grid Table 3 Accent 1" w:uiPriority="48"/>
-    <w:lsdException w:name="Grid Table 4 Accent 1" w:uiPriority="49"/>
-    <w:lsdException w:name="Grid Table 5 Dark Accent 1" w:uiPriority="50"/>
-    <w:lsdException w:name="Grid Table 6 Colorful Accent 1" w:uiPriority="51"/>
-    <w:lsdException w:name="Grid Table 7 Colorful Accent 1" w:uiPriority="52"/>
-    <w:lsdException w:name="Grid Table 1 Light Accent 2" w:uiPriority="46"/>
-    <w:lsdException w:name="Grid Table 2 Accent 2" w:uiPriority="47"/>
-    <w:lsdException w:name="Grid Table 3 Accent 2" w:uiPriority="48"/>
-    <w:lsdException w:name="Grid Table 4 Accent 2" w:uiPriority="49"/>
-    <w:lsdException w:name="Grid Table 5 Dark Accent 2" w:uiPriority="50"/>
-    <w:lsdException w:name="Grid Table 6 Colorful Accent 2" w:uiPriority="51"/>
-    <w:lsdException w:name="Grid Table 7 Colorful Accent 2" w:uiPriority="52"/>
-    <w:lsdException w:name="Grid Table 1 Light Accent 3" w:uiPriority="46"/>
-    <w:lsdException w:name="Grid Table 2 Accent 3" w:uiPriority="47"/>
-    <w:lsdException w:name="Grid Table 3 Accent 3" w:uiPriority="48"/>
-    <w:lsdException w:name="Grid Table 4 Accent 3" w:uiPriority="49"/>
-    <w:lsdException w:name="Grid Table 5 Dark Accent 3" w:uiPriority="50"/>
-    <w:lsdException w:name="Grid Table 6 Colorful Accent 3" w:uiPriority="51"/>
-    <w:lsdException w:name="Grid Table 7 Colorful Accent 3" w:uiPriority="52"/>
-    <w:lsdException w:name="Grid Table 1 Light Accent 4" w:uiPriority="46"/>
-    <w:lsdException w:name="Grid Table 2 Accent 4" w:uiPriority="47"/>
-    <w:lsdException w:name="Grid Table 3 Accent 4" w:uiPriority="48"/>
-    <w:lsdException w:name="Grid Table 4 Accent 4" w:uiPriority="49"/>
-    <w:lsdException w:name="Grid Table 5 Dark Accent 4" w:uiPriority="50"/>
-    <w:lsdException w:name="Grid Table 6 Colorful Accent 4" w:uiPriority="51"/>
-    <w:lsdException w:name="Grid Table 7 Colorful Accent 4" w:uiPriority="52"/>
-    <w:lsdException w:name="Grid Table 1 Light Accent 5" w:uiPriority="46"/>
-    <w:lsdException w:name="Grid Table 2 Accent 5" w:uiPriority="47"/>
-    <w:lsdException w:name="Grid Table 3 Accent 5" w:uiPriority="48"/>
-    <w:lsdException w:name="Grid Table 4 Accent 5" w:uiPriority="49"/>
-    <w:lsdException w:name="Grid Table 5 Dark Accent 5" w:uiPriority="50"/>
-    <w:lsdException w:name="Grid Table 6 Colorful Accent 5" w:uiPriority="51"/>
-    <w:lsdException w:name="Grid Table 7 Colorful Accent 5" w:uiPriority="52"/>
-    <w:lsdException w:name="Grid Table 1 Light Accent 6" w:uiPriority="46"/>
-    <w:lsdException w:name="Grid Table 2 Accent 6" w:uiPriority="47"/>
-    <w:lsdException w:name="Grid Table 3 Accent 6" w:uiPriority="48"/>
-    <w:lsdException w:name="Grid Table 4 Accent 6" w:uiPriority="49"/>
-    <w:lsdException w:name="Grid Table 5 Dark Accent 6" w:uiPriority="50"/>
-    <w:lsdException w:name="Grid Table 6 Colorful Accent 6" w:uiPriority="51"/>
-    <w:lsdException w:name="Grid Table 7 Colorful Accent 6" w:uiPriority="52"/>
-    <w:lsdException w:name="List Table 1 Light" w:uiPriority="46"/>
-    <w:lsdException w:name="List Table 2" w:uiPriority="47"/>
-    <w:lsdException w:name="List Table 3" w:uiPriority="48"/>
-    <w:lsdException w:name="List Table 4" w:uiPriority="49"/>
-    <w:lsdException w:name="List Table 5 Dark" w:uiPriority="50"/>
-    <w:lsdException w:name="List Table 6 Colorful" w:uiPriority="51"/>
-    <w:lsdException w:name="List Table 7 Colorful" w:uiPriority="52"/>
-    <w:lsdException w:name="List Table 1 Light Accent 1" w:uiPriority="46"/>
-    <w:lsdException w:name="List Table 2 Accent 1" w:uiPriority="47"/>
-    <w:lsdException w:name="List Table 3 Accent 1" w:uiPriority="48"/>
-    <w:lsdException w:name="List Table 4 Accent 1" w:uiPriority="49"/>
-    <w:lsdException w:name="List Table 5 Dark Accent 1" w:uiPriority="50"/>
-    <w:lsdException w:name="List Table 6 Colorful Accent 1" w:uiPriority="51"/>
-    <w:lsdException w:name="List Table 7 Colorful Accent 1" w:uiPriority="52"/>
-    <w:lsdException w:name="List Table 1 Light Accent 2" w:uiPriority="46"/>
-    <w:lsdException w:name="List Table 2 Accent 2" w:uiPriority="47"/>
-    <w:lsdException w:name="List Table 3 Accent 2" w:uiPriority="48"/>
-    <w:lsdException w:name="List Table 4 Accent 2" w:uiPriority="49"/>
-    <w:lsdException w:name="List Table 5 Dark Accent 2" w:uiPriority="50"/>
-    <w:lsdException w:name="List Table 6 Colorful Accent 2" w:uiPriority="51"/>
-    <w:lsdException w:name="List Table 7 Colorful Accent 2" w:uiPriority="52"/>
-    <w:lsdException w:name="List Table 1 Light Accent 3" w:uiPriority="46"/>
-    <w:lsdException w:name="List Table 2 Accent 3" w:uiPriority="47"/>
-    <w:lsdException w:name="List Table 3 Accent 3" w:uiPriority="48"/>
-    <w:lsdException w:name="List Table 4 Accent 3" w:uiPriority="49"/>
-    <w:lsdException w:name="List Table 5 Dark Accent 3" w:uiPriority="50"/>
-    <w:lsdException w:name="List Table 6 Colorful Accent 3" w:uiPriority="51"/>
-    <w:lsdException w:name="List Table 7 Colorful Accent 3" w:uiPriority="52"/>
-    <w:lsdException w:name="List Table 1 Light Accent 4" w:uiPriority="46"/>
-    <w:lsdException w:name="List Table 2 Accent 4" w:uiPriority="47"/>
-    <w:lsdException w:name="List Table 3 Accent 4" w:uiPriority="48"/>
-    <w:lsdException w:name="List Table 4 Accent 4" w:uiPriority="49"/>
-    <w:lsdException w:name="List Table 5 Dark Accent 4" w:uiPriority="50"/>
-    <w:lsdException w:name="List Table 6 Colorful Accent 4" w:uiPriority="51"/>
-    <w:lsdException w:name="List Table 7 Colorful Accent 4" w:uiPriority="52"/>
-    <w:lsdException w:name="List Table 1 Light Accent 5" w:uiPriority="46"/>
-    <w:lsdException w:name="List Table 2 Accent 5" w:uiPriority="47"/>
-    <w:lsdException w:name="List Table 3 Accent 5" w:uiPriority="48"/>
-    <w:lsdException w:name="List Table 4 Accent 5" w:uiPriority="49"/>
-    <w:lsdException w:name="List Table 5 Dark Accent 5" w:uiPriority="50"/>
-    <w:lsdException w:name="List Table 6 Colorful Accent 5" w:uiPriority="51"/>
-    <w:lsdException w:name="List Table 7 Colorful Accent 5" w:uiPriority="52"/>
-    <w:lsdException w:name="List Table 1 Light Accent 6" w:uiPriority="46"/>
-    <w:lsdException w:name="List Table 2 Accent 6" w:uiPriority="47"/>
-    <w:lsdException w:name="List Table 3 Accent 6" w:uiPriority="48"/>
-    <w:lsdException w:name="List Table 4 Accent 6" w:uiPriority="49"/>
-    <w:lsdException w:name="List Table 5 Dark Accent 6" w:uiPriority="50"/>
-    <w:lsdException w:name="List Table 6 Colorful Accent 6" w:uiPriority="51"/>
-    <w:lsdException w:name="List Table 7 Colorful Accent 6" w:uiPriority="52"/>
+  <w:latentStyles w:defLockedState="0" w:defUIPriority="99" w:defSemiHidden="1" w:defUnhideWhenUsed="1" w:defQFormat="0" w:count="267">
+    <w:lsdException w:name="Normal" w:semiHidden="0" w:uiPriority="0" w:unhideWhenUsed="0" w:qFormat="1"/>
+    <w:lsdException w:name="heading 1" w:semiHidden="0" w:uiPriority="9" w:unhideWhenUsed="0" w:qFormat="1"/>
+    <w:lsdException w:name="heading 2" w:uiPriority="9" w:qFormat="1"/>
+    <w:lsdException w:name="heading 3" w:uiPriority="9" w:qFormat="1"/>
+    <w:lsdException w:name="heading 4" w:uiPriority="9" w:qFormat="1"/>
+    <w:lsdException w:name="heading 5" w:uiPriority="9" w:qFormat="1"/>
+    <w:lsdException w:name="heading 6" w:uiPriority="9" w:qFormat="1"/>
+    <w:lsdException w:name="heading 7" w:uiPriority="9" w:qFormat="1"/>
+    <w:lsdException w:name="heading 8" w:uiPriority="9" w:qFormat="1"/>
+    <w:lsdException w:name="heading 9" w:uiPriority="9" w:qFormat="1"/>
+    <w:lsdException w:name="toc 1" w:uiPriority="39"/>
+    <w:lsdException w:name="toc 2" w:uiPriority="39"/>
+    <w:lsdException w:name="toc 3" w:uiPriority="39"/>
+    <w:lsdException w:name="toc 4" w:uiPriority="39"/>
+    <w:lsdException w:name="toc 5" w:uiPriority="39"/>
+    <w:lsdException w:name="toc 6" w:uiPriority="39"/>
+    <w:lsdException w:name="toc 7" w:uiPriority="39"/>
+    <w:lsdException w:name="toc 8" w:uiPriority="39"/>
+    <w:lsdException w:name="toc 9" w:uiPriority="39"/>
+    <w:lsdException w:name="caption" w:uiPriority="35" w:qFormat="1"/>
+    <w:lsdException w:name="Title" w:semiHidden="0" w:uiPriority="10" w:unhideWhenUsed="0" w:qFormat="1"/>
+    <w:lsdException w:name="Default Paragraph Font" w:uiPriority="1"/>
+    <w:lsdException w:name="Subtitle" w:semiHidden="0" w:uiPriority="11" w:unhideWhenUsed="0" w:qFormat="1"/>
+    <w:lsdException w:name="Strong" w:semiHidden="0" w:uiPriority="22" w:unhideWhenUsed="0" w:qFormat="1"/>
+    <w:lsdException w:name="Emphasis" w:semiHidden="0" w:uiPriority="20" w:unhideWhenUsed="0" w:qFormat="1"/>
+    <w:lsdException w:name="Table Grid" w:semiHidden="0" w:uiPriority="39" w:unhideWhenUsed="0"/>
+    <w:lsdException w:name="Placeholder Text" w:unhideWhenUsed="0"/>
+    <w:lsdException w:name="No Spacing" w:semiHidden="0" w:uiPriority="1" w:unhideWhenUsed="0" w:qFormat="1"/>
+    <w:lsdException w:name="Light Shading" w:semiHidden="0" w:uiPriority="60" w:unhideWhenUsed="0"/>
+    <w:lsdException w:name="Light List" w:semiHidden="0" w:uiPriority="61" w:unhideWhenUsed="0"/>
+    <w:lsdException w:name="Light Grid" w:semiHidden="0" w:uiPriority="62" w:unhideWhenUsed="0"/>
+    <w:lsdException w:name="Medium Shading 1" w:semiHidden="0" w:uiPriority="63" w:unhideWhenUsed="0"/>
+    <w:lsdException w:name="Medium Shading 2" w:semiHidden="0" w:uiPriority="64" w:unhideWhenUsed="0"/>
+    <w:lsdException w:name="Medium List 1" w:semiHidden="0" w:uiPriority="65" w:unhideWhenUsed="0"/>
+    <w:lsdException w:name="Medium List 2" w:semiHidden="0" w:uiPriority="66" w:unhideWhenUsed="0"/>
+    <w:lsdException w:name="Medium Grid 1" w:semiHidden="0" w:uiPriority="67" w:unhideWhenUsed="0"/>
+    <w:lsdException w:name="Medium Grid 2" w:semiHidden="0" w:uiPriority="68" w:unhideWhenUsed="0"/>
+    <w:lsdException w:name="Medium Grid 3" w:semiHidden="0" w:uiPriority="69" w:unhideWhenUsed="0"/>
+    <w:lsdException w:name="Dark List" w:semiHidden="0" w:uiPriority="70" w:unhideWhenUsed="0"/>
+    <w:lsdException w:name="Colorful Shading" w:semiHidden="0" w:uiPriority="71" w:unhideWhenUsed="0"/>
+    <w:lsdException w:name="Colorful List" w:semiHidden="0" w:uiPriority="72" w:unhideWhenUsed="0"/>
+    <w:lsdException w:name="Colorful Grid" w:semiHidden="0" w:uiPriority="73" w:unhideWhenUsed="0"/>
+    <w:lsdException w:name="Light Shading Accent 1" w:semiHidden="0" w:uiPriority="60" w:unhideWhenUsed="0"/>
+    <w:lsdException w:name="Light List Accent 1" w:semiHidden="0" w:uiPriority="61" w:unhideWhenUsed="0"/>
+    <w:lsdException w:name="Light Grid Accent 1" w:semiHidden="0" w:uiPriority="62" w:unhideWhenUsed="0"/>
+    <w:lsdException w:name="Medium Shading 1 Accent 1" w:semiHidden="0" w:uiPriority="63" w:unhideWhenUsed="0"/>
+    <w:lsdException w:name="Medium Shading 2 Accent 1" w:semiHidden="0" w:uiPriority="64" w:unhideWhenUsed="0"/>
+    <w:lsdException w:name="Medium List 1 Accent 1" w:semiHidden="0" w:uiPriority="65" w:unhideWhenUsed="0"/>
+    <w:lsdException w:name="Revision" w:unhideWhenUsed="0"/>
+    <w:lsdException w:name="List Paragraph" w:semiHidden="0" w:uiPriority="34" w:unhideWhenUsed="0" w:qFormat="1"/>
+    <w:lsdException w:name="Quote" w:semiHidden="0" w:uiPriority="29" w:unhideWhenUsed="0" w:qFormat="1"/>
+    <w:lsdException w:name="Intense Quote" w:semiHidden="0" w:uiPriority="30" w:unhideWhenUsed="0" w:qFormat="1"/>
+    <w:lsdException w:name="Medium List 2 Accent 1" w:semiHidden="0" w:uiPriority="66" w:unhideWhenUsed="0"/>
+    <w:lsdException w:name="Medium Grid 1 Accent 1" w:semiHidden="0" w:uiPriority="67" w:unhideWhenUsed="0"/>
+    <w:lsdException w:name="Medium Grid 2 Accent 1" w:semiHidden="0" w:uiPriority="68" w:unhideWhenUsed="0"/>
+    <w:lsdException w:name="Medium Grid 3 Accent 1" w:semiHidden="0" w:uiPriority="69" w:unhideWhenUsed="0"/>
+    <w:lsdException w:name="Dark List Accent 1" w:semiHidden="0" w:uiPriority="70" w:unhideWhenUsed="0"/>
+    <w:lsdException w:name="Colorful Shading Accent 1" w:semiHidden="0" w:uiPriority="71" w:unhideWhenUsed="0"/>
+    <w:lsdException w:name="Colorful List Accent 1" w:semiHidden="0" w:uiPriority="72" w:unhideWhenUsed="0"/>
+    <w:lsdException w:name="Colorful Grid Accent 1" w:semiHidden="0" w:uiPriority="73" w:unhideWhenUsed="0"/>
+    <w:lsdException w:name="Light Shading Accent 2" w:semiHidden="0" w:uiPriority="60" w:unhideWhenUsed="0"/>
+    <w:lsdException w:name="Light List Accent 2" w:semiHidden="0" w:uiPriority="61" w:unhideWhenUsed="0"/>
+    <w:lsdException w:name="Light Grid Accent 2" w:semiHidden="0" w:uiPriority="62" w:unhideWhenUsed="0"/>
+    <w:lsdException w:name="Medium Shading 1 Accent 2" w:semiHidden="0" w:uiPriority="63" w:unhideWhenUsed="0"/>
+    <w:lsdException w:name="Medium Shading 2 Accent 2" w:semiHidden="0" w:uiPriority="64" w:unhideWhenUsed="0"/>
+    <w:lsdException w:name="Medium List 1 Accent 2" w:semiHidden="0" w:uiPriority="65" w:unhideWhenUsed="0"/>
+    <w:lsdException w:name="Medium List 2 Accent 2" w:semiHidden="0" w:uiPriority="66" w:unhideWhenUsed="0"/>
+    <w:lsdException w:name="Medium Grid 1 Accent 2" w:semiHidden="0" w:uiPriority="67" w:unhideWhenUsed="0"/>
+    <w:lsdException w:name="Medium Grid 2 Accent 2" w:semiHidden="0" w:uiPriority="68" w:unhideWhenUsed="0"/>
+    <w:lsdException w:name="Medium Grid 3 Accent 2" w:semiHidden="0" w:uiPriority="69" w:unhideWhenUsed="0"/>
+    <w:lsdException w:name="Dark List Accent 2" w:semiHidden="0" w:uiPriority="70" w:unhideWhenUsed="0"/>
+    <w:lsdException w:name="Colorful Shading Accent 2" w:semiHidden="0" w:uiPriority="71" w:unhideWhenUsed="0"/>
+    <w:lsdException w:name="Colorful List Accent 2" w:semiHidden="0" w:uiPriority="72" w:unhideWhenUsed="0"/>
+    <w:lsdException w:name="Colorful Grid Accent 2" w:semiHidden="0" w:uiPriority="73" w:unhideWhenUsed="0"/>
+    <w:lsdException w:name="Light Shading Accent 3" w:semiHidden="0" w:uiPriority="60" w:unhideWhenUsed="0"/>
+    <w:lsdException w:name="Light List Accent 3" w:semiHidden="0" w:uiPriority="61" w:unhideWhenUsed="0"/>
+    <w:lsdException w:name="Light Grid Accent 3" w:semiHidden="0" w:uiPriority="62" w:unhideWhenUsed="0"/>
+    <w:lsdException w:name="Medium Shading 1 Accent 3" w:semiHidden="0" w:uiPriority="63" w:unhideWhenUsed="0"/>
+    <w:lsdException w:name="Medium Shading 2 Accent 3" w:semiHidden="0" w:uiPriority="64" w:unhideWhenUsed="0"/>
+    <w:lsdException w:name="Medium List 1 Accent 3" w:semiHidden="0" w:uiPriority="65" w:unhideWhenUsed="0"/>
+    <w:lsdException w:name="Medium List 2 Accent 3" w:semiHidden="0" w:uiPriority="66" w:unhideWhenUsed="0"/>
+    <w:lsdException w:name="Medium Grid 1 Accent 3" w:semiHidden="0" w:uiPriority="67" w:unhideWhenUsed="0"/>
+    <w:lsdException w:name="Medium Grid 2 Accent 3" w:semiHidden="0" w:uiPriority="68" w:unhideWhenUsed="0"/>
+    <w:lsdException w:name="Medium Grid 3 Accent 3" w:semiHidden="0" w:uiPriority="69" w:unhideWhenUsed="0"/>
+    <w:lsdException w:name="Dark List Accent 3" w:semiHidden="0" w:uiPriority="70" w:unhideWhenUsed="0"/>
+    <w:lsdException w:name="Colorful Shading Accent 3" w:semiHidden="0" w:uiPriority="71" w:unhideWhenUsed="0"/>
+    <w:lsdException w:name="Colorful List Accent 3" w:semiHidden="0" w:uiPriority="72" w:unhideWhenUsed="0"/>
+    <w:lsdException w:name="Colorful Grid Accent 3" w:semiHidden="0" w:uiPriority="73" w:unhideWhenUsed="0"/>
+    <w:lsdException w:name="Light Shading Accent 4" w:semiHidden="0" w:uiPriority="60" w:unhideWhenUsed="0"/>
+    <w:lsdException w:name="Light List Accent 4" w:semiHidden="0" w:uiPriority="61" w:unhideWhenUsed="0"/>
+    <w:lsdException w:name="Light Grid Accent 4" w:semiHidden="0" w:uiPriority="62" w:unhideWhenUsed="0"/>
+    <w:lsdException w:name="Medium Shading 1 Accent 4" w:semiHidden="0" w:uiPriority="63" w:unhideWhenUsed="0"/>
+    <w:lsdException w:name="Medium Shading 2 Accent 4" w:semiHidden="0" w:uiPriority="64" w:unhideWhenUsed="0"/>
+    <w:lsdException w:name="Medium List 1 Accent 4" w:semiHidden="0" w:uiPriority="65" w:unhideWhenUsed="0"/>
+    <w:lsdException w:name="Medium List 2 Accent 4" w:semiHidden="0" w:uiPriority="66" w:unhideWhenUsed="0"/>
+    <w:lsdException w:name="Medium Grid 1 Accent 4" w:semiHidden="0" w:uiPriority="67" w:unhideWhenUsed="0"/>
+    <w:lsdException w:name="Medium Grid 2 Accent 4" w:semiHidden="0" w:uiPriority="68" w:unhideWhenUsed="0"/>
+    <w:lsdException w:name="Medium Grid 3 Accent 4" w:semiHidden="0" w:uiPriority="69" w:unhideWhenUsed="0"/>
+    <w:lsdException w:name="Dark List Accent 4" w:semiHidden="0" w:uiPriority="70" w:unhideWhenUsed="0"/>
+    <w:lsdException w:name="Colorful Shading Accent 4" w:semiHidden="0" w:uiPriority="71" w:unhideWhenUsed="0"/>
+    <w:lsdException w:name="Colorful List Accent 4" w:semiHidden="0" w:uiPriority="72" w:unhideWhenUsed="0"/>
+    <w:lsdException w:name="Colorful Grid Accent 4" w:semiHidden="0" w:uiPriority="73" w:unhideWhenUsed="0"/>
+    <w:lsdException w:name="Light Shading Accent 5" w:semiHidden="0" w:uiPriority="60" w:unhideWhenUsed="0"/>
+    <w:lsdException w:name="Light List Accent 5" w:semiHidden="0" w:uiPriority="61" w:unhideWhenUsed="0"/>
+    <w:lsdException w:name="Light Grid Accent 5" w:semiHidden="0" w:uiPriority="62" w:unhideWhenUsed="0"/>
+    <w:lsdException w:name="Medium Shading 1 Accent 5" w:semiHidden="0" w:uiPriority="63" w:unhideWhenUsed="0"/>
+    <w:lsdException w:name="Medium Shading 2 Accent 5" w:semiHidden="0" w:uiPriority="64" w:unhideWhenUsed="0"/>
+    <w:lsdException w:name="Medium List 1 Accent 5" w:semiHidden="0" w:uiPriority="65" w:unhideWhenUsed="0"/>
+    <w:lsdException w:name="Medium List 2 Accent 5" w:semiHidden="0" w:uiPriority="66" w:unhideWhenUsed="0"/>
+    <w:lsdException w:name="Medium Grid 1 Accent 5" w:semiHidden="0" w:uiPriority="67" w:unhideWhenUsed="0"/>
+    <w:lsdException w:name="Medium Grid 2 Accent 5" w:semiHidden="0" w:uiPriority="68" w:unhideWhenUsed="0"/>
+    <w:lsdException w:name="Medium Grid 3 Accent 5" w:semiHidden="0" w:uiPriority="69" w:unhideWhenUsed="0"/>
+    <w:lsdException w:name="Dark List Accent 5" w:semiHidden="0" w:uiPriority="70" w:unhideWhenUsed="0"/>
+    <w:lsdException w:name="Colorful Shading Accent 5" w:semiHidden="0" w:uiPriority="71" w:unhideWhenUsed="0"/>
+    <w:lsdException w:name="Colorful List Accent 5" w:semiHidden="0" w:uiPriority="72" w:unhideWhenUsed="0"/>
+    <w:lsdException w:name="Colorful Grid Accent 5" w:semiHidden="0" w:uiPriority="73" w:unhideWhenUsed="0"/>
+    <w:lsdException w:name="Light Shading Accent 6" w:semiHidden="0" w:uiPriority="60" w:unhideWhenUsed="0"/>
+    <w:lsdException w:name="Light List Accent 6" w:semiHidden="0" w:uiPriority="61" w:unhideWhenUsed="0"/>
+    <w:lsdException w:name="Light Grid Accent 6" w:semiHidden="0" w:uiPriority="62" w:unhideWhenUsed="0"/>
+    <w:lsdException w:name="Medium Shading 1 Accent 6" w:semiHidden="0" w:uiPriority="63" w:unhideWhenUsed="0"/>
+    <w:lsdException w:name="Medium Shading 2 Accent 6" w:semiHidden="0" w:uiPriority="64" w:unhideWhenUsed="0"/>
+    <w:lsdException w:name="Medium List 1 Accent 6" w:semiHidden="0" w:uiPriority="65" w:unhideWhenUsed="0"/>
+    <w:lsdException w:name="Medium List 2 Accent 6" w:semiHidden="0" w:uiPriority="66" w:unhideWhenUsed="0"/>
+    <w:lsdException w:name="Medium Grid 1 Accent 6" w:semiHidden="0" w:uiPriority="67" w:unhideWhenUsed="0"/>
+    <w:lsdException w:name="Medium Grid 2 Accent 6" w:semiHidden="0" w:uiPriority="68" w:unhideWhenUsed="0"/>
+    <w:lsdException w:name="Medium Grid 3 Accent 6" w:semiHidden="0" w:uiPriority="69" w:unhideWhenUsed="0"/>
+    <w:lsdException w:name="Dark List Accent 6" w:semiHidden="0" w:uiPriority="70" w:unhideWhenUsed="0"/>
+    <w:lsdException w:name="Colorful Shading Accent 6" w:semiHidden="0" w:uiPriority="71" w:unhideWhenUsed="0"/>
+    <w:lsdException w:name="Colorful List Accent 6" w:semiHidden="0" w:uiPriority="72" w:unhideWhenUsed="0"/>
+    <w:lsdException w:name="Colorful Grid Accent 6" w:semiHidden="0" w:uiPriority="73" w:unhideWhenUsed="0"/>
+    <w:lsdException w:name="Subtle Emphasis" w:semiHidden="0" w:uiPriority="19" w:unhideWhenUsed="0" w:qFormat="1"/>
+    <w:lsdException w:name="Intense Emphasis" w:semiHidden="0" w:uiPriority="21" w:unhideWhenUsed="0" w:qFormat="1"/>
+    <w:lsdException w:name="Subtle Reference" w:semiHidden="0" w:uiPriority="31" w:unhideWhenUsed="0" w:qFormat="1"/>
+    <w:lsdException w:name="Intense Reference" w:semiHidden="0" w:uiPriority="32" w:unhideWhenUsed="0" w:qFormat="1"/>
+    <w:lsdException w:name="Book Title" w:semiHidden="0" w:uiPriority="33" w:unhideWhenUsed="0" w:qFormat="1"/>
+    <w:lsdException w:name="Bibliography" w:uiPriority="37"/>
+    <w:lsdException w:name="TOC Heading" w:uiPriority="39" w:qFormat="1"/>
   </w:latentStyles>
   <w:style w:type="paragraph" w:default="1" w:styleId="Normal">
     <w:name w:val="Normal"/>
@@ -3761,6 +5081,7 @@
       <w:spacing w:after="0" w:line="240" w:lineRule="auto"/>
     </w:pPr>
     <w:tblPr>
+      <w:tblInd w:w="0" w:type="dxa"/>
       <w:tblBorders>
         <w:top w:val="single" w:sz="4" w:space="0" w:color="auto"/>
         <w:left w:val="single" w:sz="4" w:space="0" w:color="auto"/>
@@ -3769,6 +5090,239 @@
         <w:insideH w:val="single" w:sz="4" w:space="0" w:color="auto"/>
         <w:insideV w:val="single" w:sz="4" w:space="0" w:color="auto"/>
       </w:tblBorders>
+      <w:tblCellMar>
+        <w:top w:w="0" w:type="dxa"/>
+        <w:left w:w="108" w:type="dxa"/>
+        <w:bottom w:w="0" w:type="dxa"/>
+        <w:right w:w="108" w:type="dxa"/>
+      </w:tblCellMar>
+    </w:tblPr>
+  </w:style>
+  <w:style w:type="paragraph" w:styleId="Prrafodelista">
+    <w:name w:val="List Paragraph"/>
+    <w:basedOn w:val="Normal"/>
+    <w:uiPriority w:val="34"/>
+    <w:qFormat/>
+    <w:rsid w:val="006A00F7"/>
+    <w:pPr>
+      <w:ind w:left="720"/>
+      <w:contextualSpacing/>
+    </w:pPr>
+  </w:style>
+</w:styles>
+</file>
+
+<file path=word/stylesWithEffects.xml><?xml version="1.0" encoding="utf-8"?>
+<w:styles xmlns:wpc="http://schemas.microsoft.com/office/word/2010/wordprocessingCanvas" xmlns:mc="http://schemas.openxmlformats.org/markup-compatibility/2006" xmlns:o="urn:schemas-microsoft-com:office:office" xmlns:r="http://schemas.openxmlformats.org/officeDocument/2006/relationships" xmlns:m="http://schemas.openxmlformats.org/officeDocument/2006/math" xmlns:v="urn:schemas-microsoft-com:vml" xmlns:wp14="http://schemas.microsoft.com/office/word/2010/wordprocessingDrawing" xmlns:wp="http://schemas.openxmlformats.org/drawingml/2006/wordprocessingDrawing" xmlns:w10="urn:schemas-microsoft-com:office:word" xmlns:w="http://schemas.openxmlformats.org/wordprocessingml/2006/main" xmlns:w14="http://schemas.microsoft.com/office/word/2010/wordml" xmlns:wpg="http://schemas.microsoft.com/office/word/2010/wordprocessingGroup" xmlns:wpi="http://schemas.microsoft.com/office/word/2010/wordprocessingInk" xmlns:wne="http://schemas.microsoft.com/office/word/2006/wordml" xmlns:wps="http://schemas.microsoft.com/office/word/2010/wordprocessingShape" mc:Ignorable="w14 wp14">
+  <w:docDefaults>
+    <w:rPrDefault>
+      <w:rPr>
+        <w:rFonts w:asciiTheme="minorHAnsi" w:eastAsiaTheme="minorHAnsi" w:hAnsiTheme="minorHAnsi" w:cstheme="minorBidi"/>
+        <w:sz w:val="22"/>
+        <w:szCs w:val="22"/>
+        <w:lang w:val="en-US" w:eastAsia="en-US" w:bidi="ar-SA"/>
+      </w:rPr>
+    </w:rPrDefault>
+    <w:pPrDefault>
+      <w:pPr>
+        <w:spacing w:after="160" w:line="259" w:lineRule="auto"/>
+      </w:pPr>
+    </w:pPrDefault>
+  </w:docDefaults>
+  <w:latentStyles w:defLockedState="0" w:defUIPriority="99" w:defSemiHidden="1" w:defUnhideWhenUsed="1" w:defQFormat="0" w:count="267">
+    <w:lsdException w:name="Normal" w:semiHidden="0" w:uiPriority="0" w:unhideWhenUsed="0" w:qFormat="1"/>
+    <w:lsdException w:name="heading 1" w:semiHidden="0" w:uiPriority="9" w:unhideWhenUsed="0" w:qFormat="1"/>
+    <w:lsdException w:name="heading 2" w:uiPriority="9" w:qFormat="1"/>
+    <w:lsdException w:name="heading 3" w:uiPriority="9" w:qFormat="1"/>
+    <w:lsdException w:name="heading 4" w:uiPriority="9" w:qFormat="1"/>
+    <w:lsdException w:name="heading 5" w:uiPriority="9" w:qFormat="1"/>
+    <w:lsdException w:name="heading 6" w:uiPriority="9" w:qFormat="1"/>
+    <w:lsdException w:name="heading 7" w:uiPriority="9" w:qFormat="1"/>
+    <w:lsdException w:name="heading 8" w:uiPriority="9" w:qFormat="1"/>
+    <w:lsdException w:name="heading 9" w:uiPriority="9" w:qFormat="1"/>
+    <w:lsdException w:name="toc 1" w:uiPriority="39"/>
+    <w:lsdException w:name="toc 2" w:uiPriority="39"/>
+    <w:lsdException w:name="toc 3" w:uiPriority="39"/>
+    <w:lsdException w:name="toc 4" w:uiPriority="39"/>
+    <w:lsdException w:name="toc 5" w:uiPriority="39"/>
+    <w:lsdException w:name="toc 6" w:uiPriority="39"/>
+    <w:lsdException w:name="toc 7" w:uiPriority="39"/>
+    <w:lsdException w:name="toc 8" w:uiPriority="39"/>
+    <w:lsdException w:name="toc 9" w:uiPriority="39"/>
+    <w:lsdException w:name="caption" w:uiPriority="35" w:qFormat="1"/>
+    <w:lsdException w:name="Title" w:semiHidden="0" w:uiPriority="10" w:unhideWhenUsed="0" w:qFormat="1"/>
+    <w:lsdException w:name="Default Paragraph Font" w:uiPriority="1"/>
+    <w:lsdException w:name="Subtitle" w:semiHidden="0" w:uiPriority="11" w:unhideWhenUsed="0" w:qFormat="1"/>
+    <w:lsdException w:name="Strong" w:semiHidden="0" w:uiPriority="22" w:unhideWhenUsed="0" w:qFormat="1"/>
+    <w:lsdException w:name="Emphasis" w:semiHidden="0" w:uiPriority="20" w:unhideWhenUsed="0" w:qFormat="1"/>
+    <w:lsdException w:name="Table Grid" w:semiHidden="0" w:uiPriority="39" w:unhideWhenUsed="0"/>
+    <w:lsdException w:name="Placeholder Text" w:unhideWhenUsed="0"/>
+    <w:lsdException w:name="No Spacing" w:semiHidden="0" w:uiPriority="1" w:unhideWhenUsed="0" w:qFormat="1"/>
+    <w:lsdException w:name="Light Shading" w:semiHidden="0" w:uiPriority="60" w:unhideWhenUsed="0"/>
+    <w:lsdException w:name="Light List" w:semiHidden="0" w:uiPriority="61" w:unhideWhenUsed="0"/>
+    <w:lsdException w:name="Light Grid" w:semiHidden="0" w:uiPriority="62" w:unhideWhenUsed="0"/>
+    <w:lsdException w:name="Medium Shading 1" w:semiHidden="0" w:uiPriority="63" w:unhideWhenUsed="0"/>
+    <w:lsdException w:name="Medium Shading 2" w:semiHidden="0" w:uiPriority="64" w:unhideWhenUsed="0"/>
+    <w:lsdException w:name="Medium List 1" w:semiHidden="0" w:uiPriority="65" w:unhideWhenUsed="0"/>
+    <w:lsdException w:name="Medium List 2" w:semiHidden="0" w:uiPriority="66" w:unhideWhenUsed="0"/>
+    <w:lsdException w:name="Medium Grid 1" w:semiHidden="0" w:uiPriority="67" w:unhideWhenUsed="0"/>
+    <w:lsdException w:name="Medium Grid 2" w:semiHidden="0" w:uiPriority="68" w:unhideWhenUsed="0"/>
+    <w:lsdException w:name="Medium Grid 3" w:semiHidden="0" w:uiPriority="69" w:unhideWhenUsed="0"/>
+    <w:lsdException w:name="Dark List" w:semiHidden="0" w:uiPriority="70" w:unhideWhenUsed="0"/>
+    <w:lsdException w:name="Colorful Shading" w:semiHidden="0" w:uiPriority="71" w:unhideWhenUsed="0"/>
+    <w:lsdException w:name="Colorful List" w:semiHidden="0" w:uiPriority="72" w:unhideWhenUsed="0"/>
+    <w:lsdException w:name="Colorful Grid" w:semiHidden="0" w:uiPriority="73" w:unhideWhenUsed="0"/>
+    <w:lsdException w:name="Light Shading Accent 1" w:semiHidden="0" w:uiPriority="60" w:unhideWhenUsed="0"/>
+    <w:lsdException w:name="Light List Accent 1" w:semiHidden="0" w:uiPriority="61" w:unhideWhenUsed="0"/>
+    <w:lsdException w:name="Light Grid Accent 1" w:semiHidden="0" w:uiPriority="62" w:unhideWhenUsed="0"/>
+    <w:lsdException w:name="Medium Shading 1 Accent 1" w:semiHidden="0" w:uiPriority="63" w:unhideWhenUsed="0"/>
+    <w:lsdException w:name="Medium Shading 2 Accent 1" w:semiHidden="0" w:uiPriority="64" w:unhideWhenUsed="0"/>
+    <w:lsdException w:name="Medium List 1 Accent 1" w:semiHidden="0" w:uiPriority="65" w:unhideWhenUsed="0"/>
+    <w:lsdException w:name="Revision" w:unhideWhenUsed="0"/>
+    <w:lsdException w:name="List Paragraph" w:semiHidden="0" w:uiPriority="34" w:unhideWhenUsed="0" w:qFormat="1"/>
+    <w:lsdException w:name="Quote" w:semiHidden="0" w:uiPriority="29" w:unhideWhenUsed="0" w:qFormat="1"/>
+    <w:lsdException w:name="Intense Quote" w:semiHidden="0" w:uiPriority="30" w:unhideWhenUsed="0" w:qFormat="1"/>
+    <w:lsdException w:name="Medium List 2 Accent 1" w:semiHidden="0" w:uiPriority="66" w:unhideWhenUsed="0"/>
+    <w:lsdException w:name="Medium Grid 1 Accent 1" w:semiHidden="0" w:uiPriority="67" w:unhideWhenUsed="0"/>
+    <w:lsdException w:name="Medium Grid 2 Accent 1" w:semiHidden="0" w:uiPriority="68" w:unhideWhenUsed="0"/>
+    <w:lsdException w:name="Medium Grid 3 Accent 1" w:semiHidden="0" w:uiPriority="69" w:unhideWhenUsed="0"/>
+    <w:lsdException w:name="Dark List Accent 1" w:semiHidden="0" w:uiPriority="70" w:unhideWhenUsed="0"/>
+    <w:lsdException w:name="Colorful Shading Accent 1" w:semiHidden="0" w:uiPriority="71" w:unhideWhenUsed="0"/>
+    <w:lsdException w:name="Colorful List Accent 1" w:semiHidden="0" w:uiPriority="72" w:unhideWhenUsed="0"/>
+    <w:lsdException w:name="Colorful Grid Accent 1" w:semiHidden="0" w:uiPriority="73" w:unhideWhenUsed="0"/>
+    <w:lsdException w:name="Light Shading Accent 2" w:semiHidden="0" w:uiPriority="60" w:unhideWhenUsed="0"/>
+    <w:lsdException w:name="Light List Accent 2" w:semiHidden="0" w:uiPriority="61" w:unhideWhenUsed="0"/>
+    <w:lsdException w:name="Light Grid Accent 2" w:semiHidden="0" w:uiPriority="62" w:unhideWhenUsed="0"/>
+    <w:lsdException w:name="Medium Shading 1 Accent 2" w:semiHidden="0" w:uiPriority="63" w:unhideWhenUsed="0"/>
+    <w:lsdException w:name="Medium Shading 2 Accent 2" w:semiHidden="0" w:uiPriority="64" w:unhideWhenUsed="0"/>
+    <w:lsdException w:name="Medium List 1 Accent 2" w:semiHidden="0" w:uiPriority="65" w:unhideWhenUsed="0"/>
+    <w:lsdException w:name="Medium List 2 Accent 2" w:semiHidden="0" w:uiPriority="66" w:unhideWhenUsed="0"/>
+    <w:lsdException w:name="Medium Grid 1 Accent 2" w:semiHidden="0" w:uiPriority="67" w:unhideWhenUsed="0"/>
+    <w:lsdException w:name="Medium Grid 2 Accent 2" w:semiHidden="0" w:uiPriority="68" w:unhideWhenUsed="0"/>
+    <w:lsdException w:name="Medium Grid 3 Accent 2" w:semiHidden="0" w:uiPriority="69" w:unhideWhenUsed="0"/>
+    <w:lsdException w:name="Dark List Accent 2" w:semiHidden="0" w:uiPriority="70" w:unhideWhenUsed="0"/>
+    <w:lsdException w:name="Colorful Shading Accent 2" w:semiHidden="0" w:uiPriority="71" w:unhideWhenUsed="0"/>
+    <w:lsdException w:name="Colorful List Accent 2" w:semiHidden="0" w:uiPriority="72" w:unhideWhenUsed="0"/>
+    <w:lsdException w:name="Colorful Grid Accent 2" w:semiHidden="0" w:uiPriority="73" w:unhideWhenUsed="0"/>
+    <w:lsdException w:name="Light Shading Accent 3" w:semiHidden="0" w:uiPriority="60" w:unhideWhenUsed="0"/>
+    <w:lsdException w:name="Light List Accent 3" w:semiHidden="0" w:uiPriority="61" w:unhideWhenUsed="0"/>
+    <w:lsdException w:name="Light Grid Accent 3" w:semiHidden="0" w:uiPriority="62" w:unhideWhenUsed="0"/>
+    <w:lsdException w:name="Medium Shading 1 Accent 3" w:semiHidden="0" w:uiPriority="63" w:unhideWhenUsed="0"/>
+    <w:lsdException w:name="Medium Shading 2 Accent 3" w:semiHidden="0" w:uiPriority="64" w:unhideWhenUsed="0"/>
+    <w:lsdException w:name="Medium List 1 Accent 3" w:semiHidden="0" w:uiPriority="65" w:unhideWhenUsed="0"/>
+    <w:lsdException w:name="Medium List 2 Accent 3" w:semiHidden="0" w:uiPriority="66" w:unhideWhenUsed="0"/>
+    <w:lsdException w:name="Medium Grid 1 Accent 3" w:semiHidden="0" w:uiPriority="67" w:unhideWhenUsed="0"/>
+    <w:lsdException w:name="Medium Grid 2 Accent 3" w:semiHidden="0" w:uiPriority="68" w:unhideWhenUsed="0"/>
+    <w:lsdException w:name="Medium Grid 3 Accent 3" w:semiHidden="0" w:uiPriority="69" w:unhideWhenUsed="0"/>
+    <w:lsdException w:name="Dark List Accent 3" w:semiHidden="0" w:uiPriority="70" w:unhideWhenUsed="0"/>
+    <w:lsdException w:name="Colorful Shading Accent 3" w:semiHidden="0" w:uiPriority="71" w:unhideWhenUsed="0"/>
+    <w:lsdException w:name="Colorful List Accent 3" w:semiHidden="0" w:uiPriority="72" w:unhideWhenUsed="0"/>
+    <w:lsdException w:name="Colorful Grid Accent 3" w:semiHidden="0" w:uiPriority="73" w:unhideWhenUsed="0"/>
+    <w:lsdException w:name="Light Shading Accent 4" w:semiHidden="0" w:uiPriority="60" w:unhideWhenUsed="0"/>
+    <w:lsdException w:name="Light List Accent 4" w:semiHidden="0" w:uiPriority="61" w:unhideWhenUsed="0"/>
+    <w:lsdException w:name="Light Grid Accent 4" w:semiHidden="0" w:uiPriority="62" w:unhideWhenUsed="0"/>
+    <w:lsdException w:name="Medium Shading 1 Accent 4" w:semiHidden="0" w:uiPriority="63" w:unhideWhenUsed="0"/>
+    <w:lsdException w:name="Medium Shading 2 Accent 4" w:semiHidden="0" w:uiPriority="64" w:unhideWhenUsed="0"/>
+    <w:lsdException w:name="Medium List 1 Accent 4" w:semiHidden="0" w:uiPriority="65" w:unhideWhenUsed="0"/>
+    <w:lsdException w:name="Medium List 2 Accent 4" w:semiHidden="0" w:uiPriority="66" w:unhideWhenUsed="0"/>
+    <w:lsdException w:name="Medium Grid 1 Accent 4" w:semiHidden="0" w:uiPriority="67" w:unhideWhenUsed="0"/>
+    <w:lsdException w:name="Medium Grid 2 Accent 4" w:semiHidden="0" w:uiPriority="68" w:unhideWhenUsed="0"/>
+    <w:lsdException w:name="Medium Grid 3 Accent 4" w:semiHidden="0" w:uiPriority="69" w:unhideWhenUsed="0"/>
+    <w:lsdException w:name="Dark List Accent 4" w:semiHidden="0" w:uiPriority="70" w:unhideWhenUsed="0"/>
+    <w:lsdException w:name="Colorful Shading Accent 4" w:semiHidden="0" w:uiPriority="71" w:unhideWhenUsed="0"/>
+    <w:lsdException w:name="Colorful List Accent 4" w:semiHidden="0" w:uiPriority="72" w:unhideWhenUsed="0"/>
+    <w:lsdException w:name="Colorful Grid Accent 4" w:semiHidden="0" w:uiPriority="73" w:unhideWhenUsed="0"/>
+    <w:lsdException w:name="Light Shading Accent 5" w:semiHidden="0" w:uiPriority="60" w:unhideWhenUsed="0"/>
+    <w:lsdException w:name="Light List Accent 5" w:semiHidden="0" w:uiPriority="61" w:unhideWhenUsed="0"/>
+    <w:lsdException w:name="Light Grid Accent 5" w:semiHidden="0" w:uiPriority="62" w:unhideWhenUsed="0"/>
+    <w:lsdException w:name="Medium Shading 1 Accent 5" w:semiHidden="0" w:uiPriority="63" w:unhideWhenUsed="0"/>
+    <w:lsdException w:name="Medium Shading 2 Accent 5" w:semiHidden="0" w:uiPriority="64" w:unhideWhenUsed="0"/>
+    <w:lsdException w:name="Medium List 1 Accent 5" w:semiHidden="0" w:uiPriority="65" w:unhideWhenUsed="0"/>
+    <w:lsdException w:name="Medium List 2 Accent 5" w:semiHidden="0" w:uiPriority="66" w:unhideWhenUsed="0"/>
+    <w:lsdException w:name="Medium Grid 1 Accent 5" w:semiHidden="0" w:uiPriority="67" w:unhideWhenUsed="0"/>
+    <w:lsdException w:name="Medium Grid 2 Accent 5" w:semiHidden="0" w:uiPriority="68" w:unhideWhenUsed="0"/>
+    <w:lsdException w:name="Medium Grid 3 Accent 5" w:semiHidden="0" w:uiPriority="69" w:unhideWhenUsed="0"/>
+    <w:lsdException w:name="Dark List Accent 5" w:semiHidden="0" w:uiPriority="70" w:unhideWhenUsed="0"/>
+    <w:lsdException w:name="Colorful Shading Accent 5" w:semiHidden="0" w:uiPriority="71" w:unhideWhenUsed="0"/>
+    <w:lsdException w:name="Colorful List Accent 5" w:semiHidden="0" w:uiPriority="72" w:unhideWhenUsed="0"/>
+    <w:lsdException w:name="Colorful Grid Accent 5" w:semiHidden="0" w:uiPriority="73" w:unhideWhenUsed="0"/>
+    <w:lsdException w:name="Light Shading Accent 6" w:semiHidden="0" w:uiPriority="60" w:unhideWhenUsed="0"/>
+    <w:lsdException w:name="Light List Accent 6" w:semiHidden="0" w:uiPriority="61" w:unhideWhenUsed="0"/>
+    <w:lsdException w:name="Light Grid Accent 6" w:semiHidden="0" w:uiPriority="62" w:unhideWhenUsed="0"/>
+    <w:lsdException w:name="Medium Shading 1 Accent 6" w:semiHidden="0" w:uiPriority="63" w:unhideWhenUsed="0"/>
+    <w:lsdException w:name="Medium Shading 2 Accent 6" w:semiHidden="0" w:uiPriority="64" w:unhideWhenUsed="0"/>
+    <w:lsdException w:name="Medium List 1 Accent 6" w:semiHidden="0" w:uiPriority="65" w:unhideWhenUsed="0"/>
+    <w:lsdException w:name="Medium List 2 Accent 6" w:semiHidden="0" w:uiPriority="66" w:unhideWhenUsed="0"/>
+    <w:lsdException w:name="Medium Grid 1 Accent 6" w:semiHidden="0" w:uiPriority="67" w:unhideWhenUsed="0"/>
+    <w:lsdException w:name="Medium Grid 2 Accent 6" w:semiHidden="0" w:uiPriority="68" w:unhideWhenUsed="0"/>
+    <w:lsdException w:name="Medium Grid 3 Accent 6" w:semiHidden="0" w:uiPriority="69" w:unhideWhenUsed="0"/>
+    <w:lsdException w:name="Dark List Accent 6" w:semiHidden="0" w:uiPriority="70" w:unhideWhenUsed="0"/>
+    <w:lsdException w:name="Colorful Shading Accent 6" w:semiHidden="0" w:uiPriority="71" w:unhideWhenUsed="0"/>
+    <w:lsdException w:name="Colorful List Accent 6" w:semiHidden="0" w:uiPriority="72" w:unhideWhenUsed="0"/>
+    <w:lsdException w:name="Colorful Grid Accent 6" w:semiHidden="0" w:uiPriority="73" w:unhideWhenUsed="0"/>
+    <w:lsdException w:name="Subtle Emphasis" w:semiHidden="0" w:uiPriority="19" w:unhideWhenUsed="0" w:qFormat="1"/>
+    <w:lsdException w:name="Intense Emphasis" w:semiHidden="0" w:uiPriority="21" w:unhideWhenUsed="0" w:qFormat="1"/>
+    <w:lsdException w:name="Subtle Reference" w:semiHidden="0" w:uiPriority="31" w:unhideWhenUsed="0" w:qFormat="1"/>
+    <w:lsdException w:name="Intense Reference" w:semiHidden="0" w:uiPriority="32" w:unhideWhenUsed="0" w:qFormat="1"/>
+    <w:lsdException w:name="Book Title" w:semiHidden="0" w:uiPriority="33" w:unhideWhenUsed="0" w:qFormat="1"/>
+    <w:lsdException w:name="Bibliography" w:uiPriority="37"/>
+    <w:lsdException w:name="TOC Heading" w:uiPriority="39" w:qFormat="1"/>
+  </w:latentStyles>
+  <w:style w:type="paragraph" w:default="1" w:styleId="Normal">
+    <w:name w:val="Normal"/>
+    <w:qFormat/>
+  </w:style>
+  <w:style w:type="character" w:default="1" w:styleId="Fuentedeprrafopredeter">
+    <w:name w:val="Default Paragraph Font"/>
+    <w:uiPriority w:val="1"/>
+    <w:semiHidden/>
+    <w:unhideWhenUsed/>
+  </w:style>
+  <w:style w:type="table" w:default="1" w:styleId="Tablanormal">
+    <w:name w:val="Normal Table"/>
+    <w:uiPriority w:val="99"/>
+    <w:semiHidden/>
+    <w:unhideWhenUsed/>
+    <w:tblPr>
+      <w:tblInd w:w="0" w:type="dxa"/>
+      <w:tblCellMar>
+        <w:top w:w="0" w:type="dxa"/>
+        <w:left w:w="108" w:type="dxa"/>
+        <w:bottom w:w="0" w:type="dxa"/>
+        <w:right w:w="108" w:type="dxa"/>
+      </w:tblCellMar>
+    </w:tblPr>
+  </w:style>
+  <w:style w:type="numbering" w:default="1" w:styleId="Sinlista">
+    <w:name w:val="No List"/>
+    <w:uiPriority w:val="99"/>
+    <w:semiHidden/>
+    <w:unhideWhenUsed/>
+  </w:style>
+  <w:style w:type="table" w:styleId="Tablaconcuadrcula">
+    <w:name w:val="Table Grid"/>
+    <w:basedOn w:val="Tablanormal"/>
+    <w:uiPriority w:val="39"/>
+    <w:rsid w:val="006A00F7"/>
+    <w:pPr>
+      <w:spacing w:after="0" w:line="240" w:lineRule="auto"/>
+    </w:pPr>
+    <w:tblPr>
+      <w:tblInd w:w="0" w:type="dxa"/>
+      <w:tblBorders>
+        <w:top w:val="single" w:sz="4" w:space="0" w:color="auto"/>
+        <w:left w:val="single" w:sz="4" w:space="0" w:color="auto"/>
+        <w:bottom w:val="single" w:sz="4" w:space="0" w:color="auto"/>
+        <w:right w:val="single" w:sz="4" w:space="0" w:color="auto"/>
+        <w:insideH w:val="single" w:sz="4" w:space="0" w:color="auto"/>
+        <w:insideV w:val="single" w:sz="4" w:space="0" w:color="auto"/>
+      </w:tblBorders>
+      <w:tblCellMar>
+        <w:top w:w="0" w:type="dxa"/>
+        <w:left w:w="108" w:type="dxa"/>
+        <w:bottom w:w="0" w:type="dxa"/>
+        <w:right w:w="108" w:type="dxa"/>
+      </w:tblCellMar>
     </w:tblPr>
   </w:style>
   <w:style w:type="paragraph" w:styleId="Prrafodelista">
@@ -4074,7 +5628,7 @@
   <a:extraClrSchemeLst/>
   <a:extLst>
     <a:ext uri="{05A4C25C-085E-4340-85A3-A5531E510DB2}">
-      <thm15:themeFamily xmlns:thm15="http://schemas.microsoft.com/office/thememl/2012/main" name="Office Theme" id="{62F939B6-93AF-4DB8-9C6B-D6C7DFDC589F}" vid="{4A3C46E8-61CC-4603-A589-7422A47A8E4A}"/>
+      <thm15:themeFamily xmlns:thm15="http://schemas.microsoft.com/office/thememl/2012/main" xmlns="" name="Office Theme" id="{62F939B6-93AF-4DB8-9C6B-D6C7DFDC589F}" vid="{4A3C46E8-61CC-4603-A589-7422A47A8E4A}"/>
     </a:ext>
   </a:extLst>
 </a:theme>

</xml_diff>